<commit_message>
further updates for BMJ open
</commit_message>
<xml_diff>
--- a/peer-review/paper-review.docx
+++ b/peer-review/paper-review.docx
@@ -107,7 +107,13 @@
         <w:t>Abstract:</w:t>
       </w:r>
       <w:r>
-        <w:t xml:space="preserve"> 250 </w:t>
+        <w:t xml:space="preserve"> 2</w:t>
+      </w:r>
+      <w:r>
+        <w:t>46</w:t>
+      </w:r>
+      <w:r>
+        <w:t xml:space="preserve"> </w:t>
       </w:r>
       <w:r>
         <w:rPr>
@@ -136,12 +142,106 @@
     </w:p>
     <w:p>
       <w:pPr>
-        <w:pStyle w:val="Heading2"/>
+        <w:pStyle w:val="BodyText"/>
+        <w:rPr>
+          <w:b/>
+        </w:rPr>
       </w:pPr>
       <w:bookmarkStart w:id="2" w:name="background"/>
       <w:bookmarkEnd w:id="2"/>
       <w:r>
-        <w:t>Background</w:t>
+        <w:rPr>
+          <w:b/>
+        </w:rPr>
+        <w:t>Objectives</w:t>
+      </w:r>
+    </w:p>
+    <w:p>
+      <w:pPr>
+        <w:pStyle w:val="BodyText"/>
+      </w:pPr>
+      <w:r>
+        <w:t>In 2005, England and Wales switched from universal BCG vaccination against tuberculosis (TB) disease for school-age children to targeted vaccination of neonates. We aimed to assess the quantitative evidence that informed this policy change.</w:t>
+      </w:r>
+    </w:p>
+    <w:p>
+      <w:pPr>
+        <w:pStyle w:val="BodyText"/>
+        <w:rPr>
+          <w:b/>
+        </w:rPr>
+      </w:pPr>
+      <w:r>
+        <w:rPr>
+          <w:b/>
+        </w:rPr>
+        <w:t>Design</w:t>
+      </w:r>
+    </w:p>
+    <w:p>
+      <w:pPr>
+        <w:pStyle w:val="BodyText"/>
+        <w:rPr>
+          <w:b/>
+        </w:rPr>
+      </w:pPr>
+      <w:r>
+        <w:t>We recreated a previous approach for estimating the impact of ending the BCG schools’ scheme, updating the model with parameter uncertainty. We investigated scenarios considered by the UK’s Joint Committee on Vaccination and Immunisation, and explored new approaches using notification data.</w:t>
+      </w:r>
+    </w:p>
+    <w:p>
+      <w:pPr>
+        <w:pStyle w:val="BodyText"/>
+        <w:rPr>
+          <w:b/>
+        </w:rPr>
+      </w:pPr>
+      <w:r>
+        <w:rPr>
+          <w:b/>
+        </w:rPr>
+        <w:t>Setting</w:t>
+      </w:r>
+    </w:p>
+    <w:p>
+      <w:pPr>
+        <w:pStyle w:val="BodyText"/>
+      </w:pPr>
+      <w:r>
+        <w:t>England and Wales.</w:t>
+      </w:r>
+    </w:p>
+    <w:p>
+      <w:pPr>
+        <w:pStyle w:val="BodyText"/>
+        <w:rPr>
+          <w:b/>
+        </w:rPr>
+      </w:pPr>
+      <w:r>
+        <w:rPr>
+          <w:b/>
+        </w:rPr>
+        <w:t>Outcome measures</w:t>
+      </w:r>
+    </w:p>
+    <w:p>
+      <w:pPr>
+        <w:pStyle w:val="BodyText"/>
+      </w:pPr>
+      <w:r>
+        <w:t>The number of vaccines needed to prevent a single notification, and the average annual additional notifications caused by ending the BCG schools’ scheme.</w:t>
+      </w:r>
+    </w:p>
+    <w:p>
+      <w:pPr>
+        <w:pStyle w:val="Heading2"/>
+      </w:pPr>
+      <w:bookmarkStart w:id="3" w:name="results-1"/>
+      <w:bookmarkEnd w:id="3"/>
+      <w:r>
+        <w:lastRenderedPageBreak/>
+        <w:t>Results</w:t>
       </w:r>
     </w:p>
     <w:p>
@@ -149,17 +249,17 @@
         <w:pStyle w:val="FirstParagraph"/>
       </w:pPr>
       <w:r>
-        <w:t>In 2005, England and Wales switched from universal BCG vaccination against tuberculosis (TB) disease for school-age children to targeted vaccination of neonates. We assessed the quantitative evidence that informed this policy change.</w:t>
+        <w:t>We found a 1.9% annual decrease in TB incidence rates best matched notification data. We estimate that 1600 (2.5-97.5% Quantiles (Q): 1300-2100) vaccines would have been required to prevent a single notification in 2004. If the scheme had ended in 2001, 302 (2.5-97.5% Q: 238-369) additional annual notifications would have occurred compared to if the scheme had continued. If the scheme ended in 2016, 120 (2.5-97.5% Q: 88-155) additional annual notifications would have occurred.</w:t>
       </w:r>
     </w:p>
     <w:p>
       <w:pPr>
         <w:pStyle w:val="Heading2"/>
       </w:pPr>
-      <w:bookmarkStart w:id="3" w:name="methods-1"/>
-      <w:bookmarkEnd w:id="3"/>
-      <w:r>
-        <w:t>Methods</w:t>
+      <w:bookmarkStart w:id="4" w:name="conclusions"/>
+      <w:bookmarkEnd w:id="4"/>
+      <w:r>
+        <w:t>Conclusions</w:t>
       </w:r>
     </w:p>
     <w:p>
@@ -167,58 +267,11 @@
         <w:pStyle w:val="FirstParagraph"/>
       </w:pPr>
       <w:r>
-        <w:t xml:space="preserve">We recreated a previous approach for estimating the impact of ending the BCG schools’ scheme in England and Wales, updating the model with parameter uncertainty. We investigated scenarios considered by the UK’s Joint Committee on Vaccination and </w:t>
-      </w:r>
-      <w:proofErr w:type="spellStart"/>
-      <w:r>
-        <w:t>Immunisation</w:t>
-      </w:r>
-      <w:proofErr w:type="spellEnd"/>
-      <w:r>
-        <w:t>, and explored new approaches using notification data. We estimated the number of vaccines needed to prevent a single notification, and the average annual additional notifications caused by ending the BCG schools’ scheme.</w:t>
-      </w:r>
-    </w:p>
-    <w:p>
-      <w:pPr>
-        <w:pStyle w:val="Heading2"/>
-      </w:pPr>
-      <w:bookmarkStart w:id="4" w:name="results-1"/>
-      <w:bookmarkEnd w:id="4"/>
-      <w:r>
-        <w:t>Results</w:t>
-      </w:r>
-    </w:p>
-    <w:p>
-      <w:pPr>
-        <w:pStyle w:val="FirstParagraph"/>
-      </w:pPr>
-      <w:r>
-        <w:t>We found a 1.9% annual decrease in TB incidence rates best matched notification data. We estimate that 1600 (2.5-97.5% Quantiles (Q): 1300 - 2100) vaccines would have been required to prevent a single notification in 2004. If the scheme had ended in 2001, 302 (2.5-97.5% Q: 238 - 369) additional annual notifications would have occurred compared to if the scheme had continued. If the scheme ended in 2016, 120 (2.5-97.5% Q: 88 - 155) additional annual notifications would have occurred.</w:t>
-      </w:r>
-    </w:p>
-    <w:p>
-      <w:pPr>
-        <w:pStyle w:val="Heading2"/>
-      </w:pPr>
-      <w:bookmarkStart w:id="5" w:name="conclusions"/>
-      <w:bookmarkEnd w:id="5"/>
-      <w:r>
-        <w:lastRenderedPageBreak/>
-        <w:t>Conclusions</w:t>
-      </w:r>
-    </w:p>
-    <w:p>
-      <w:pPr>
-        <w:pStyle w:val="FirstParagraph"/>
-      </w:pPr>
-      <w:r>
         <w:t xml:space="preserve">Our estimates of the impact of ending the BCG schools’ scheme were highly sensitive to the annual decrease in incidence rates. The impact of ending the BCG schools’ scheme was found to be greater than previously thought when parameter values were </w:t>
       </w:r>
-      <w:proofErr w:type="gramStart"/>
-      <w:r>
-        <w:t>updated</w:t>
-      </w:r>
-      <w:proofErr w:type="gramEnd"/>
+      <w:r>
+        <w:t>updated,</w:t>
+      </w:r>
       <w:r>
         <w:t xml:space="preserve"> and notification data were used. Our results highlight the importance of including uncertainty when forecasting the impact of changes in vaccination policy.</w:t>
       </w:r>
@@ -393,47 +446,42 @@
       <w:pPr>
         <w:pStyle w:val="FirstParagraph"/>
       </w:pPr>
-      <w:bookmarkStart w:id="6" w:name="_GoBack"/>
-      <w:r>
-        <w:t xml:space="preserve">The Bacillus Calmette–Guérin (BCG) vaccine remains the only licensed vaccine for use </w:t>
-      </w:r>
+      <w:r>
+        <w:t>The Bacillus Calmette–Guérin (BCG) vaccine remains the only licensed vaccine for use against Tuberculosis (TB), although its use globally is controversial due to evidence of variable effectiveness,[1] and waning protection 10-15 years after vaccination.[2] Global usage of the BCG varies between no vaccination, universal vaccination, and high-risk group vaccination and may target either neonates or school-aged children.[3,4] The World Health Organization (WHO) recommends vaccination for all neonates as early as possible after birth in high burden settings, with vaccination in low burden settings being dependent on the country specific epidemiology of TB.[5] This recommendation is based on the strong evidence that the BCG is highly protective in children,[6,7] whilst its effectiveness has been shown to vary with latitude when given later in life.[8]</w:t>
+      </w:r>
+    </w:p>
+    <w:p>
+      <w:pPr>
+        <w:pStyle w:val="BodyText"/>
+      </w:pPr>
+      <w:r>
+        <w:t>In England and Wales, universal school-aged vaccination was introduced after a MRC trial in the 1950s estimated BCG’s effectiveness at 80% in the ethnic White UK born population.[9] The policy remained in place until 2005, when England and Wales changed to targeted vaccination of neonates. The 2005 change in BCG vaccination policy was motivated by evidence of decreased transmission of TB, an increasing proportion of TB cases occurring in the non-UK born,[10] and modelling evidence that suggested stopping the BCG schools’ scheme would have minimal long term effects on incidence rates.[11] Due to the complex nature of both TB and the BCG vaccine, the ongoing impact of this change in policy is hard to directly estimate, with decision makers relying on expert opinion, evidence from surveillance data, and insight from modelling studies.</w:t>
+      </w:r>
+    </w:p>
+    <w:p>
+      <w:pPr>
+        <w:pStyle w:val="BodyText"/>
+      </w:pPr>
+      <w:r>
+        <w:t>In 1987, an assessment of the school-age vaccination program was carried out in England and Wales.[11] This study was used, combined with a sensitivity analysis of notification rates, as supporting evidence by the Joint Committee on Vaccination and Immunisation (JVCI) BCG subgroup for the change in vaccination policy.[12,13] This papers aims to re-evaluate this modelling, and re-estimate the predicted impact of stopping the schools’ scheme. Whilst these results are retrospective they may be used by policy makers to assess some of the ongoing impact of ending the BCG schools’ scheme. In addition they highlight the importance of including uncertainty when forecasting the impact of changes in vaccination policy.</w:t>
+      </w:r>
+    </w:p>
+    <w:p>
+      <w:pPr>
+        <w:pStyle w:val="Heading1"/>
+      </w:pPr>
+      <w:bookmarkStart w:id="5" w:name="methods"/>
+      <w:bookmarkEnd w:id="5"/>
+      <w:r>
+        <w:t>Methods</w:t>
+      </w:r>
+    </w:p>
+    <w:p>
+      <w:pPr>
+        <w:pStyle w:val="Heading2"/>
+      </w:pPr>
+      <w:bookmarkStart w:id="6" w:name="modelling-the-impact-of-ending-the-bcg-s"/>
       <w:bookmarkEnd w:id="6"/>
-      <w:r>
-        <w:t>against Tuberculosis (TB), although its use globally is controversial due to evidence of variable effectiveness,[1] and waning protection 10-15 years after vaccination.[2] Global usage of the BCG varies between no vaccination, universal vaccination, and high-risk group vaccination and may target either neonates or school-aged children.[3,4] The World Health Organization (WHO) recommends vaccination for all neonates as early as possible after birth in high burden settings, with vaccination in low burden settings being dependent on the country specific epidemiology of TB.[5] This recommendation is based on the strong evidence that the BCG is highly protective in children,[6,7] whilst its effectiveness has been shown to vary with latitude when given later in life.[8]</w:t>
-      </w:r>
-    </w:p>
-    <w:p>
-      <w:pPr>
-        <w:pStyle w:val="BodyText"/>
-      </w:pPr>
-      <w:r>
-        <w:t>In England and Wales, universal school-aged vaccination was introduced after a MRC trial in the 1950s estimated BCG’s effectiveness at 80% in the ethnic White UK born population.[9] The policy remained in place until 2005, when England and Wales changed to targeted vaccination of neonates. The 2005 change in BCG vaccination policy was motivated by evidence of decreased transmission of TB, an increasing proportion of TB cases occurring in the non-UK born,[10] and modelling evidence that suggested stopping the BCG schools’ scheme would have minimal long term effects on incidence rates.[11] Due to the complex nature of both TB and the BCG vaccine, the ongoing impact of this change in policy is hard to directly estimate, with decision makers relying on expert opinion, evidence from surveillance data, and insight from modelling studies.</w:t>
-      </w:r>
-    </w:p>
-    <w:p>
-      <w:pPr>
-        <w:pStyle w:val="BodyText"/>
-      </w:pPr>
-      <w:r>
-        <w:t>In 1987, an assessment of the school-age vaccination program was carried out in England and Wales.[11] This study was used, combined with a sensitivity analysis of notification rates, as supporting evidence by the Joint Committee on Vaccination and Immunisation (JVCI) BCG subgroup for the change in vaccination policy.[12,13] This papers aims to re-evaluate this modelling, and re-estimate the predicted impact of stopping the schools’ scheme. Whilst these results are retrospective they may be used by policy makers to assess some of the ongoing impact of ending the BCG schools’ scheme. In addition they highlight the importance of including uncertainty when forecasting the impact of changes in vaccination policy.</w:t>
-      </w:r>
-    </w:p>
-    <w:p>
-      <w:pPr>
-        <w:pStyle w:val="Heading1"/>
-      </w:pPr>
-      <w:bookmarkStart w:id="7" w:name="methods"/>
-      <w:bookmarkEnd w:id="7"/>
-      <w:r>
-        <w:t>Methods</w:t>
-      </w:r>
-    </w:p>
-    <w:p>
-      <w:pPr>
-        <w:pStyle w:val="Heading2"/>
-      </w:pPr>
-      <w:bookmarkStart w:id="8" w:name="modelling-the-impact-of-ending-the-bcg-s"/>
-      <w:bookmarkEnd w:id="8"/>
       <w:r>
         <w:t>Modelling the impact of ending the BCG schools’ scheme</w:t>
       </w:r>
@@ -1306,8 +1354,8 @@
       <w:pPr>
         <w:pStyle w:val="Heading2"/>
       </w:pPr>
-      <w:bookmarkStart w:id="9" w:name="updating-model-parameter-estimates"/>
-      <w:bookmarkEnd w:id="9"/>
+      <w:bookmarkStart w:id="7" w:name="updating-model-parameter-estimates"/>
+      <w:bookmarkEnd w:id="7"/>
       <w:r>
         <w:lastRenderedPageBreak/>
         <w:t>Updating model parameter estimates</w:t>
@@ -1342,8 +1390,8 @@
       <w:pPr>
         <w:pStyle w:val="Heading2"/>
       </w:pPr>
-      <w:bookmarkStart w:id="10" w:name="statistical-analysis"/>
-      <w:bookmarkEnd w:id="10"/>
+      <w:bookmarkStart w:id="8" w:name="statistical-analysis"/>
+      <w:bookmarkEnd w:id="8"/>
       <w:r>
         <w:t>Statistical analysis</w:t>
       </w:r>
@@ -1381,8 +1429,8 @@
       <w:pPr>
         <w:pStyle w:val="Heading1"/>
       </w:pPr>
-      <w:bookmarkStart w:id="11" w:name="results"/>
-      <w:bookmarkEnd w:id="11"/>
+      <w:bookmarkStart w:id="9" w:name="results"/>
+      <w:bookmarkEnd w:id="9"/>
       <w:r>
         <w:lastRenderedPageBreak/>
         <w:t>Results</w:t>
@@ -1392,10 +1440,46 @@
       <w:pPr>
         <w:pStyle w:val="Heading2"/>
       </w:pPr>
-      <w:bookmarkStart w:id="12" w:name="model-validation"/>
+      <w:bookmarkStart w:id="10" w:name="model-validation"/>
+      <w:bookmarkEnd w:id="10"/>
+      <w:r>
+        <w:t>Model validation</w:t>
+      </w:r>
+    </w:p>
+    <w:p>
+      <w:pPr>
+        <w:pStyle w:val="FirstParagraph"/>
+      </w:pPr>
+      <w:r>
+        <w:t>Our model produced results that were comparable with those from [11] (supplementary table S1). When estimating the total notifications from ending the BCG schools’ scheme at different times in ethnic White UK born adults aged 15-29 years old in England and Wales our model had a median absolute error of 2.03% (2.5-97.5% Q: 0.00% - 3.72%) and a maximum absolute error of 3.91% when compared to [11].</w:t>
+      </w:r>
+    </w:p>
+    <w:p>
+      <w:pPr>
+        <w:pStyle w:val="Heading2"/>
+      </w:pPr>
+      <w:bookmarkStart w:id="11" w:name="annual-change-in-tb-incidence-rates"/>
+      <w:bookmarkEnd w:id="11"/>
+      <w:r>
+        <w:t>Annual change in TB incidence rates</w:t>
+      </w:r>
+    </w:p>
+    <w:p>
+      <w:pPr>
+        <w:pStyle w:val="FirstParagraph"/>
+      </w:pPr>
+      <w:r>
+        <w:t>We found that the assumption of a 9% annual decrease in incidence rates in the ethnic White UK born was not comparable to estimates using either notification data or age-specific incidence rates in the time period studied (supplementary figure S1). The median annual decrease estimated using notifications was 3.13% (2.5-97.5% Quantiles (Q): -8.32% - 11.45%), with a maximum of 15.13% (2.5-97.5% Q: 14.23% - 16.04%) in 1987 and a minimum of -10.18% (2.5-97.5% Q: -10.82% - -9.52%) in 2005. Using age-specific incidence rates we estimated the median annual decrease in incidence rates for 15-19 year olds was 1.62% (2.5-97.5% Q: -40.38% - 39.89%), 3.15% (2.5-97.5% Q: -33.93% - 38.25%) for 20-24 year olds, and 2.66% (2.5-97.5% Q: -36.37% - 37.29%) for 25-29 year olds. There was substantial variation between years and a high degree of uncertainty.</w:t>
+      </w:r>
+    </w:p>
+    <w:p>
+      <w:pPr>
+        <w:pStyle w:val="Heading2"/>
+      </w:pPr>
+      <w:bookmarkStart w:id="12" w:name="vaccines-required-to-prevent-a-single-no"/>
       <w:bookmarkEnd w:id="12"/>
       <w:r>
-        <w:t>Model validation</w:t>
+        <w:t>Vaccines required to prevent a single notification</w:t>
       </w:r>
     </w:p>
     <w:p>
@@ -1403,70 +1487,34 @@
         <w:pStyle w:val="FirstParagraph"/>
       </w:pPr>
       <w:r>
-        <w:t>Our model produced results that were comparable with those from [11] (supplementary table S1). When estimating the total notifications from ending the BCG schools’ scheme at different times in ethnic White UK born adults aged 15-29 years old in England and Wales our model had a median absolute error of 2.03% (2.5-97.5% Q: 0.00% - 3.72%) and a maximum absolute error of 3.91% when compared to [11].</w:t>
-      </w:r>
-    </w:p>
-    <w:p>
-      <w:pPr>
-        <w:pStyle w:val="Heading2"/>
-      </w:pPr>
-      <w:bookmarkStart w:id="13" w:name="annual-change-in-tb-incidence-rates"/>
+        <w:t>We found that updating parameter values, and incorporating uncertainty, did not alter the number of vaccines required to prevent a single notification within 15 years in a cohort vaccinated at school-age, when the annual decrease in TB incidence rates was assumed to be 9% (supplementary table S2). However, the updated estimate had a wide range (15000 (2.5-97.5% Q: 12000 - 19000) vaccines required in 2004). As the assumed annual decrease in incidence rates was reduced the number of vaccines required to prevent a single notification also reduced; an estimated 1600 (2.5-97.5% Q: 1300 - 2100) vaccines were required to prevent a case in 2004 when the annual decrease was assumed to be 1.9%. Estimates of the number of vaccines required to prevent a notification were comparable but not equivalent when the annual decrease was estimated using notifications (1400 (2.5-97.5% Q: 1100 - 1700), P: 0.077) and age-specific incidence rates (1500 (2.5-97.5% Q: 450 - 5000), P: 0.083). The estimate using incidence rates had a high degree of uncertainty (figure 1). The number of vaccines required increased slightly over time with 1800 (2.5-97.5% Q: 1500 - 2300) required in 2009, 2000 (2.5-97.5% Q: 1600 - 2500) required in 2014, and 2200 (2.5-97.5% Q: 1800 - 2700) required in 2019 when an annual decrease of 1.9% in incidence rates was assumed.</w:t>
+      </w:r>
+    </w:p>
+    <w:p>
+      <w:pPr>
+        <w:pStyle w:val="BodyText"/>
+        <w:rPr>
+          <w:i/>
+        </w:rPr>
+      </w:pPr>
+      <w:r>
+        <w:rPr>
+          <w:i/>
+        </w:rPr>
+        <w:t>Figure 1 here</w:t>
+      </w:r>
+    </w:p>
+    <w:p>
+      <w:pPr>
+        <w:pStyle w:val="BodyText"/>
+      </w:pPr>
+    </w:p>
+    <w:p>
+      <w:pPr>
+        <w:pStyle w:val="Heading3"/>
+      </w:pPr>
+      <w:bookmarkStart w:id="13" w:name="average-annual-additional-cases-from-end"/>
       <w:bookmarkEnd w:id="13"/>
-      <w:r>
-        <w:t>Annual change in TB incidence rates</w:t>
-      </w:r>
-    </w:p>
-    <w:p>
-      <w:pPr>
-        <w:pStyle w:val="FirstParagraph"/>
-      </w:pPr>
-      <w:r>
-        <w:t>We found that the assumption of a 9% annual decrease in incidence rates in the ethnic White UK born was not comparable to estimates using either notification data or age-specific incidence rates in the time period studied (supplementary figure S1). The median annual decrease estimated using notifications was 3.13% (2.5-97.5% Quantiles (Q): -8.32% - 11.45%), with a maximum of 15.13% (2.5-97.5% Q: 14.23% - 16.04%) in 1987 and a minimum of -10.18% (2.5-97.5% Q: -10.82% - -9.52%) in 2005. Using age-specific incidence rates we estimated the median annual decrease in incidence rates for 15-19 year olds was 1.62% (2.5-97.5% Q: -40.38% - 39.89%), 3.15% (2.5-97.5% Q: -33.93% - 38.25%) for 20-24 year olds, and 2.66% (2.5-97.5% Q: -36.37% - 37.29%) for 25-29 year olds. There was substantial variation between years and a high degree of uncertainty.</w:t>
-      </w:r>
-    </w:p>
-    <w:p>
-      <w:pPr>
-        <w:pStyle w:val="Heading2"/>
-      </w:pPr>
-      <w:bookmarkStart w:id="14" w:name="vaccines-required-to-prevent-a-single-no"/>
-      <w:bookmarkEnd w:id="14"/>
-      <w:r>
-        <w:t>Vaccines required to prevent a single notification</w:t>
-      </w:r>
-    </w:p>
-    <w:p>
-      <w:pPr>
-        <w:pStyle w:val="FirstParagraph"/>
-      </w:pPr>
-      <w:r>
-        <w:t>We found that updating parameter values, and incorporating uncertainty, did not alter the number of vaccines required to prevent a single notification within 15 years in a cohort vaccinated at school-age, when the annual decrease in TB incidence rates was assumed to be 9% (supplementary table S2). However, the updated estimate had a wide range (15000 (2.5-97.5% Q: 12000 - 19000) vaccines required in 2004). As the assumed annual decrease in incidence rates was reduced the number of vaccines required to prevent a single notification also reduced; an estimated 1600 (2.5-97.5% Q: 1300 - 2100) vaccines were required to prevent a case in 2004 when the annual decrease was assumed to be 1.9%. Estimates of the number of vaccines required to prevent a notification were comparable but not equivalent when the annual decrease was estimated using notifications (1400 (2.5-97.5% Q: 1100 - 1700), P: 0.077) and age-specific incidence rates (1500 (2.5-97.5% Q: 450 - 5000), P: 0.083). The estimate using incidence rates had a high degree of uncertainty (figure 1). The number of vaccines required increased slightly over time with 1800 (2.5-97.5% Q: 1500 - 2300) required in 2009, 2000 (2.5-97.5% Q: 1600 - 2500) required in 2014, and 2200 (2.5-97.5% Q: 1800 - 2700) required in 2019 when an annual decrease of 1.9% in incidence rates was assumed.</w:t>
-      </w:r>
-    </w:p>
-    <w:p>
-      <w:pPr>
-        <w:pStyle w:val="BodyText"/>
-        <w:rPr>
-          <w:i/>
-        </w:rPr>
-      </w:pPr>
-      <w:r>
-        <w:rPr>
-          <w:i/>
-        </w:rPr>
-        <w:t>Figure 1 here</w:t>
-      </w:r>
-    </w:p>
-    <w:p>
-      <w:pPr>
-        <w:pStyle w:val="BodyText"/>
-      </w:pPr>
-    </w:p>
-    <w:p>
-      <w:pPr>
-        <w:pStyle w:val="Heading3"/>
-      </w:pPr>
-      <w:bookmarkStart w:id="15" w:name="average-annual-additional-cases-from-end"/>
-      <w:bookmarkEnd w:id="15"/>
       <w:r>
         <w:lastRenderedPageBreak/>
         <w:t>Average annual additional cases from ending the BCG schools’ scheme at various dates</w:t>
@@ -1498,8 +1546,8 @@
       <w:pPr>
         <w:pStyle w:val="Heading1"/>
       </w:pPr>
-      <w:bookmarkStart w:id="16" w:name="discussion"/>
-      <w:bookmarkEnd w:id="16"/>
+      <w:bookmarkStart w:id="14" w:name="discussion"/>
+      <w:bookmarkEnd w:id="14"/>
       <w:r>
         <w:t>Discussion</w:t>
       </w:r>
@@ -1662,8 +1710,8 @@
       <w:pPr>
         <w:pStyle w:val="Heading1"/>
       </w:pPr>
-      <w:bookmarkStart w:id="17" w:name="references"/>
-      <w:bookmarkEnd w:id="17"/>
+      <w:bookmarkStart w:id="15" w:name="references"/>
+      <w:bookmarkEnd w:id="15"/>
       <w:r>
         <w:t>References</w:t>
       </w:r>
@@ -2382,12 +2430,85 @@
       </w:r>
     </w:p>
     <w:p>
-      <w:bookmarkStart w:id="18" w:name="abstract"/>
-      <w:bookmarkStart w:id="19" w:name="supplementary-information-reassessing-th"/>
-      <w:bookmarkStart w:id="20" w:name="recreating-the-estimation-model-of-suthe"/>
+      <w:bookmarkStart w:id="16" w:name="abstract"/>
+      <w:bookmarkStart w:id="17" w:name="supplementary-information-reassessing-th"/>
+      <w:bookmarkStart w:id="18" w:name="recreating-the-estimation-model-of-suthe"/>
+      <w:bookmarkEnd w:id="16"/>
+      <w:bookmarkEnd w:id="17"/>
       <w:bookmarkEnd w:id="18"/>
+    </w:p>
+    <w:p/>
+    <w:p/>
+    <w:p/>
+    <w:p/>
+    <w:p/>
+    <w:p/>
+    <w:p/>
+    <w:p/>
+    <w:p/>
+    <w:p/>
+    <w:p/>
+    <w:p/>
+    <w:p/>
+    <w:p>
+      <w:pPr>
+        <w:spacing w:after="150"/>
+        <w:rPr>
+          <w:rFonts w:asciiTheme="minorHAnsi" w:hAnsiTheme="minorHAnsi"/>
+          <w:i/>
+          <w:color w:val="555555"/>
+        </w:rPr>
+      </w:pPr>
+      <w:r>
+        <w:rPr>
+          <w:rFonts w:asciiTheme="minorHAnsi" w:hAnsiTheme="minorHAnsi"/>
+          <w:i/>
+          <w:color w:val="555555"/>
+        </w:rPr>
+        <w:t>Figure 1: Vaccines required in a cohort of those vaccinated at school-age to prevent a single case of Tuberculosis within 15 years of vaccination in 2004, 2009, 2014, or 2019. The years presented were dictated by the 5 year timestep of the model. The percentage annual decrease scenarios considered were based on those considered by the JVCI BCG subgroup, with the addition of a scenario using aggregate notification data and a scenario using estimates of age-specific incidence rates in the UK born. Each boxplot summarises the output of 10,000 model simulations for each scenario. Outliers have been omitted for clarity.</w:t>
+      </w:r>
+    </w:p>
+    <w:p>
+      <w:pPr>
+        <w:rPr>
+          <w:i/>
+        </w:rPr>
+      </w:pPr>
+      <w:bookmarkStart w:id="19" w:name="_GoBack"/>
       <w:bookmarkEnd w:id="19"/>
-      <w:bookmarkEnd w:id="20"/>
+    </w:p>
+    <w:p>
+      <w:pPr>
+        <w:spacing w:after="150"/>
+        <w:rPr>
+          <w:rFonts w:asciiTheme="minorHAnsi" w:hAnsiTheme="minorHAnsi"/>
+          <w:i/>
+          <w:color w:val="555555"/>
+        </w:rPr>
+      </w:pPr>
+      <w:r>
+        <w:rPr>
+          <w:rFonts w:asciiTheme="minorHAnsi" w:hAnsiTheme="minorHAnsi"/>
+          <w:i/>
+          <w:color w:val="555555"/>
+        </w:rPr>
+        <w:t>Figure 2: Annual additional notifications in 15-29 year olds from stopping the BCG schools’ scheme in 2001, 2006, 2011, and 2016 until 2028. The years presented were dictated by the 5 year timestep of the model. The percentage annual decrease scenarios considered were based on those considered by the JVCI BCG subgroup, with the addition of a scenario using aggregate notification data and a scenario using estimates of age-specific incidence rates in the UK born. Each boxplot summarises the output of 10,000 model simulations for each scenario. Outliers have been omitted for clarity.</w:t>
+      </w:r>
+    </w:p>
+    <w:p/>
+    <w:p>
+      <w:pPr>
+        <w:rPr>
+          <w:i/>
+        </w:rPr>
+      </w:pPr>
+    </w:p>
+    <w:p>
+      <w:pPr>
+        <w:rPr>
+          <w:i/>
+        </w:rPr>
+      </w:pPr>
     </w:p>
     <w:sectPr>
       <w:pgSz w:w="12240" w:h="15840"/>
@@ -4608,6 +4729,14 @@
     <w:basedOn w:val="DefaultParagraphFont"/>
     <w:rsid w:val="00EE3148"/>
   </w:style>
+  <w:style w:type="paragraph" w:customStyle="1" w:styleId="caption0">
+    <w:name w:val="caption"/>
+    <w:basedOn w:val="Normal"/>
+    <w:rsid w:val="006E4C54"/>
+    <w:pPr>
+      <w:spacing w:before="100" w:beforeAutospacing="1" w:after="100" w:afterAutospacing="1"/>
+    </w:pPr>
+  </w:style>
 </w:styles>
 </file>
 

</xml_diff>

<commit_message>
resubmission to BMJ open
</commit_message>
<xml_diff>
--- a/peer-review/paper-review.docx
+++ b/peer-review/paper-review.docx
@@ -107,7 +107,7 @@
         <w:t>Title:</w:t>
       </w:r>
       <w:r>
-        <w:t xml:space="preserve"> 15 </w:t>
+        <w:t xml:space="preserve"> 21 </w:t>
       </w:r>
       <w:r>
         <w:rPr>
@@ -125,44 +125,78 @@
         <w:t>Paper:</w:t>
       </w:r>
       <w:r>
-        <w:t xml:space="preserve"> 2900</w:t>
-      </w:r>
-    </w:p>
-    <w:p>
-      <w:pPr>
-        <w:pStyle w:val="Heading1"/>
-      </w:pPr>
-      <w:bookmarkStart w:id="0" w:name="what-is-already-known-on-this-subject"/>
-      <w:bookmarkStart w:id="1" w:name="strengths-and-limitations-of-this-study"/>
-      <w:bookmarkEnd w:id="0"/>
-      <w:bookmarkEnd w:id="1"/>
-    </w:p>
-    <w:p>
-      <w:pPr>
-        <w:pStyle w:val="Heading1"/>
-      </w:pPr>
-    </w:p>
-    <w:p>
-      <w:pPr>
-        <w:pStyle w:val="Heading1"/>
-      </w:pPr>
-    </w:p>
-    <w:p>
-      <w:pPr>
-        <w:pStyle w:val="Heading1"/>
-      </w:pPr>
-    </w:p>
-    <w:p>
-      <w:pPr>
-        <w:rPr>
-          <w:rFonts w:asciiTheme="majorHAnsi" w:eastAsiaTheme="majorEastAsia" w:hAnsiTheme="majorHAnsi" w:cstheme="majorBidi"/>
-          <w:b/>
-          <w:bCs/>
-          <w:color w:val="000000" w:themeColor="text1"/>
-          <w:sz w:val="28"/>
-          <w:szCs w:val="32"/>
-        </w:rPr>
-      </w:pPr>
+        <w:t xml:space="preserve"> 4</w:t>
+      </w:r>
+      <w:r>
+        <w:t>104</w:t>
+      </w:r>
+    </w:p>
+    <w:p>
+      <w:pPr>
+        <w:pStyle w:val="BodyText"/>
+      </w:pPr>
+    </w:p>
+    <w:p>
+      <w:pPr>
+        <w:pStyle w:val="BodyText"/>
+      </w:pPr>
+    </w:p>
+    <w:p>
+      <w:pPr>
+        <w:pStyle w:val="BodyText"/>
+      </w:pPr>
+    </w:p>
+    <w:p>
+      <w:pPr>
+        <w:pStyle w:val="BodyText"/>
+      </w:pPr>
+    </w:p>
+    <w:p>
+      <w:pPr>
+        <w:pStyle w:val="BodyText"/>
+      </w:pPr>
+    </w:p>
+    <w:p>
+      <w:pPr>
+        <w:pStyle w:val="BodyText"/>
+      </w:pPr>
+    </w:p>
+    <w:p>
+      <w:pPr>
+        <w:pStyle w:val="BodyText"/>
+      </w:pPr>
+    </w:p>
+    <w:p>
+      <w:pPr>
+        <w:pStyle w:val="BodyText"/>
+      </w:pPr>
+    </w:p>
+    <w:p>
+      <w:pPr>
+        <w:pStyle w:val="BodyText"/>
+      </w:pPr>
+    </w:p>
+    <w:p>
+      <w:pPr>
+        <w:pStyle w:val="BodyText"/>
+      </w:pPr>
+    </w:p>
+    <w:p>
+      <w:pPr>
+        <w:pStyle w:val="BodyText"/>
+      </w:pPr>
+    </w:p>
+    <w:p>
+      <w:pPr>
+        <w:pStyle w:val="BodyText"/>
+      </w:pPr>
+    </w:p>
+    <w:p>
+      <w:pPr>
+        <w:pStyle w:val="BodyText"/>
+      </w:pPr>
+    </w:p>
+    <w:p>
       <w:r>
         <w:br w:type="page"/>
       </w:r>
@@ -180,10 +214,46 @@
       <w:pPr>
         <w:pStyle w:val="Heading2"/>
       </w:pPr>
-      <w:bookmarkStart w:id="2" w:name="objectives"/>
+      <w:bookmarkStart w:id="0" w:name="objectives"/>
+      <w:bookmarkEnd w:id="0"/>
+      <w:r>
+        <w:t>Objectives</w:t>
+      </w:r>
+    </w:p>
+    <w:p>
+      <w:pPr>
+        <w:pStyle w:val="FirstParagraph"/>
+      </w:pPr>
+      <w:r>
+        <w:t>In 2005, England and Wales switched from universal BCG vaccination against tuberculosis (TB) disease for school-age children to targeted vaccination of neonates. We aimed to recreate and re-evaluate a previously published model, the results of which informed this policy change.</w:t>
+      </w:r>
+    </w:p>
+    <w:p>
+      <w:pPr>
+        <w:pStyle w:val="Heading2"/>
+      </w:pPr>
+      <w:bookmarkStart w:id="1" w:name="design"/>
+      <w:bookmarkEnd w:id="1"/>
+      <w:r>
+        <w:t>Design</w:t>
+      </w:r>
+    </w:p>
+    <w:p>
+      <w:pPr>
+        <w:pStyle w:val="FirstParagraph"/>
+      </w:pPr>
+      <w:r>
+        <w:t>We recreated an approach for estimating the impact of ending the BCG schools scheme, updating the model with parameter uncertainty and improved parameter estimates where possible. We investigated scenarios for the assumed annual decrease in TB incidence rates considered by the UK’s Joint Committee on Vaccination and Immunisation and explored alternative scenarios using notification data.</w:t>
+      </w:r>
+    </w:p>
+    <w:p>
+      <w:pPr>
+        <w:pStyle w:val="Heading2"/>
+      </w:pPr>
+      <w:bookmarkStart w:id="2" w:name="setting"/>
       <w:bookmarkEnd w:id="2"/>
       <w:r>
-        <w:t>Objectives</w:t>
+        <w:t>Setting</w:t>
       </w:r>
     </w:p>
     <w:p>
@@ -191,17 +261,17 @@
         <w:pStyle w:val="FirstParagraph"/>
       </w:pPr>
       <w:r>
-        <w:t>In 2005, England and Wales switched from universal BCG vaccination against tuberculosis (TB) disease for school-age children to targeted vaccination of neonates. We aimed to recreate and re-evaluate a previously published model, the results of which informed this policy change.</w:t>
+        <w:t>England and Wales.</w:t>
       </w:r>
     </w:p>
     <w:p>
       <w:pPr>
         <w:pStyle w:val="Heading2"/>
       </w:pPr>
-      <w:bookmarkStart w:id="3" w:name="design"/>
+      <w:bookmarkStart w:id="3" w:name="outcome-measures"/>
       <w:bookmarkEnd w:id="3"/>
       <w:r>
-        <w:t>Design</w:t>
+        <w:t>Outcome measures</w:t>
       </w:r>
     </w:p>
     <w:p>
@@ -209,17 +279,17 @@
         <w:pStyle w:val="FirstParagraph"/>
       </w:pPr>
       <w:r>
-        <w:t>We recreated an approach for estimating the impact of ending the BCG schools scheme, updating the model with parameter uncertainty and improved parameter estimates when available. We investigated scenarios for the assumed annual decrease in TB incidence rates considered by the UK’s Joint Committee on Vaccination and Immunisation and explored using notification data.</w:t>
+        <w:t>The number of vaccines needed to prevent a single notification, and the average annual additional notifications caused by ending the policy change.</w:t>
       </w:r>
     </w:p>
     <w:p>
       <w:pPr>
         <w:pStyle w:val="Heading2"/>
       </w:pPr>
-      <w:bookmarkStart w:id="4" w:name="setting"/>
+      <w:bookmarkStart w:id="4" w:name="results-1"/>
       <w:bookmarkEnd w:id="4"/>
       <w:r>
-        <w:t>Setting</w:t>
+        <w:t>Results</w:t>
       </w:r>
     </w:p>
     <w:p>
@@ -227,17 +297,17 @@
         <w:pStyle w:val="FirstParagraph"/>
       </w:pPr>
       <w:r>
-        <w:t>England and Wales.</w:t>
+        <w:t>The model produced predictions with wide confidence intervals when parameter uncertainty was included. Estimates using the original assumptions greatly underpredicted the impact of ending school-age vaccination compared to estimates using notification data. Updating the assumed annual decrease in TB incidence rates resulted in estimates that were more comparable with notification data with an annual decrease of 1.9% representing the closest estimate to the data. Using this assumption, we estimate that 1600 (2.5,97.5% Quantiles (Q): 1300, 2100) vaccines would have been required to prevent a single notification in 2004.</w:t>
       </w:r>
     </w:p>
     <w:p>
       <w:pPr>
         <w:pStyle w:val="Heading2"/>
       </w:pPr>
-      <w:bookmarkStart w:id="5" w:name="outcome-measures"/>
+      <w:bookmarkStart w:id="5" w:name="conclusions"/>
       <w:bookmarkEnd w:id="5"/>
       <w:r>
-        <w:t>Outcome measures</w:t>
+        <w:t>Conclusions</w:t>
       </w:r>
     </w:p>
     <w:p>
@@ -245,56 +315,38 @@
         <w:pStyle w:val="FirstParagraph"/>
       </w:pPr>
       <w:r>
-        <w:t>The number of vaccines needed to prevent a single notification, and the average annual additional notifications caused by ending the policy change.</w:t>
-      </w:r>
-    </w:p>
-    <w:p>
-      <w:pPr>
-        <w:pStyle w:val="Heading2"/>
-      </w:pPr>
-      <w:bookmarkStart w:id="6" w:name="results-1"/>
+        <w:t>The previously published estimates of the impact of ending the BCG schools scheme were found to be spuriously precise once updated with parameter uncertainty. Our estimates of the impact of ending school-age vaccination were highly sensitive to the annual decrease in incidence rates. The impact of ending the BCG schools’ scheme was found to be greater than previously thought when notification data were used. Our results highlight the importance of including uncertainty and evaluating multiple scenarios when forecasting the impact of changes in vaccination policy.</w:t>
+      </w:r>
+    </w:p>
+    <w:p>
+      <w:r>
+        <w:br w:type="page"/>
+      </w:r>
+    </w:p>
+    <w:p>
+      <w:pPr>
+        <w:pStyle w:val="BodyText"/>
+      </w:pPr>
+    </w:p>
+    <w:p>
+      <w:pPr>
+        <w:pStyle w:val="Heading1"/>
+      </w:pPr>
+      <w:bookmarkStart w:id="6" w:name="what-is-already-known-on-this-subject"/>
+      <w:bookmarkStart w:id="7" w:name="strengths-and-limitations-of-this-study"/>
       <w:bookmarkEnd w:id="6"/>
-      <w:r>
-        <w:t>Results</w:t>
-      </w:r>
-    </w:p>
-    <w:p>
-      <w:pPr>
-        <w:pStyle w:val="FirstParagraph"/>
-      </w:pPr>
-      <w:r>
-        <w:t>The model produced predictions with wide confidence intervals when parameter uncertainty was included. Estimates using the original model assumptions greatly underpredicted the impact of ending school-age vaccination compared to estimates using notification data. Updating the assumed annual decrease in TB incidence rates resulted in estimates that were more comparable with notification data with an annual decrease of 1.9% representing the closest estimate to the data. Using this assumption, we estimate that 1600 (2.5,97.5% Quantiles (Q): 1300, 2100) vaccines would have been required to prevent a single notification in 2004.</w:t>
-      </w:r>
-    </w:p>
-    <w:p>
-      <w:pPr>
-        <w:pStyle w:val="Heading2"/>
-      </w:pPr>
-      <w:bookmarkStart w:id="7" w:name="conclusions"/>
       <w:bookmarkEnd w:id="7"/>
       <w:r>
-        <w:t>Conclusions</w:t>
-      </w:r>
-    </w:p>
-    <w:p>
-      <w:pPr>
-        <w:pStyle w:val="FirstParagraph"/>
-      </w:pPr>
-      <w:r>
-        <w:t>The previously published estimates of the impact of ending the BCG schools scheme were found to be spuriously precise once updated with parameter uncertainty. Our estimates of the impact of ending the BCG schools scheme were highly sensitive to the annual decrease in incidence rates. The impact of ending the BCG schools’ scheme was found to be greater than previously when notification data were used. Our results highlight the importance of including uncertainty and evaluating multiple scenarios when forecasting the impact of changes in vaccination policy.</w:t>
-      </w:r>
-    </w:p>
-    <w:p>
-      <w:pPr>
-        <w:pStyle w:val="Heading1"/>
-      </w:pPr>
-      <w:r>
-        <w:lastRenderedPageBreak/>
         <w:t>Strengths and limitati</w:t>
       </w:r>
       <w:r>
         <w:t>ons of this study</w:t>
       </w:r>
+    </w:p>
+    <w:p>
+      <w:pPr>
+        <w:pStyle w:val="BodyText"/>
+      </w:pPr>
     </w:p>
     <w:p>
       <w:pPr>
@@ -329,10 +381,10 @@
         </w:numPr>
       </w:pPr>
       <w:r>
-        <w:t>The model used in this study is not the most accurate method for assessing the impact of ending the BCG schools’ scheme. However, it does provide an estimate that is based on t</w:t>
-      </w:r>
-      <w:r>
-        <w:t>he available data and on the framework used to inform policy making. This allowed the strength of some the quantitative evidence used in the decision-making process to be assessed.</w:t>
+        <w:t>The model used in this study is not the most accurate method for assessing the impact of ending the BCG schools scheme. However, it does provide an estimate that is based on th</w:t>
+      </w:r>
+      <w:r>
+        <w:t>e available data and on the framework used to inform policy making. This allowed the strength of some the quantitative evidence used in the decision-making process to be assessed.</w:t>
       </w:r>
     </w:p>
     <w:p>
@@ -343,10 +395,10 @@
         </w:numPr>
       </w:pPr>
       <w:r>
-        <w:t>A weakness of the modelling framework used in this study is that it did not</w:t>
-      </w:r>
-      <w:r>
-        <w:t xml:space="preserve"> include the whole population or age groups outside those directly affected by vaccination. The exclusion of these factors means that our results are conservative.</w:t>
+        <w:t xml:space="preserve">A weakness of the modelling framework used in this study is that it did not </w:t>
+      </w:r>
+      <w:r>
+        <w:t>include the whole population or age groups outside those directly affected by vaccination. The exclusion of these factors means that our results are conservative.</w:t>
       </w:r>
     </w:p>
     <w:p>
@@ -357,10 +409,10 @@
         </w:numPr>
       </w:pPr>
       <w:r>
-        <w:t>This study only considered the impact of ending the BCG schools’ scheme and not the impact o</w:t>
-      </w:r>
-      <w:r>
-        <w:t>f the introduction of the targeted neonatal vaccination program. This should be considered when evaluating the change in policy as a whole.</w:t>
+        <w:t>This study only considered the impact of ending the BCG schools’ scheme and not the impact of</w:t>
+      </w:r>
+      <w:r>
+        <w:t xml:space="preserve"> the introduction of the targeted neonatal vaccination program. This should be considered when evaluating the change in policy as a whole.</w:t>
       </w:r>
     </w:p>
     <w:p>
@@ -372,6 +424,15 @@
       </w:r>
     </w:p>
     <w:p>
+      <w:pPr>
+        <w:rPr>
+          <w:rStyle w:val="Hyperlink"/>
+          <w:rFonts w:ascii="Arial" w:hAnsi="Arial" w:cs="Arial"/>
+          <w:color w:val="0083BF"/>
+          <w:sz w:val="21"/>
+          <w:szCs w:val="21"/>
+        </w:rPr>
+      </w:pPr>
       <w:r>
         <w:rPr>
           <w:rFonts w:ascii="Arial" w:hAnsi="Arial" w:cs="Arial"/>
@@ -535,106 +596,107 @@
         </w:rPr>
         <w:fldChar w:fldCharType="end"/>
       </w:r>
-      <w:r>
-        <w:rPr>
+    </w:p>
+    <w:p>
+      <w:pPr>
+        <w:pStyle w:val="BodyText"/>
+        <w:rPr>
+          <w:rStyle w:val="Hyperlink"/>
           <w:rFonts w:ascii="Arial" w:hAnsi="Arial" w:cs="Arial"/>
-          <w:color w:val="606060"/>
+          <w:color w:val="0083BF"/>
           <w:sz w:val="21"/>
           <w:szCs w:val="21"/>
-          <w:shd w:val="clear" w:color="auto" w:fill="FFFFFF"/>
-        </w:rPr>
-        <w:t>.</w:t>
-      </w:r>
-    </w:p>
-    <w:p>
-      <w:r>
+        </w:rPr>
+      </w:pPr>
+      <w:r>
+        <w:rPr>
+          <w:rStyle w:val="Hyperlink"/>
+          <w:rFonts w:ascii="Arial" w:hAnsi="Arial" w:cs="Arial"/>
+          <w:color w:val="0083BF"/>
+          <w:sz w:val="21"/>
+          <w:szCs w:val="21"/>
+        </w:rPr>
         <w:br w:type="page"/>
       </w:r>
     </w:p>
-    <w:p>
-      <w:pPr>
-        <w:ind w:left="480"/>
-      </w:pPr>
-      <w:bookmarkStart w:id="8" w:name="_GoBack"/>
+    <w:p/>
+    <w:p>
+      <w:pPr>
+        <w:pStyle w:val="Heading1"/>
+      </w:pPr>
+      <w:bookmarkStart w:id="8" w:name="introduction"/>
       <w:bookmarkEnd w:id="8"/>
+      <w:r>
+        <w:t>Introduction</w:t>
+      </w:r>
+    </w:p>
+    <w:p>
+      <w:pPr>
+        <w:pStyle w:val="FirstParagraph"/>
+      </w:pPr>
+      <w:r>
+        <w:t>The Bacillus Calmette–Guérin (BCG) vaccine remains the only licensed vaccine for use against Tuberculosi</w:t>
+      </w:r>
+      <w:r>
+        <w:t>s (TB), although its use globally is controversial due to evidence of variable effectiveness,[1] and waning protection 10-15 years after vaccination.[2] Global usage of the BCG varies between no vaccination, universal vaccination, and high-risk group vacci</w:t>
+      </w:r>
+      <w:r>
+        <w:t>nation and may target either neonates or school-aged children.[3,4] The World Health Organization (WHO) recommends vaccination for all neonates as early as possible after birth in high burden settings, with vaccination in low burden settings being dependen</w:t>
+      </w:r>
+      <w:r>
+        <w:t>t on the country specific epidemiology of TB.[5] This recommendation is based on the strong evidence that the BCG is highly protective in children,[6,7] whilst its effectiveness has been shown to vary with latitude when given later in life.[8]</w:t>
+      </w:r>
+    </w:p>
+    <w:p>
+      <w:pPr>
+        <w:pStyle w:val="BodyText"/>
+      </w:pPr>
+      <w:r>
+        <w:t>In England a</w:t>
+      </w:r>
+      <w:r>
+        <w:t>nd Wales, universal school-aged (at 13-14 years old) vaccination was introduced after a MRC trial in the 1950s estimated BCG’s effectiveness at 80% in the ethnic White UK born population.[9] The policy remained in place until 2005, when England and Wales c</w:t>
+      </w:r>
+      <w:r>
+        <w:t>hanged to targeted vaccination of high-risk neonates. The 2005 change in BCG vaccination policy was motivated by evidence of decreased transmission of TB, an increasing proportion of TB cases occurring in the non-UK born,[10] and modelling evidence that su</w:t>
+      </w:r>
+      <w:r>
+        <w:t>ggested stopping the BCG schools scheme would have minimal long term effects on incidence rates.[11] Due to the complex nature of both TB and the BCG vaccine, the ongoing impact of this change in policy is hard to directly estimate, with decision makers re</w:t>
+      </w:r>
+      <w:r>
+        <w:t>lying on expert opinion, evidence from surveillance data, and insight from modelling studies.</w:t>
+      </w:r>
+    </w:p>
+    <w:p>
+      <w:pPr>
+        <w:pStyle w:val="BodyText"/>
+      </w:pPr>
+      <w:r>
+        <w:t>In 1987, an assessment of the school-age vaccination program was carried out in England and Wales.[11] This study was used, combined with a sensitivity analysis o</w:t>
+      </w:r>
+      <w:r>
+        <w:t>f notification rates, as supporting evidence by the Joint Committee on Vaccination and Immunisation (JVCI) BCG subgroup for the change in vaccination policy.[12,13] This paper aims to re-evaluate this modelling, and re-estimate the predicted impact of stop</w:t>
+      </w:r>
+      <w:r>
+        <w:t>ping the schools scheme. Re-evaluating this work allows for the strength of the evidence used in decision making to be assessed and may highlight any issues with the approach used.</w:t>
+      </w:r>
     </w:p>
     <w:p>
       <w:pPr>
         <w:pStyle w:val="Heading1"/>
       </w:pPr>
-      <w:bookmarkStart w:id="9" w:name="introduction"/>
+      <w:bookmarkStart w:id="9" w:name="methods"/>
       <w:bookmarkEnd w:id="9"/>
       <w:r>
-        <w:t>Introduction</w:t>
-      </w:r>
-    </w:p>
-    <w:p>
-      <w:pPr>
-        <w:pStyle w:val="FirstParagraph"/>
-      </w:pPr>
-      <w:r>
-        <w:t>The Bacillus Calmette–Guérin (BCG) vaccine remains the only licensed vaccine for use against Tuberculos</w:t>
-      </w:r>
-      <w:r>
-        <w:t>is (TB), although its use globally is controversial due to evidence of variable effectiveness,[1] and waning protection 10-15 years after vaccination.[2] Global usage of the BCG varies between no vaccination, universal vaccination, and high-risk group vacc</w:t>
-      </w:r>
-      <w:r>
-        <w:t>ination and may target either neonates or school-aged children.[3,4] The World Health Organization (WHO) recommends vaccination for all neonates as early as possible after birth in high burden settings, with vaccination in low burden settings being depende</w:t>
-      </w:r>
-      <w:r>
-        <w:t>nt on the country specific epidemiology of TB.[5] This recommendation is based on the strong evidence that the BCG is highly protective in children,[6,7] whilst its effectiveness has been shown to vary with latitude when given later in life.[8]</w:t>
-      </w:r>
-    </w:p>
-    <w:p>
-      <w:pPr>
-        <w:pStyle w:val="BodyText"/>
-      </w:pPr>
-      <w:r>
-        <w:t xml:space="preserve">In England </w:t>
-      </w:r>
-      <w:r>
-        <w:t xml:space="preserve">and Wales, universal school-aged (at 13-14 years old) vaccination was introduced after a MRC trial in the 1950s estimated BCG’s effectiveness at 80% in the ethnic White UK born population.[9] The policy remained in place until 2005, when England and Wales </w:t>
-      </w:r>
-      <w:r>
-        <w:t>changed to targeted vaccination of high-risk neonates. The 2005 change in BCG vaccination policy was motivated by evidence of decreased transmission of TB, an increasing proportion of TB cases occurring in the non-UK born,[10] and modelling evidence that s</w:t>
-      </w:r>
-      <w:r>
-        <w:t>uggested stopping the BCG schools scheme would have minimal long term effects on incidence rates.[11] Due to the complex nature of both TB and the BCG vaccine, the ongoing impact of this change in policy is hard to directly estimate, with decision makers r</w:t>
-      </w:r>
-      <w:r>
-        <w:t>elying on expert opinion, evidence from surveillance data, and insight from modelling studies.</w:t>
-      </w:r>
-    </w:p>
-    <w:p>
-      <w:pPr>
-        <w:pStyle w:val="BodyText"/>
-      </w:pPr>
-      <w:r>
-        <w:t xml:space="preserve">In 1987, an assessment of the school-age vaccination program was carried out in England and Wales.[11] This study was used, combined with a sensitivity analysis </w:t>
-      </w:r>
-      <w:r>
-        <w:t>of notification rates, as supporting evidence by the Joint Committee on Vaccination and Immunisation (JVCI) BCG subgroup for the change in vaccination policy.[12,13] This paper aims to re-evaluate this modelling, and re-estimate the predicted impact of sto</w:t>
-      </w:r>
-      <w:r>
-        <w:t>pping the schools scheme. Re-evaluating this work allows for the strength of the evidence used in decision making to be assessed and may highlight any issues with the approach used.</w:t>
-      </w:r>
-    </w:p>
-    <w:p>
-      <w:pPr>
-        <w:pStyle w:val="Heading1"/>
-      </w:pPr>
-      <w:bookmarkStart w:id="10" w:name="methods"/>
+        <w:t>Methods</w:t>
+      </w:r>
+    </w:p>
+    <w:p>
+      <w:pPr>
+        <w:pStyle w:val="Heading2"/>
+      </w:pPr>
+      <w:bookmarkStart w:id="10" w:name="modelling-the-impact-of-ending-the-bcg-s"/>
       <w:bookmarkEnd w:id="10"/>
-      <w:r>
-        <w:t>Methods</w:t>
-      </w:r>
-    </w:p>
-    <w:p>
-      <w:pPr>
-        <w:pStyle w:val="Heading2"/>
-      </w:pPr>
-      <w:bookmarkStart w:id="11" w:name="modelling-the-impact-of-ending-the-bcg-s"/>
-      <w:bookmarkEnd w:id="11"/>
       <w:r>
         <w:t>Modelling the impact of ending the BCG schools scheme</w:t>
       </w:r>
@@ -667,8 +729,8 @@
       <w:pPr>
         <w:pStyle w:val="Heading3"/>
       </w:pPr>
-      <w:bookmarkStart w:id="12" w:name="estimating-notification-rates"/>
-      <w:bookmarkEnd w:id="12"/>
+      <w:bookmarkStart w:id="11" w:name="estimating-notification-rates"/>
+      <w:bookmarkEnd w:id="11"/>
       <w:r>
         <w:t>Estimating notification rates</w:t>
       </w:r>
@@ -741,81 +803,87 @@
       <w:pPr>
         <w:pStyle w:val="Heading3"/>
       </w:pPr>
-      <w:bookmarkStart w:id="13" w:name="construction-of-forward-estimates"/>
+      <w:bookmarkStart w:id="12" w:name="construction-of-forward-estimates"/>
+      <w:bookmarkEnd w:id="12"/>
+      <w:r>
+        <w:t>Construction of forward estimates</w:t>
+      </w:r>
+    </w:p>
+    <w:p>
+      <w:pPr>
+        <w:pStyle w:val="FirstParagraph"/>
+      </w:pPr>
+      <w:r>
+        <w:t>Based on these estimated notifica</w:t>
+      </w:r>
+      <w:r>
+        <w:t>tion rates Sutherland et al. then sought to quantify the ongoing risk of developing notified TB, projected forward in time, for both the vaccinated and unvaccinated populations. To construct these estimates several key assumptions, based on the results see</w:t>
+      </w:r>
+      <w:r>
+        <w:t xml:space="preserve">n in the previous surveys, were made. Firstly, it was assumed that efficacy was not degrading within the ethnic White population and therefore historic estimates would continue to apply into the future. Additionally, it was assumed that the decay of 9% in </w:t>
+      </w:r>
+      <w:r>
+        <w:t>notification rates, across all ethnic White populations, would continue indefinitely.</w:t>
+      </w:r>
+    </w:p>
+    <w:p>
+      <w:pPr>
+        <w:pStyle w:val="BodyText"/>
+      </w:pPr>
+      <w:r>
+        <w:t>These assumptions allowed the notification rates in both the BCG vaccinated and unvaccinated groups to be projected forward in time. By assuming that the schools scheme i</w:t>
+      </w:r>
+      <w:r>
+        <w:t>s responsible for the observed variation between vaccinated and unvaccinated rates the rate of prevented cases can then be estimated. By scaling this against a cohort of 100,000 13 year olds the number of prevented cases over a 15 year period can be projec</w:t>
+      </w:r>
+      <w:r>
+        <w:t>ted for each cohort. By dividing the total number in a given cohort by the number of prevented cases the estimated number of vaccines required to prevent a single case in the 15 year period can then be calculated.</w:t>
+      </w:r>
+    </w:p>
+    <w:p>
+      <w:pPr>
+        <w:pStyle w:val="BodyText"/>
+      </w:pPr>
+      <w:r>
+        <w:t xml:space="preserve">To estimate the total number of prevented </w:t>
+      </w:r>
+      <w:r>
+        <w:t xml:space="preserve">notifications, for each cohort, in England and Wales the total number receiving the BCG and the coverage of the schools scheme was required. The coverage of the BCG schools scheme was estimated from annual reports of the DHSS and was assumed to be 75% for </w:t>
+      </w:r>
+      <w:r>
+        <w:t>all years. The number of BCG vaccines given each year was estimated from the DHSS returns for the years 1967 to 1981, it was then taken as 75% of the estimated ethnic White population aged 13 years from 1982-1996, for each 5 year period thereafter it was a</w:t>
+      </w:r>
+      <w:r>
+        <w:t>ssumed to be 2.1 million.</w:t>
+      </w:r>
+    </w:p>
+    <w:p>
+      <w:pPr>
+        <w:pStyle w:val="BodyText"/>
+      </w:pPr>
+      <w:r>
+        <w:t>Using this information and the projected differences between vaccinated and unvaccinated notification rates allowed the number of prevented notifications for each age group to be found for each year. This can then be combined to g</w:t>
+      </w:r>
+      <w:r>
+        <w:t>ive the total number of prevented notifications for those aged between 15-29. To understand these estimates, estimates of the projected yearly notifications if the scheme continues were required. These totals were derived from the vaccinated and unvaccinat</w:t>
+      </w:r>
+      <w:r>
+        <w:t>ed rates supplemented with similar projections from the tuberculin positive or otherwise ineligible sourced from the 1983 BCG survey.[14]</w:t>
+      </w:r>
+    </w:p>
+    <w:p>
+      <w:pPr>
+        <w:pStyle w:val="Heading4"/>
+        <w:rPr>
+          <w:color w:val="000000" w:themeColor="text1"/>
+        </w:rPr>
+      </w:pPr>
+      <w:bookmarkStart w:id="13" w:name="transmission-chain-model"/>
       <w:bookmarkEnd w:id="13"/>
       <w:r>
-        <w:t>Construction of forward estimates</w:t>
-      </w:r>
-    </w:p>
-    <w:p>
-      <w:pPr>
-        <w:pStyle w:val="FirstParagraph"/>
-      </w:pPr>
-      <w:r>
-        <w:t>Based on these estimated notifica</w:t>
-      </w:r>
-      <w:r>
-        <w:t>tion rates Sutherland et al. then sought to quantify the ongoing risk of developing notified TB, projected forward in time, for both the vaccinated and unvaccinated populations. To construct these estimates several key assumptions, based on the results see</w:t>
-      </w:r>
-      <w:r>
-        <w:t xml:space="preserve">n in the previous surveys, were made. Firstly, it was assumed that efficacy was not degrading within the ethnic White population and therefore historic estimates would continue to apply into the future. Additionally, it was assumed that the decay of 9% in </w:t>
-      </w:r>
-      <w:r>
-        <w:t>notification rates, across all ethnic White populations, would continue indefinitely.</w:t>
-      </w:r>
-    </w:p>
-    <w:p>
-      <w:pPr>
-        <w:pStyle w:val="BodyText"/>
-      </w:pPr>
-      <w:r>
-        <w:t>These assumptions allowed the notification rates in both the BCG vaccinated and unvaccinated groups to be projected forward in time. By assuming that the schools scheme i</w:t>
-      </w:r>
-      <w:r>
-        <w:t>s responsible for the observed variation between vaccinated and unvaccinated rates the rate of prevented cases can then be estimated. By scaling this against a cohort of 100,000 13 year olds the number of prevented cases over a 15 year period can be projec</w:t>
-      </w:r>
-      <w:r>
-        <w:t>ted for each cohort. By dividing the total number in a given cohort by the number of prevented cases the estimated number of vaccines required to prevent a single case in the 15 year period can then be calculated.</w:t>
-      </w:r>
-    </w:p>
-    <w:p>
-      <w:pPr>
-        <w:pStyle w:val="BodyText"/>
-      </w:pPr>
-      <w:r>
-        <w:t xml:space="preserve">To estimate the total number of prevented </w:t>
-      </w:r>
-      <w:r>
-        <w:t xml:space="preserve">notifications, for each cohort, in England and Wales the total number receiving the BCG and the coverage of the schools scheme was required. The coverage of the BCG schools scheme was estimated from annual reports of the DHSS and was assumed to be 75% for </w:t>
-      </w:r>
-      <w:r>
-        <w:t>all years. The number of BCG vaccines given each year was estimated from the DHSS returns for the years 1967 to 1981, it was then taken as 75% of the estimated ethnic White population aged 13 years from 1982-1996, for each 5 year period thereafter it was a</w:t>
-      </w:r>
-      <w:r>
-        <w:t>ssumed to be 2.1 million.</w:t>
-      </w:r>
-    </w:p>
-    <w:p>
-      <w:pPr>
-        <w:pStyle w:val="BodyText"/>
-      </w:pPr>
-      <w:r>
-        <w:t>Using this information and the projected differences between vaccinated and unvaccinated notification rates allowed the number of prevented notifications for each age group to be found for each year. This can then be combined to g</w:t>
-      </w:r>
-      <w:r>
-        <w:t>ive the total number of prevented notifications for those aged between 15-29. To understand these estimates, estimates of the projected yearly notifications if the scheme continues were required. These totals were derived from the vaccinated and unvaccinat</w:t>
-      </w:r>
-      <w:r>
-        <w:t>ed rates supplemented with similar projections from the tuberculin positive or otherwise ineligible sourced from the 1983 BCG survey.[14]</w:t>
-      </w:r>
-    </w:p>
-    <w:p>
-      <w:pPr>
-        <w:pStyle w:val="Heading4"/>
-      </w:pPr>
-      <w:bookmarkStart w:id="14" w:name="transmission-chain-model"/>
-      <w:bookmarkEnd w:id="14"/>
-      <w:r>
+        <w:rPr>
+          <w:color w:val="000000" w:themeColor="text1"/>
+        </w:rPr>
         <w:t>Transmission chain model</w:t>
       </w:r>
     </w:p>
@@ -1386,10 +1454,16 @@
     <w:p>
       <w:pPr>
         <w:pStyle w:val="Heading4"/>
-      </w:pPr>
-      <w:bookmarkStart w:id="15" w:name="transmission-chain-model-additions"/>
-      <w:bookmarkEnd w:id="15"/>
-      <w:r>
+        <w:rPr>
+          <w:color w:val="000000" w:themeColor="text1"/>
+        </w:rPr>
+      </w:pPr>
+      <w:bookmarkStart w:id="14" w:name="transmission-chain-model-additions"/>
+      <w:bookmarkEnd w:id="14"/>
+      <w:r>
+        <w:rPr>
+          <w:color w:val="000000" w:themeColor="text1"/>
+        </w:rPr>
         <w:t>Transmission chain model additions</w:t>
       </w:r>
     </w:p>
@@ -1870,13 +1944,82 @@
       <w:pPr>
         <w:pStyle w:val="Heading2"/>
       </w:pPr>
-      <w:bookmarkStart w:id="16" w:name="updating-model-parameter-estimates-and-i"/>
+      <w:bookmarkStart w:id="15" w:name="updating-model-parameter-estimates-and-i"/>
+      <w:bookmarkEnd w:id="15"/>
+      <w:r>
+        <w:t>Updating model parameter esti</w:t>
+      </w:r>
+      <w:r>
+        <w:t>mates and incorporating parameter uncertainty</w:t>
+      </w:r>
+    </w:p>
+    <w:p>
+      <w:pPr>
+        <w:pStyle w:val="FirstParagraph"/>
+      </w:pPr>
+      <w:r>
+        <w:t>Incidence rates were included as point estimates in [11]; in the updated model we included uncertainty in these rates. We did this by first estimating notifications for 1973, 1978, and 1983, using published inc</w:t>
+      </w:r>
+      <w:r>
+        <w:t xml:space="preserve">idence rates and population estimates. Samples were then </w:t>
+      </w:r>
+      <w:r>
+        <w:lastRenderedPageBreak/>
+        <w:t>generated using a Poisson distribution.[11,14] These samples were then used to estimate a distribution of incidence rates to replace the point estimates used in the original analysis. Sutherland et a</w:t>
+      </w:r>
+      <w:r>
+        <w:t>l. assumed a serial interval of 2 years between linked notifications. Using a newly available literature source we updated this assumption with an estimate of 1.44 (95% CI 1.29 to 1.63) years.[16]</w:t>
+      </w:r>
+    </w:p>
+    <w:p>
+      <w:pPr>
+        <w:pStyle w:val="BodyText"/>
+      </w:pPr>
+      <w:r>
+        <w:t>We considered the original assumption of a 9% annual decrea</w:t>
+      </w:r>
+      <w:r>
+        <w:t>se in incidence rates as well as three scenarios based on those considered by the JCVI BCG subgroup:[12,13] these were a 3.9% decrease, a 1.9% decrease, and no change annual in incidence rates. We also estimated the annual decrease in incidence rates in th</w:t>
+      </w:r>
+      <w:r>
+        <w:t>e ethnic White UK born using two proxy measures as data were not available. The first proxy measure was the annual change in notifications in England and Wales, which was estimated using data from Public Health England (PHE). The standard deviation (SD) of</w:t>
+      </w:r>
+      <w:r>
+        <w:t xml:space="preserve"> this measure was then calculated using the </w:t>
+      </w:r>
+      <w:r>
+        <w:rPr>
+          <w:rStyle w:val="VerbatimChar"/>
+        </w:rPr>
+        <w:t>prop.test</w:t>
+      </w:r>
+      <w:r>
+        <w:t xml:space="preserve"> function in R.[17] The second proxy used was the annual decrease in the UK born age-specific incidence rates in the English population. These were calculated using notification data from the Enhanced TB</w:t>
+      </w:r>
+      <w:r>
+        <w:t xml:space="preserve"> surveillance system (ETS) and the June Labour Force Survey.[10] Incidence rates (with SDs) were estimated using the epiR package.[18] Uncertainty was incorporated by sampling from a normal distribution for both proxy measures. Data collection for the ETS </w:t>
+      </w:r>
+      <w:r>
+        <w:t>began in 2000 and prior to this notification data was only available in years with notifications surveys (1973, 1978, and 1983). We therefore estimated incidence rates between 1984 and 1999, and for the years between notifications surveys (1974-1977 and 19</w:t>
+      </w:r>
+      <w:r>
+        <w:t>79-1982), using locally estimated scatterplot smoothing (LEOSS) regression fitted to incidence rates published in [11] and the estimated incidence rates from 2000 on-wards. LOESS is a local regression method that combines multiple regression models in a k-</w:t>
+      </w:r>
+      <w:r>
+        <w:t xml:space="preserve">nearest neighbours meta-model.[19] This approach allows nonlinear trends to be fitted to using a series of linear models. For years prior to 1973 the annual decreases were assumed to be the mean of the previous 3 years of data. For both proxy measures the </w:t>
+      </w:r>
+      <w:r>
+        <w:t>annual decreases in incidence rates post 2016 were assumed to be the average of the estimates in 2013, 2014, and 2015.</w:t>
+      </w:r>
+    </w:p>
+    <w:p>
+      <w:pPr>
+        <w:pStyle w:val="Heading2"/>
+      </w:pPr>
+      <w:bookmarkStart w:id="16" w:name="statistical-analysis"/>
       <w:bookmarkEnd w:id="16"/>
       <w:r>
-        <w:t>Updating model parameter esti</w:t>
-      </w:r>
-      <w:r>
-        <w:t>mates and incorporating parameter uncertainty</w:t>
+        <w:t>Statistical analysis</w:t>
       </w:r>
     </w:p>
     <w:p>
@@ -1884,68 +2027,23 @@
         <w:pStyle w:val="FirstParagraph"/>
       </w:pPr>
       <w:r>
-        <w:t>Incidence rates were included as point estimates in [11]; in the updated model we included uncertainty in these rates. We didi this by first estimating notifications for 1973, 1978, and 1983, using published in</w:t>
-      </w:r>
-      <w:r>
-        <w:t xml:space="preserve">cidence rates and population estimates. Samples were then </w:t>
-      </w:r>
-      <w:r>
-        <w:lastRenderedPageBreak/>
-        <w:t xml:space="preserve">generated using a Poisson distribution.[11,14] These samples were then used to estimate a distribution of incidence rates to replace the point estimates used in the original analysis. Sutherland et </w:t>
-      </w:r>
-      <w:r>
-        <w:t>al. assumed a serial interval of 2 years between linked notifications. Using a literature source published after [11] we updated this assumption with an estimate of 1.44 (95% CI 1.29 to 1.63) years.[16]</w:t>
-      </w:r>
-    </w:p>
-    <w:p>
-      <w:pPr>
-        <w:pStyle w:val="BodyText"/>
-      </w:pPr>
-      <w:r>
-        <w:t xml:space="preserve">We considered the original assumption of a 9% annual </w:t>
-      </w:r>
-      <w:r>
-        <w:t>decrease in incidence rates as well as three scenarios based on those considered by the JCVI BCG subgroup:[12,13] these were a 3.9% decrease, a 1.9% decrease, and no change annual in incidence rates. We also estimated the annual decrease in incidence rates</w:t>
-      </w:r>
-      <w:r>
-        <w:t xml:space="preserve"> in the ethnic White UK born using two proxy measures as data were not available. The first proxy measure was the annual change in notifications in England and Wales, which was estimated using data from Public Health England (PHE). The standard deviation (</w:t>
-      </w:r>
-      <w:r>
-        <w:t xml:space="preserve">SD) of this measure was then calculated using the </w:t>
-      </w:r>
-      <w:r>
-        <w:rPr>
-          <w:rStyle w:val="VerbatimChar"/>
-        </w:rPr>
-        <w:t>prop.test</w:t>
-      </w:r>
-      <w:r>
-        <w:t xml:space="preserve"> function in R.[17] The second proxy used was the annual decrease in the UK born age-specific incidence rates in the English population. These were calculated using notification data from the Enhan</w:t>
-      </w:r>
-      <w:r>
-        <w:t>ced TB surveillance system (ETS) and the June Labour Force Survey.[10] Incidence rates (with SDs) were estimated using the epiR package.[18] Uncertainty was incorporated by sampling from a normal distribution for both proxy measures. Data collection for th</w:t>
-      </w:r>
-      <w:r>
-        <w:t xml:space="preserve">e ETS began in 2000 and prior to this notification data was only available in years with notifications surveys (1973, 1978, and 1983). We therefore estimated incidence rates between 1984 and 1999, and for the years between notifications surveys (1974-1977 </w:t>
-      </w:r>
-      <w:r>
-        <w:t>and 1979-1982), using locally estimated scatterplot smoothing (LEOSS) regression fitted to incidence rates published in [11] and the estimated incidence rates from 2000 on-wards. LOESS is a local regression method that combines multiple regression models i</w:t>
-      </w:r>
-      <w:r>
-        <w:t>n a k-nearest neighbours meta-model.[19] This approach allows nonlinear trends to be fitted to using a series of linear models. For years prior to 1973 the annual decreases were assumed to be the mean of the previous 3 years of data. For both proxy measure</w:t>
-      </w:r>
-      <w:r>
-        <w:t>s the annual decreases in incidence rates post 2016 were assumed to be the average of the estimates in 2013, 2014, and 2015.</w:t>
+        <w:t>For each scenario, we ran the model until 2028 with 10,000 parameter samples. We tested the difference between scena</w:t>
+      </w:r>
+      <w:r>
+        <w:t>rios using the Mann-Whitney test for both the number of vaccines needed to prevent a single case in 15 years after vaccination for a cohort aged 13-14 years old at vaccination and the total number of additional notifications caused by ending the BCG school</w:t>
+      </w:r>
+      <w:r>
+        <w:t>s scheme. As in [11] a 15 year time horizon was used with 5 year intervals. The year closest to the year of the change in vaccination policy (2005), which had model estimates, was used as the baseline.</w:t>
       </w:r>
     </w:p>
     <w:p>
       <w:pPr>
         <w:pStyle w:val="Heading2"/>
       </w:pPr>
-      <w:bookmarkStart w:id="17" w:name="statistical-analysis"/>
+      <w:bookmarkStart w:id="17" w:name="patient-and-public-involvement"/>
       <w:bookmarkEnd w:id="17"/>
       <w:r>
-        <w:t>Statistical analysis</w:t>
+        <w:t>Patient and public involvement</w:t>
       </w:r>
     </w:p>
     <w:p>
@@ -1953,42 +2051,18 @@
         <w:pStyle w:val="FirstParagraph"/>
       </w:pPr>
       <w:r>
-        <w:t>For each scenario, we ran the model until 2028 with 10,000 parameter samples. We tested the difference between</w:t>
-      </w:r>
-      <w:r>
-        <w:t xml:space="preserve"> scenarios using the Mann-Whitney test for both the number of vaccines needed to prevent a single case in 15 years after vaccination for a cohort aged 13-14 years old at vaccination and the total number of additional notifications caused by ending the BCG </w:t>
-      </w:r>
-      <w:r>
-        <w:t>schools scheme. As in [11] a 15 year time horizon was used with 5 year intervals. The year closest to the year of the change in vaccination policy (2005), which had model estimates, was used as the baseline.</w:t>
-      </w:r>
-    </w:p>
-    <w:p>
-      <w:pPr>
-        <w:pStyle w:val="Heading2"/>
-      </w:pPr>
-      <w:bookmarkStart w:id="18" w:name="patient-and-public-involvement"/>
+        <w:t>We did not involve pati</w:t>
+      </w:r>
+      <w:r>
+        <w:t>ents or the public in the design or planning of this study.</w:t>
+      </w:r>
+    </w:p>
+    <w:p>
+      <w:pPr>
+        <w:pStyle w:val="Heading1"/>
+      </w:pPr>
+      <w:bookmarkStart w:id="18" w:name="results"/>
       <w:bookmarkEnd w:id="18"/>
-      <w:r>
-        <w:t>Patient and public involvement</w:t>
-      </w:r>
-    </w:p>
-    <w:p>
-      <w:pPr>
-        <w:pStyle w:val="FirstParagraph"/>
-      </w:pPr>
-      <w:r>
-        <w:t>We did not involv</w:t>
-      </w:r>
-      <w:r>
-        <w:t>e patients or the public in design or planning of this study.</w:t>
-      </w:r>
-    </w:p>
-    <w:p>
-      <w:pPr>
-        <w:pStyle w:val="Heading1"/>
-      </w:pPr>
-      <w:bookmarkStart w:id="19" w:name="results"/>
-      <w:bookmarkEnd w:id="19"/>
       <w:r>
         <w:lastRenderedPageBreak/>
         <w:t>Results</w:t>
@@ -1998,10 +2072,34 @@
       <w:pPr>
         <w:pStyle w:val="Heading2"/>
       </w:pPr>
-      <w:bookmarkStart w:id="20" w:name="model-validation"/>
+      <w:bookmarkStart w:id="19" w:name="model-validation"/>
+      <w:bookmarkEnd w:id="19"/>
+      <w:r>
+        <w:t>Model validation</w:t>
+      </w:r>
+    </w:p>
+    <w:p>
+      <w:pPr>
+        <w:pStyle w:val="FirstParagraph"/>
+      </w:pPr>
+      <w:r>
+        <w:t>Our model produced results that were comparable with those from [11] (supplementary table S1). When estimating the total notifications from ending the BCG schools scheme a</w:t>
+      </w:r>
+      <w:r>
+        <w:t>t different times in ethnic White UK born adults aged 15-29 years old in England and Wales our model had a median absolute error of 2.03% (2.5, 97.5% Q: 0.00%, 3.72%) and a maximum absolute error of 3.91% when compared to [11].</w:t>
+      </w:r>
+    </w:p>
+    <w:p>
+      <w:pPr>
+        <w:pStyle w:val="Heading2"/>
+      </w:pPr>
+      <w:bookmarkStart w:id="20" w:name="annual-change-in-tb-incidence-rates"/>
       <w:bookmarkEnd w:id="20"/>
       <w:r>
-        <w:t>Model validation</w:t>
+        <w:t>Annual change in TB incidenc</w:t>
+      </w:r>
+      <w:r>
+        <w:t>e rates</w:t>
       </w:r>
     </w:p>
     <w:p>
@@ -2009,23 +2107,35 @@
         <w:pStyle w:val="FirstParagraph"/>
       </w:pPr>
       <w:r>
-        <w:t>Our model produced results that were comparable with those from [11] (supplementary table S1). When estimating the total notifications from ending the BCG schools scheme</w:t>
-      </w:r>
-      <w:r>
-        <w:t xml:space="preserve"> at different times in ethnic White UK born adults aged 15-29 years old in England and Wales our model had a median absolute error of 2.03% (2.5, 97.5% Q: 0.00%, 3.72%) and a maximum absolute error of 3.91% when compared to [11].</w:t>
+        <w:t>We found that the assumption of a 9% annual decrease in incidence rates in the ethnic White UK born was not comparable to estimates using either notification data or age-specific incidence rates in the time period studied (figure 1). The median ann</w:t>
+      </w:r>
+      <w:r>
+        <w:t xml:space="preserve">ual decrease estimated using notifications was 3.13% (2.5, 97.5% Quantiles (Q): -8.32%, 11.45%), with a maximum of 15.13% (2.5, 97.5% Q: 14.23%, 16.04%) in 1987 and a minimum of -10.18% (2.5, 97.5% Q: -10.82%, -9.52%) in 2005. Using age-specific incidence </w:t>
+      </w:r>
+      <w:r>
+        <w:t xml:space="preserve">rates we estimated the median annual decrease in incidence rates for 15-19 year olds was 1.62% (2.5, 97.5% Q: -40.38%, 39.89%), 3.15% (2.5, 97.5% Q: -33.93%, 38.25%) for 20-24 year olds, and 2.66% (2.5, 97.5% Q: -36.37%, 37.29%) for 25-29 year olds. There </w:t>
+      </w:r>
+      <w:r>
+        <w:t>was substantial variation between years and a high degree of uncertainty.</w:t>
+      </w:r>
+    </w:p>
+    <w:p/>
+    <w:p>
+      <w:pPr>
+        <w:pStyle w:val="ImageCaption"/>
+      </w:pPr>
+      <w:r>
+        <w:t>Figure 1 here</w:t>
       </w:r>
     </w:p>
     <w:p>
       <w:pPr>
         <w:pStyle w:val="Heading2"/>
       </w:pPr>
-      <w:bookmarkStart w:id="21" w:name="annual-change-in-tb-incidence-rates"/>
+      <w:bookmarkStart w:id="21" w:name="vaccines-required-to-prevent-a-single-no"/>
       <w:bookmarkEnd w:id="21"/>
       <w:r>
-        <w:t>Annual change in TB incide</w:t>
-      </w:r>
-      <w:r>
-        <w:t>nce rates</w:t>
+        <w:t>Vaccines required to prevent a single notification</w:t>
       </w:r>
     </w:p>
     <w:p>
@@ -2033,86 +2143,84 @@
         <w:pStyle w:val="FirstParagraph"/>
       </w:pPr>
       <w:r>
-        <w:t>We found that the assumption of a 9% annual decrease in incidence rates in the ethnic White UK born was not comparable to estimates using either notification data or age-specific incidence rates in the time period studied (figure 1). The median a</w:t>
-      </w:r>
-      <w:r>
-        <w:t>nnual decrease estimated using notifications was 3.13% (2.5, 97.5% Quantiles (Q): -8.32%, 11.45%), with a maximum of 15.13% (2.5, 97.5% Q: 14.23%, 16.04%) in 1987 and a minimum of -10.18% (2.5, 97.5% Q: -10.82%, -9.52%) in 2005. Using age-specific incidenc</w:t>
-      </w:r>
-      <w:r>
-        <w:t>e rates we estimated the median annual decrease in incidence rates for 15-19 year olds was 1.62% (2.5, 97.5% Q: -40.38%, 39.89%), 3.15% (2.5, 97.5% Q: -33.93%, 38.25%) for 20-24 year olds, and 2.66% (2.5, 97.5% Q: -36.37%, 37.29%) for 25-29 year olds. Ther</w:t>
-      </w:r>
-      <w:r>
-        <w:t>e was substantial variation between years and a high degree of uncertainty.</w:t>
-      </w:r>
-    </w:p>
-    <w:p>
-      <w:r>
-        <w:rPr>
-          <w:noProof/>
-        </w:rPr>
+        <w:t>We found that updating parameter values, and incorporating uncertainty, did not alter the number of vaccines required to pr</w:t>
+      </w:r>
+      <w:r>
+        <w:t>event a single notification within 15 years in a cohort vaccinated at school-age, when the annual decrease in TB incidence rates was assumed to be 9% (supplementary table S2). However, the updated estimate had a wide range (15000 (2.5, 97.5% Q: 12000, 1900</w:t>
+      </w:r>
+      <w:r>
+        <w:t>0) vaccines required in 2004). As the assumed annual decrease in incidence rates was reduced the number of vaccines required to prevent a single notification also reduced; an estimated 1600 (2.5, 97.5% Q: 1300, 2100) vaccines were required to prevent a cas</w:t>
+      </w:r>
+      <w:r>
+        <w:t>e in 2004 when the annual decrease was assumed to be 1.9%. Estimates of the number of vaccines required to prevent a notification were comparable but not equivalent when the annual decrease was estimated using notifications (1400 (2.5, 97.5% Q: 1100, 1700)</w:t>
+      </w:r>
+      <w:r>
+        <w:t>, P: 0.077) and age-specific incidence rates (1500 (2.5, 97.5% Q: 450, 5000), P: 0.083). The estimate using incidence rates had a high degree of uncertainty (figure 2). The number of vaccines required increased slightly over time with 1800 (2.5, 97.5% Q: 1</w:t>
+      </w:r>
+      <w:r>
+        <w:t>500, 2300) required in 2009, 2000 (2.5, 97.5% Q: 1600, 2500) required in 2014, and 2200 (2.5, 97.5% Q: 1800, 2700) required in 2019 when an annual decrease of 1.9% in incidence rates was assumed.</w:t>
+      </w:r>
+    </w:p>
+    <w:p/>
+    <w:p>
+      <w:pPr>
+        <w:pStyle w:val="ImageCaption"/>
+      </w:pPr>
+      <w:r>
         <w:lastRenderedPageBreak/>
-        <w:drawing>
-          <wp:inline distT="0" distB="0" distL="0" distR="0">
-            <wp:extent cx="5943600" cy="4457700"/>
-            <wp:effectExtent l="0" t="0" r="0" b="0"/>
-            <wp:docPr id="1" name="Picture" descr="Figure 1: Annual percentage change in ethnic White UK born incidence rates for those aged 15-19, 20-24, and 25-29 years old under different scenarios. For the notification and incidence rate scenarios each line represents the median of 10,000 parameter samples."/>
-            <wp:cNvGraphicFramePr/>
-            <a:graphic xmlns:a="http://schemas.openxmlformats.org/drawingml/2006/main">
-              <a:graphicData uri="http://schemas.openxmlformats.org/drawingml/2006/picture">
-                <pic:pic xmlns:pic="http://schemas.openxmlformats.org/drawingml/2006/picture">
-                  <pic:nvPicPr>
-                    <pic:cNvPr id="0" name="Picture" descr="/home/seabbs/AssessBCGPolicyChange/vignettes/drafts/paper/paper_files/figure-docx/plot-annual-change-1.png"/>
-                    <pic:cNvPicPr>
-                      <a:picLocks noChangeAspect="1" noChangeArrowheads="1"/>
-                    </pic:cNvPicPr>
-                  </pic:nvPicPr>
-                  <pic:blipFill>
-                    <a:blip r:embed="rId8"/>
-                    <a:stretch>
-                      <a:fillRect/>
-                    </a:stretch>
-                  </pic:blipFill>
-                  <pic:spPr bwMode="auto">
-                    <a:xfrm>
-                      <a:off x="0" y="0"/>
-                      <a:ext cx="5943600" cy="4457700"/>
-                    </a:xfrm>
-                    <a:prstGeom prst="rect">
-                      <a:avLst/>
-                    </a:prstGeom>
-                    <a:noFill/>
-                    <a:ln w="9525">
-                      <a:noFill/>
-                      <a:headEnd/>
-                      <a:tailEnd/>
-                    </a:ln>
-                  </pic:spPr>
-                </pic:pic>
-              </a:graphicData>
-            </a:graphic>
-          </wp:inline>
-        </w:drawing>
-      </w:r>
-    </w:p>
+        <w:t>Figure 2 here</w:t>
+      </w:r>
+    </w:p>
+    <w:p>
+      <w:pPr>
+        <w:pStyle w:val="Heading3"/>
+      </w:pPr>
+      <w:bookmarkStart w:id="22" w:name="average-annual-additional-cases-from-end"/>
+      <w:bookmarkEnd w:id="22"/>
+      <w:r>
+        <w:t>Average annual additional cases from ending the BCG schools scheme at various dates</w:t>
+      </w:r>
+    </w:p>
+    <w:p>
+      <w:pPr>
+        <w:pStyle w:val="FirstParagraph"/>
+      </w:pPr>
+      <w:r>
+        <w:t>We found that updating parameter values, and incorporating uncertainty, did not alter the average annual additional notifications from stopping the BCG schools scheme when the annual decrease was assumed to be 9% (supplementary table S3). There was a large</w:t>
+      </w:r>
+      <w:r>
+        <w:t xml:space="preserve"> degree of uncertainty in this estimate with 20 (2.5, 97.5% Q: 16, 25) notifications prevented annually if vaccination was stopped in 2001. As the assumed annual decrease in incidence rates was reduced the annual number of additional notifications prevente</w:t>
+      </w:r>
+      <w:r>
+        <w:t>d increased with 302 (2.5, 97.5% Q: 238, 369) notifications prevented annually when the annual decrease was assumed to be 1.9% and vaccination stopping in 2001. There was some evidence that the average annual number of notifications prevented was greater w</w:t>
+      </w:r>
+      <w:r>
+        <w:t>hen the annual decrease was estimated using notifications (359 (2.5, 97.5% Q: 282, 439), P: 0.083) and age-specific incidence rates (359 (2.5, 97.5% Q: 102, 1332), P: 0.083), compared to an assumed annual decrease of 1.9% (figure 2). The estimate made usin</w:t>
+      </w:r>
+      <w:r>
+        <w:t>g incidence rates again had a high degree of uncertainty. When an annual decrease of 1.9% was assumed the number of notifications prevented annually reduced with time: 255 (2.5, 97.5% Q: 201, 313) from ending vaccination in 2006; 196 (2.5, 97.5% Q: 152, 24</w:t>
+      </w:r>
+      <w:r>
+        <w:t>2) from ending vaccination in 2011, and 120 (2.5, 97.5% Q: 88, 155) from ending vaccination in 2016.</w:t>
+      </w:r>
+    </w:p>
+    <w:p/>
     <w:p>
       <w:pPr>
         <w:pStyle w:val="ImageCaption"/>
       </w:pPr>
       <w:r>
-        <w:t>Figure 1: Annual percentage change in ethnic White UK born incidence rates for those aged 15-19, 20-24, and 25-29 years old under different scenarios. For the notification and in</w:t>
-      </w:r>
-      <w:r>
-        <w:t>cidence rate scenarios each line represents the median of 10,000 parameter samples.</w:t>
-      </w:r>
-    </w:p>
-    <w:p>
-      <w:pPr>
-        <w:pStyle w:val="Heading2"/>
-      </w:pPr>
-      <w:bookmarkStart w:id="22" w:name="vaccines-required-to-prevent-a-single-no"/>
-      <w:bookmarkEnd w:id="22"/>
-      <w:r>
-        <w:t>Vaccines required to prevent a single notification</w:t>
+        <w:t>Figure 3 here</w:t>
+      </w:r>
+    </w:p>
+    <w:p>
+      <w:pPr>
+        <w:pStyle w:val="Heading1"/>
+      </w:pPr>
+      <w:bookmarkStart w:id="23" w:name="discussion"/>
+      <w:bookmarkEnd w:id="23"/>
+      <w:r>
+        <w:t>Discussion</w:t>
       </w:r>
     </w:p>
     <w:p>
@@ -2120,326 +2228,125 @@
         <w:pStyle w:val="FirstParagraph"/>
       </w:pPr>
       <w:r>
-        <w:t xml:space="preserve">We found that updating parameter values, and incorporating uncertainty, did not alter the number of vaccines required to </w:t>
-      </w:r>
-      <w:r>
-        <w:t>prevent a single notification within 15 years in a cohort vaccinated at school-age, when the annual decrease in TB incidence rates was assumed to be 9% (supplementary table S2). However, the updated estimate had a wide range (15000 (2.5, 97.5% Q: 12000, 19</w:t>
-      </w:r>
-      <w:r>
-        <w:t>000) vaccines required in 2004). As the assumed annual decrease in incidence rates was reduced the number of vaccines required to prevent a single notification also reduced; an estimated 1600 (2.5, 97.5% Q: 1300, 2100) vaccines were required to prevent a c</w:t>
-      </w:r>
-      <w:r>
-        <w:t>ase in 2004 when the annual decrease was assumed to be 1.9%. Estimates of the number of vaccines required to prevent a notification were comparable but not equivalent when the annual decrease was estimated using notifications (1400 (2.5, 97.5% Q: 1100, 170</w:t>
-      </w:r>
-      <w:r>
-        <w:t>0), P: 0.077) and age-specific incidence rates (1500 (2.5, 97.5% Q: 450, 5000), P: 0.083). The estimate using incidence rates had a high degree of uncertainty (figure 2). The number of vaccines required increased slightly over time with 1800 (2.5, 97.5% Q:</w:t>
-      </w:r>
-      <w:r>
-        <w:t xml:space="preserve"> 1500, 2300) required in 2009, 2000 (2.5, 97.5% Q: 1600, 2500) required in 2014, </w:t>
+        <w:t>The existing method for estimating the impact of the BCG schools sc</w:t>
+      </w:r>
+      <w:r>
+        <w:t>heme produced uncertain estimates of the impact of ending the scheme in all years evaluated when parameter uncertainty was included. Updating the annual decrease in TB notifications based on both notifications and using age-specific incidence rates resulte</w:t>
+      </w:r>
+      <w:r>
+        <w:t>d in increased TB cases due to ending universal school-age vaccination in all years considered. This resulted in fewer vaccines required to prevent a single notification in those vaccinated and an increase in the number of annual additional notifications f</w:t>
+      </w:r>
+      <w:r>
+        <w:t>rom ending the scheme. A scenario with a 1.9% annual decrease in incidence rates was most comparable to our results based on notifications.</w:t>
+      </w:r>
+    </w:p>
+    <w:p>
+      <w:pPr>
+        <w:pStyle w:val="BodyText"/>
+      </w:pPr>
+      <w:r>
+        <w:t>This study reassesses a key piece of the quantitative evidence used to motivate the change in BCG vaccination policy</w:t>
+      </w:r>
+      <w:r>
+        <w:t xml:space="preserve"> in 2005. Our results provide new insights into the uncertainty of the previously published model predictions by including parameter uncertainty and measurement error and updates these predictions using newly available data. As historical data on incidence</w:t>
+      </w:r>
+      <w:r>
+        <w:t xml:space="preserve"> rates in the ethnic White UK born in England and Wales were not available we considered two approaches to proxy them, and investigated multiple scenarios based on those explored by the JVCI BCG subgroup. The simulation approach used here is not the most a</w:t>
+      </w:r>
+      <w:r>
+        <w:t xml:space="preserve">ccurate method for estimating the impact of ending the BCG schools scheme as it relies on numerous assumptions based on the available knowledge in </w:t>
       </w:r>
       <w:r>
         <w:lastRenderedPageBreak/>
-        <w:t>and 2200 (2.5, 97.5% Q: 1800, 2700) required in 2019 when an annual decrease of 1.9% in incidence rates was assumed.</w:t>
-      </w:r>
-    </w:p>
-    <w:p>
-      <w:r>
-        <w:rPr>
-          <w:noProof/>
-        </w:rPr>
-        <w:drawing>
-          <wp:inline distT="0" distB="0" distL="0" distR="0">
-            <wp:extent cx="5943600" cy="4457700"/>
-            <wp:effectExtent l="0" t="0" r="0" b="0"/>
-            <wp:docPr id="2" name="Picture" descr="Figure 2: Vaccines required in a cohort of those vaccinated at school-age to prevent a single case of Tuberculosis within 15 years of vaccination in 2004, 2009, 2014, or 2019. The years presented were dictated by the 5 year timestep of the model. The percentage annual decrease scenarios considered were based on those considered by the JVCI BCG subgroup, with the addition of a scenario using aggregate notification data and a scenario using estimates of age-specific incidence rates in the UK born. Each boxplot summarises the output of 10,000 model simulations for each scenario. Outliers have been omitted for clarity."/>
-            <wp:cNvGraphicFramePr/>
-            <a:graphic xmlns:a="http://schemas.openxmlformats.org/drawingml/2006/main">
-              <a:graphicData uri="http://schemas.openxmlformats.org/drawingml/2006/picture">
-                <pic:pic xmlns:pic="http://schemas.openxmlformats.org/drawingml/2006/picture">
-                  <pic:nvPicPr>
-                    <pic:cNvPr id="0" name="Picture" descr="/home/seabbs/AssessBCGPolicyChange/vignettes/drafts/paper/paper_files/figure-docx/graph-vacs-to-prev-1.png"/>
-                    <pic:cNvPicPr>
-                      <a:picLocks noChangeAspect="1" noChangeArrowheads="1"/>
-                    </pic:cNvPicPr>
-                  </pic:nvPicPr>
-                  <pic:blipFill>
-                    <a:blip r:embed="rId9"/>
-                    <a:stretch>
-                      <a:fillRect/>
-                    </a:stretch>
-                  </pic:blipFill>
-                  <pic:spPr bwMode="auto">
-                    <a:xfrm>
-                      <a:off x="0" y="0"/>
-                      <a:ext cx="5943600" cy="4457700"/>
-                    </a:xfrm>
-                    <a:prstGeom prst="rect">
-                      <a:avLst/>
-                    </a:prstGeom>
-                    <a:noFill/>
-                    <a:ln w="9525">
-                      <a:noFill/>
-                      <a:headEnd/>
-                      <a:tailEnd/>
-                    </a:ln>
-                  </pic:spPr>
-                </pic:pic>
-              </a:graphicData>
-            </a:graphic>
-          </wp:inline>
-        </w:drawing>
-      </w:r>
-    </w:p>
-    <w:p>
-      <w:pPr>
-        <w:pStyle w:val="ImageCaption"/>
-      </w:pPr>
-      <w:r>
-        <w:t>Figure 2: Vaccines required in a cohort of those vaccina</w:t>
-      </w:r>
-      <w:r>
-        <w:t>ted at school-age to prevent a single case of Tuberculosis within 15 years of vaccination in 2004, 2009, 2014, or 2019. The years presented were dictated by the 5 year timestep of the model. The percentage annual decrease scenarios considered were based on</w:t>
-      </w:r>
-      <w:r>
-        <w:t xml:space="preserve"> those considered by the JVCI BCG subgroup, with the addition of a scenario using aggregate notification data and a scenario using estimates of age-specific incidence rates in the UK born. Each boxplot summarises the output of 10,000 model simulations for </w:t>
-      </w:r>
-      <w:r>
-        <w:t>each scenario. Outliers have been omitted for clarity.</w:t>
-      </w:r>
-    </w:p>
-    <w:p>
-      <w:pPr>
-        <w:pStyle w:val="Heading3"/>
-      </w:pPr>
-      <w:bookmarkStart w:id="23" w:name="average-annual-additional-cases-from-end"/>
-      <w:bookmarkEnd w:id="23"/>
-      <w:r>
-        <w:t>Average annual additional cases from ending the BCG schools scheme at various dates</w:t>
-      </w:r>
-    </w:p>
-    <w:p>
-      <w:pPr>
-        <w:pStyle w:val="FirstParagraph"/>
-      </w:pPr>
-      <w:r>
-        <w:t>We found that updating parameter values, and incorporating uncertainty, did not alter the average annual additional notifications from stopping the BCG schools scheme when the annual decrease was assumed to be 9% (supplementary table S3). There was a large</w:t>
-      </w:r>
-      <w:r>
-        <w:t xml:space="preserve"> degree of uncertainty in this estimate with 20 (2.5, 97.5% Q: 16, 25) notifications prevented annually if vaccination was stopped in 2001. As the assumed annual decrease in incidence rates was reduced the annual number of additional notifications prevente</w:t>
-      </w:r>
-      <w:r>
-        <w:t xml:space="preserve">d increased with 302 (2.5, 97.5% Q: 238, 369) notifications prevented annually when the annual decrease was assumed to be 1.9% and vaccination stopping in 2001. There was </w:t>
+        <w:t>1987 and does not account for the role of non-White and non-UK born cases. However, the strength of this work</w:t>
+      </w:r>
+      <w:r>
+        <w:t xml:space="preserve"> is that the estimates were based on the framework used to inform policy making. This allowed the strength of model used in the decision-making process to be assessed once parameter uncertainty had been </w:t>
+      </w:r>
+      <w:r>
+        <w:t>incorporated</w:t>
+      </w:r>
+      <w:r>
+        <w:t>. This would not have been possible if th</w:t>
+      </w:r>
+      <w:r>
+        <w:t>e impact had been assessed using only the observed data or with a more complex model. It also allowed estimates based on updated data to be compared to historic estimates within the same framework. This would also not have been possible if a different fram</w:t>
+      </w:r>
+      <w:r>
+        <w:t>ework had been used. As mentioned, a weakness of the model used in this study is that it did not include the whole population or age groups outside those directly affected by vaccination. Heterogeneous mixing between these groups is also likely to be an im</w:t>
+      </w:r>
+      <w:r>
+        <w:t xml:space="preserve">portant consideration. The exclusion of these factors means that our results are conservative. A final limitation is that this study only considers the impact of ending the BCG schools scheme and not the impact of the introduction of the targeted neonatal </w:t>
+      </w:r>
+      <w:r>
+        <w:t>vaccination program. This should be considered when evaluating the change in policy as a whole.</w:t>
+      </w:r>
+    </w:p>
+    <w:p>
+      <w:pPr>
+        <w:pStyle w:val="BodyText"/>
+      </w:pPr>
+      <w:r>
+        <w:t>Little work has been done to assess the impact of the 2005 change in BCG vaccination policy or to assess the quantitative evidence used in decision making. Howe</w:t>
+      </w:r>
+      <w:r>
+        <w:t>ver, multiple studies have evaluated the cost effectiveness of various BCG programs and the impact of switching between them. A cluster-randomised trial in Brazil found that BCG vaccination of those at school-age was cheaper than treatment and would preven</w:t>
+      </w:r>
+      <w:r>
+        <w:t xml:space="preserve">t one TB case per 381 vaccinations even with a vaccine effectiveness of only 34% (8-53%).[20] This is substantially fewer than our estimate of 2000 (2.5, 97.5% Q: 1600, 2500) vaccines required to prevent a single notification within 15 years in 2014 (this </w:t>
+      </w:r>
+      <w:r>
+        <w:t>was the most comparable year from our study). However, the same trial found that for regions close to the equator BCG effectiveness was low in school-age children but unchanged in neonates,[21] highlighting the importance of considering the BCG vaccines re</w:t>
+      </w:r>
+      <w:r>
+        <w:t>duced effectiveness near the equator when determining vaccination policy.[22] There is also some research which supports universal re-vaccination of those at school-age, in countries with high incidence and universal vaccination of neonates, as it may be c</w:t>
+      </w:r>
+      <w:r>
+        <w:t>ost effective when BCG effectiveness is moderate to high.[21,23] There is some evidence that targeted vaccination of high risk neonates maybe more cost effective than universal vaccination of neonates.[24,25] However, a study in Sweden found that incidence</w:t>
+      </w:r>
+      <w:r>
+        <w:t xml:space="preserve"> rates in Swedish-born children increased slightly after universal vaccination of neonates was discontinued in favour of targeted vaccination.[26] In France, which switched from universal vaccination of neonates to targeted vaccination in 2007, it has also</w:t>
+      </w:r>
+      <w:r>
+        <w:t xml:space="preserve"> been shown that targeted vaccination reduced coverage in those most at risk.[27] Targeted vaccination may not be more cost effective than universal vaccination when possible reductions in transmission are considered. Our study indicated that a substantial</w:t>
+      </w:r>
+      <w:r>
+        <w:t xml:space="preserve"> number of cases due to transmission may be preventable if universal school-age BCG vaccination was still in place. This result is dependent on the effectiveness of BCG vaccination when given later in life, for which there is good evidence in the ethnic Wh</w:t>
+      </w:r>
+      <w:r>
+        <w:t>ite UK born.[9] We did not consider neonatal vaccination which would be less impacted by BCG’s effectiveness reducing when given later in life, but may also be less likely to result in the same reductions in ongoing transmission.</w:t>
+      </w:r>
+    </w:p>
+    <w:p>
+      <w:pPr>
+        <w:pStyle w:val="BodyText"/>
+      </w:pPr>
+      <w:r>
+        <w:t xml:space="preserve">This study indicates that some of the evidence used to justify the 2005 change in BCG vaccination policy may have underestimated the impact of ending the scheme. It highlights </w:t>
       </w:r>
       <w:r>
         <w:lastRenderedPageBreak/>
-        <w:t>some evidence that the average annual number of notifications prevented was greater w</w:t>
-      </w:r>
-      <w:r>
-        <w:t>hen the annual decrease was estimated using notifications (359 (2.5, 97.5% Q: 282, 439), P: 0.083) and age-specific incidence rates (359 (2.5, 97.5% Q: 102, 1332), P: 0.083), compared to an assumed annual decrease of 1.9% (figure 2). The estimate made usin</w:t>
-      </w:r>
-      <w:r>
-        <w:t>g incidence rates again had a high degree of uncertainty. When an annual decrease of 1.9% was assumed the number of notifications prevented annually reduced with time: 255 (2.5, 97.5% Q: 201, 313) from ending vaccination in 2006; 196 (2.5, 97.5% Q: 152, 24</w:t>
-      </w:r>
-      <w:r>
-        <w:t>2) from ending vaccination in 2011, and 120 (2.5, 97.5% Q: 88, 155) from ending vaccination in 2016.</w:t>
-      </w:r>
-    </w:p>
-    <w:p>
-      <w:r>
-        <w:rPr>
-          <w:noProof/>
-        </w:rPr>
-        <w:drawing>
-          <wp:inline distT="0" distB="0" distL="0" distR="0">
-            <wp:extent cx="5943600" cy="4457700"/>
-            <wp:effectExtent l="0" t="0" r="0" b="0"/>
-            <wp:docPr id="3" name="Picture" descr="Figure 3: Annual additional notifications in 15-29 year olds from stopping the BCG schools scheme in 2001, 2006, 2011, and 2016 until 2028. The years presented were dictated by the 5 year timestep of the model. The percentage annual decrease scenarios considered were based on those considered by the JVCI BCG subgroup, with the addition of a scenario using aggregate notification data and a scenario using estimates of age-specific incidence rates in the UK born. Each boxplot summarises the output of 10,000 model simulations for each scenario. Outliers have been omitted for clarity."/>
-            <wp:cNvGraphicFramePr/>
-            <a:graphic xmlns:a="http://schemas.openxmlformats.org/drawingml/2006/main">
-              <a:graphicData uri="http://schemas.openxmlformats.org/drawingml/2006/picture">
-                <pic:pic xmlns:pic="http://schemas.openxmlformats.org/drawingml/2006/picture">
-                  <pic:nvPicPr>
-                    <pic:cNvPr id="0" name="Picture" descr="/home/seabbs/AssessBCGPolicyChange/vignettes/drafts/paper/paper_files/figure-docx/graph-avg-add-nots-1.png"/>
-                    <pic:cNvPicPr>
-                      <a:picLocks noChangeAspect="1" noChangeArrowheads="1"/>
-                    </pic:cNvPicPr>
-                  </pic:nvPicPr>
-                  <pic:blipFill>
-                    <a:blip r:embed="rId10"/>
-                    <a:stretch>
-                      <a:fillRect/>
-                    </a:stretch>
-                  </pic:blipFill>
-                  <pic:spPr bwMode="auto">
-                    <a:xfrm>
-                      <a:off x="0" y="0"/>
-                      <a:ext cx="5943600" cy="4457700"/>
-                    </a:xfrm>
-                    <a:prstGeom prst="rect">
-                      <a:avLst/>
-                    </a:prstGeom>
-                    <a:noFill/>
-                    <a:ln w="9525">
-                      <a:noFill/>
-                      <a:headEnd/>
-                      <a:tailEnd/>
-                    </a:ln>
-                  </pic:spPr>
-                </pic:pic>
-              </a:graphicData>
-            </a:graphic>
-          </wp:inline>
-        </w:drawing>
-      </w:r>
-    </w:p>
-    <w:p>
-      <w:pPr>
-        <w:pStyle w:val="ImageCaption"/>
-      </w:pPr>
-      <w:r>
-        <w:t>Figure 3: Annual additional notifications in 15-29 year olds from stopping the BCG schools scheme in 2001, 2006, 2011, and 2016 until 2028. The years pre</w:t>
-      </w:r>
-      <w:r>
-        <w:t>sented were dictated by the 5 year timestep of the model. The percentage annual decrease scenarios considered were based on those considered by the JVCI BCG subgroup, with the addition of a scenario using aggregate notification data and a scenario using es</w:t>
-      </w:r>
-      <w:r>
-        <w:t>timates of age-specific incidence rates in the UK born. Each boxplot summarises the output of 10,000 model simulations for each scenario. Outliers have been omitted for clarity.</w:t>
-      </w:r>
-    </w:p>
-    <w:p>
-      <w:pPr>
-        <w:pStyle w:val="Heading1"/>
-      </w:pPr>
-      <w:bookmarkStart w:id="24" w:name="discussion"/>
+        <w:t>the importance of including both parameter and measurement error, as excluding t</w:t>
+      </w:r>
+      <w:r>
+        <w:t>hese sources of variation may lead to spuriously precise results. This is problematic for policy makers as the worst case scenario often needs to be considered when making policy decisions. In addition, our exploration of the assumptions used to estimate t</w:t>
+      </w:r>
+      <w:r>
+        <w:t>he annual change in TB incidence rates in the ethnic White UK born illustrates the structural impact of assuming an annual decrease in TB incidence rates. More realistic estimates of the annual decrease in incidence rates resulted in a greatly increased im</w:t>
+      </w:r>
+      <w:r>
+        <w:t>pact of ending the BCG schools scheme. Policy makers should consider these updated estimates when assessing the role of BCG vaccination in those at school-age. However, decisions regarding vaccine policy require economic evaluation, which discounts costs a</w:t>
+      </w:r>
+      <w:r>
+        <w:t xml:space="preserve">nd benefits in the future; discounting has not been applied in this study which estimates the </w:t>
+      </w:r>
+      <w:r>
+        <w:t>epidemiological</w:t>
+      </w:r>
+      <w:bookmarkStart w:id="24" w:name="_GoBack"/>
       <w:bookmarkEnd w:id="24"/>
       <w:r>
-        <w:lastRenderedPageBreak/>
-        <w:t>Discussion</w:t>
-      </w:r>
-    </w:p>
-    <w:p>
-      <w:pPr>
-        <w:pStyle w:val="FirstParagraph"/>
-      </w:pPr>
-      <w:r>
-        <w:t>The existing method for estimating the impact of the BCG schools sc</w:t>
-      </w:r>
-      <w:r>
-        <w:t>heme produced uncertain estimates of the impact of ending the scheme in all years evaluated when parameter uncertainty was included. Updating the annual decrease in TB notifications based on both notifications and using age-specific incidence rates resulte</w:t>
-      </w:r>
-      <w:r>
-        <w:t>d in increased TB cases due to ending universal school-age vaccination in all years considered. This resulted in fewer vaccines required to prevent a single notification in those vaccinated and an increase in the number of annual additional notifications f</w:t>
-      </w:r>
-      <w:r>
-        <w:t>rom ending the scheme. A scenario with a 1.9% annual decrease in incidence rates was most comparable to our results based on notifications.</w:t>
-      </w:r>
-    </w:p>
-    <w:p>
-      <w:pPr>
-        <w:pStyle w:val="BodyText"/>
-      </w:pPr>
-      <w:r>
-        <w:t>This study reassesses a key piece of the quantitative evidence used to motivate the change in BCG vaccination policy</w:t>
-      </w:r>
-      <w:r>
-        <w:t xml:space="preserve"> in 2005. Our results provide new insights into the uncertainty of the previously published model predictions by including parameter uncertainty and measurement error and updates these predictions using newly available data. As historical data on incidence</w:t>
-      </w:r>
-      <w:r>
-        <w:t xml:space="preserve"> rates in the ethnic White UK born in England and Wales were not available we considered two approaches to proxy them, and investigated multiple scenarios based on those explored by the JVCI BCG subgroup. The simulation approach used here is not the most a</w:t>
-      </w:r>
-      <w:r>
-        <w:t>ccurate method for estimating the impact of ending the BCG schools scheme as it relies on numerous assumptions based on the available knowledge in 1987 and does not account for the role of non-White and non-UK born cases. However, the strength of this work</w:t>
-      </w:r>
-      <w:r>
-        <w:t xml:space="preserve"> is that the estimates were based on the framework used to inform policy making. This allowed the strength of model used in the decision-making process to be assessed once parameter uncertainty had been incorperated. This would not have been possible if th</w:t>
-      </w:r>
-      <w:r>
-        <w:t>e impact had been assessed using only the observed data or with a more complex model. It also allowed estimates based on updated data to be compared to historic estimates within the same framework. This would also not have been possible if a different fram</w:t>
-      </w:r>
-      <w:r>
-        <w:t>ework had been used. As mentioned, a weakness of the model used in this study is that it did not include the whole population or age groups outside those directly affected by vaccination. Heterogeneous mixing between these groups is also likely to be an im</w:t>
-      </w:r>
-      <w:r>
-        <w:t xml:space="preserve">portant consideration. The exclusion of these factors means that our results are conservative. A final limitation is that this study only considers the impact of ending the BCG schools scheme and not the impact of the introduction of the targeted neonatal </w:t>
-      </w:r>
-      <w:r>
-        <w:t>vaccination program. This should be considered when evaluating the change in policy as a whole.</w:t>
-      </w:r>
-    </w:p>
-    <w:p>
-      <w:pPr>
-        <w:pStyle w:val="BodyText"/>
-      </w:pPr>
-      <w:r>
-        <w:t>Little work has been done to assess the impact of the 2005 change in BCG vaccination policy or to assess the quantitative evidence used in decision making. Howe</w:t>
-      </w:r>
-      <w:r>
-        <w:t>ver, multiple studies have evaluated the cost effectiveness of various BCG programs and the impact of switching between them. A cluster-randomised trial in Brazil found that BCG vaccination of those at school-age was cheaper than treatment and would preven</w:t>
-      </w:r>
-      <w:r>
-        <w:t xml:space="preserve">t one TB case per 381 vaccinations even with a vaccine effectiveness of only 34% (8-53%).[20] This is substantially fewer than our estimate of 2000 (2.5, 97.5% Q: 1600, 2500) vaccines required to prevent a single notification within 15 years in 2014 (this </w:t>
-      </w:r>
-      <w:r>
-        <w:t xml:space="preserve">was the most comparable year from our study). However, the same trial found that for regions close to the equator BCG effectiveness was low in school-age children but unchanged in neonates,[21] highlighting </w:t>
-      </w:r>
-      <w:r>
-        <w:lastRenderedPageBreak/>
-        <w:t>the importance of considering the BCG vaccines re</w:t>
-      </w:r>
-      <w:r>
-        <w:t>duced effectiveness near the equator when determining vaccination policy.[22] There is also some research which supports universal re-vaccination of those at school-age, in countries with high incidence and universal vaccination of neonates, as it may be c</w:t>
-      </w:r>
-      <w:r>
-        <w:t>ost effective when BCG effectiveness is moderate to high.[21,23] There is some evidence that targeted vaccination of high risk neonates maybe more cost effective than universal vaccination of neonates.[24,25] However, a study in Sweden found that incidence</w:t>
-      </w:r>
-      <w:r>
-        <w:t xml:space="preserve"> rates in Swedish-born children increased slightly after universal vaccination of neonates was discontinued in favour of targeted vaccination.[26] In France, which switched from universal vaccination of neonates to targeted vaccination in 2007, it has also</w:t>
-      </w:r>
-      <w:r>
-        <w:t xml:space="preserve"> been shown that targeted vaccination reduced coverage in those most at risk.[27] Targeted vaccination may not be more cost effective that universal vaccination when possible reductions in transmission are considered. Our study indicated that a substantial</w:t>
-      </w:r>
-      <w:r>
-        <w:t xml:space="preserve"> number of cases due to transmission may be preventable if universal school-age BCG vaccination was still in place. This result is dependent on the effectiveness of BCG vaccination when given later in life, for which there is good evidence in the ethnic Wh</w:t>
-      </w:r>
-      <w:r>
-        <w:t>ite UK born.[9] We did not consider neonatal vaccination which would be less impacted by BCG’s effectiveness reducing when given later in life, but would also be less likely to result in the same reductions in ongoing transmission.</w:t>
-      </w:r>
-    </w:p>
-    <w:p>
-      <w:pPr>
-        <w:pStyle w:val="BodyText"/>
-      </w:pPr>
-      <w:r>
-        <w:t>This study indicates that some of the evidence used to justify the 2005 change in BCG vaccination policy may have underestimated the impact of ending the scheme. It highlights the importance of including both parameter and measurement error, as excluding t</w:t>
-      </w:r>
-      <w:r>
-        <w:t>hese sources of variation may lead to spuriously precise results. This is problematic for policy makers as the worst case scenario often needs to be considered when making policy decisions. In addition, our exploration of the assumptions used to estimate t</w:t>
-      </w:r>
-      <w:r>
-        <w:t>he annual change in TB incidence rates in the ethnic White UK born illustrates the structural impact of assuming an annual decrease in TB incidence rates. More realistic estimates of the annual decrease in incidence rates resulted in a greatly increased im</w:t>
-      </w:r>
-      <w:r>
-        <w:t>pact of ending the BCG schools scheme. Policy makers should consider these updated estimates when assessing the role of BCG vaccination in those at school-age. However, decisions regarding vaccine policy require economic evaluation, which discounts costs a</w:t>
-      </w:r>
-      <w:r>
-        <w:t>nd benefits in the future; discounting has not been applied in this study which estimates the epidemiolgical impact of vaccination only.</w:t>
-      </w:r>
-    </w:p>
-    <w:p>
-      <w:pPr>
-        <w:pStyle w:val="BodyText"/>
-      </w:pPr>
-      <w:r>
-        <w:t>This study indicates that some of the evidence used to justify the 2005 change in BCG vaccination policy may have under</w:t>
-      </w:r>
-      <w:r>
-        <w:t xml:space="preserve">estimated the impact of ending the scheme. It highlights the importance of including both parameter and measurement error, as excluding these sources of variation may lead to spuriously precise results. In addition, our exploration of the assumptions used </w:t>
-      </w:r>
-      <w:r>
-        <w:t>to estimate the annual change in TB incidence rates in the ethnic White UK born illustrates the structural impact of assuming an annual decrease in TB incidence rates. More realistic estimates of the annual decrease in incidence rates resulted in a greatly</w:t>
-      </w:r>
-      <w:r>
-        <w:t xml:space="preserve"> increased impact of ending the BCG schools scheme. Policy makers should consider these updated estimates when assessing the role of BCG vaccination in those at school-age.</w:t>
+        <w:t xml:space="preserve"> impact of vaccination only.</w:t>
       </w:r>
     </w:p>
     <w:p>
@@ -2450,18 +2357,27 @@
         <w:t xml:space="preserve">This study has reassessed some of the evidence previously used in decision making, </w:t>
       </w:r>
       <w:r>
-        <w:t xml:space="preserve">updating the approach with new data. However, as 15 years of detailed surveillance data </w:t>
-      </w:r>
-      <w:r>
-        <w:lastRenderedPageBreak/>
-        <w:t>have been collected since the ending of the BCG schools scheme it is now possible to use regression-based approaches to estimate the direct impact on incidence rates of</w:t>
-      </w:r>
-      <w:r>
-        <w:t xml:space="preserve"> ending the BCG schools scheme. These approaches could also be used to estimate the impact of vaccinating high-risk neonates, which may outweigh any negative impacts of ending the BCG schools scheme. In addition, the development, and use, of a transmission</w:t>
-      </w:r>
-      <w:r>
-        <w:t xml:space="preserve"> dynamic model would allow the more accurate estimation of indirect effects and the forecasting of long-term impacts.</w:t>
-      </w:r>
+        <w:t>updating the approach with new data. However, as 15 years of detailed surveillance data have been collected since the ending of the BCG schools scheme it is now possible to use regression-based approaches to estimate the direct impact on incidence rates of</w:t>
+      </w:r>
+      <w:r>
+        <w:t xml:space="preserve"> ending the BCG schools scheme.[28] These approaches could also be used to estimate the impact of vaccinating high-risk neonates, which may outweigh any negative impacts of ending the BCG schools scheme. In addition, the development, and use, of a transmis</w:t>
+      </w:r>
+      <w:r>
+        <w:t>sion dynamic model would allow the more accurate estimation of indirect effects and the forecasting of long-term impacts.</w:t>
+      </w:r>
+    </w:p>
+    <w:p>
+      <w:pPr>
+        <w:pStyle w:val="BodyText"/>
+      </w:pPr>
+      <w:r>
+        <w:br w:type="page"/>
+      </w:r>
+    </w:p>
+    <w:p>
+      <w:pPr>
+        <w:pStyle w:val="BodyText"/>
+      </w:pPr>
     </w:p>
     <w:p>
       <w:pPr>
@@ -2479,10 +2395,10 @@
         <w:pStyle w:val="BodyText"/>
       </w:pPr>
       <w:r>
-        <w:t>The authors thank the TB section at Public Health England (PHE) for maintaining the Enhanced Tuberculosis Surveillance (E</w:t>
-      </w:r>
-      <w:r>
-        <w:t>TS) system; all the healthcare workers involved in data collection for the ETS.</w:t>
+        <w:t>The authors thank the TB section at Public Health England (PHE) for maintaining the Enhanced Tuberculosis Surveillanc</w:t>
+      </w:r>
+      <w:r>
+        <w:t>e (ETS) system; all the healthcare workers involved in data collection for the ETS.</w:t>
       </w:r>
     </w:p>
     <w:p>
@@ -2501,10 +2417,10 @@
         <w:pStyle w:val="BodyText"/>
       </w:pPr>
       <w:r>
-        <w:t>SA, HC, and EBP conceived and designed the work. SA undertook the analysis with advice from all other authors. All authors contributed to the interpretation of the</w:t>
-      </w:r>
-      <w:r>
-        <w:t xml:space="preserve"> data. SA wrote the first draft of the paper and all authors contributed to subsequent drafts. All authors approve the work for publication and agree to be accountable for the work.</w:t>
+        <w:t>SA, HC, and EBP conceived and designed the work. SA undertook the analysis with advice from all other authors. All authors contributed to the interpretation of</w:t>
+      </w:r>
+      <w:r>
+        <w:t xml:space="preserve"> the data. SA wrote the first draft of the paper and all authors contributed to subsequent drafts. All authors approve the work for publication and agree to be accountable for the work.</w:t>
       </w:r>
     </w:p>
     <w:p>
@@ -2523,13 +2439,13 @@
         <w:pStyle w:val="BodyText"/>
       </w:pPr>
       <w:r>
-        <w:t>SEA, HC, and EBP are funded by the National Institute for Health R</w:t>
-      </w:r>
-      <w:r>
-        <w:t xml:space="preserve">esearch Health Protection Research Unit (NIHR HPRU) in Evaluation of Interventions at University of Bristol in partnership with Public Health England (PHE). The views expressed are those of the author(s) and not necessarily those of the NHS, the NIHR, the </w:t>
-      </w:r>
-      <w:r>
-        <w:t>Department of Health or Public Health England.</w:t>
+        <w:t>SEA, HC, and EBP are funded by the National Institute for Heal</w:t>
+      </w:r>
+      <w:r>
+        <w:t xml:space="preserve">th Research Health Protection Research Unit (NIHR HPRU) in Evaluation of Interventions at University of Bristol in partnership with Public Health England (PHE). The views expressed are those of the author(s) and not necessarily those of the NHS, the NIHR, </w:t>
+      </w:r>
+      <w:r>
+        <w:t>the Department of Health or Public Health England.</w:t>
       </w:r>
     </w:p>
     <w:p>
@@ -2565,14 +2481,17 @@
     <w:p>
       <w:pPr>
         <w:pStyle w:val="BodyText"/>
-      </w:pPr>
-      <w:r>
-        <w:t>The cod</w:t>
-      </w:r>
-      <w:r>
-        <w:t xml:space="preserve">e and data for the analysis contained in this paper can be found at: </w:t>
-      </w:r>
-      <w:hyperlink r:id="rId11">
+        <w:rPr>
+          <w:rStyle w:val="Hyperlink"/>
+        </w:rPr>
+      </w:pPr>
+      <w:r>
+        <w:t>The</w:t>
+      </w:r>
+      <w:r>
+        <w:t xml:space="preserve"> code and data for the analysis contained in this paper can be found at: </w:t>
+      </w:r>
+      <w:hyperlink r:id="rId8">
         <w:r>
           <w:rPr>
             <w:rStyle w:val="Hyperlink"/>
@@ -2583,6 +2502,25 @@
     </w:p>
     <w:p>
       <w:pPr>
+        <w:pStyle w:val="BodyText"/>
+        <w:rPr>
+          <w:rStyle w:val="Hyperlink"/>
+        </w:rPr>
+      </w:pPr>
+      <w:r>
+        <w:rPr>
+          <w:rStyle w:val="Hyperlink"/>
+        </w:rPr>
+        <w:br w:type="page"/>
+      </w:r>
+    </w:p>
+    <w:p>
+      <w:pPr>
+        <w:pStyle w:val="BodyText"/>
+      </w:pPr>
+    </w:p>
+    <w:p>
+      <w:pPr>
         <w:pStyle w:val="Heading1"/>
       </w:pPr>
       <w:bookmarkStart w:id="25" w:name="references"/>
@@ -2605,10 +2543,10 @@
         <w:t>et al.</w:t>
       </w:r>
       <w:r>
-        <w:t xml:space="preserve"> Protection by BCG Vaccine Against Tube</w:t>
-      </w:r>
-      <w:r>
-        <w:t xml:space="preserve">rculosis: A Systematic Review of Randomized Controlled Trials. </w:t>
+        <w:t xml:space="preserve"> Protection by BCG Vaccine Against </w:t>
+      </w:r>
+      <w:r>
+        <w:t xml:space="preserve">Tuberculosis: A Systematic Review of Randomized Controlled Trials. </w:t>
       </w:r>
       <w:r>
         <w:rPr>
@@ -2643,10 +2581,10 @@
         <w:t>et al.</w:t>
       </w:r>
       <w:r>
-        <w:t xml:space="preserve"> Systematic review and meta-analysis o</w:t>
-      </w:r>
-      <w:r>
-        <w:t xml:space="preserve">f the current evidence on the duration of protection by bacillus Calmette-Guérin vaccination against tuberculosis. </w:t>
+        <w:t xml:space="preserve"> Systematic review and meta-analys</w:t>
+      </w:r>
+      <w:r>
+        <w:t xml:space="preserve">is of the current evidence on the duration of protection by bacillus Calmette-Guérin vaccination against tuberculosis. </w:t>
       </w:r>
       <w:r>
         <w:rPr>
@@ -2672,8 +2610,317 @@
         <w:pStyle w:val="BodyText"/>
       </w:pPr>
       <w:r>
+        <w:t xml:space="preserve">3 Pilger D, Nguipdop-Djomo P, Abubakar I </w:t>
+      </w:r>
+      <w:r>
+        <w:rPr>
+          <w:i/>
+        </w:rPr>
+        <w:t>et al.</w:t>
+      </w:r>
+      <w:r>
+        <w:t xml:space="preserve"> BCG vaccination in England since 2005: </w:t>
+      </w:r>
+      <w:r>
+        <w:t xml:space="preserve">A survey of policy and practice. </w:t>
+      </w:r>
+      <w:r>
+        <w:rPr>
+          <w:i/>
+        </w:rPr>
+        <w:t>BMJ Open</w:t>
+      </w:r>
+      <w:r>
+        <w:t xml:space="preserve"> 2012;</w:t>
+      </w:r>
+      <w:r>
+        <w:rPr>
+          <w:b/>
+        </w:rPr>
+        <w:t>2</w:t>
+      </w:r>
+      <w:r>
+        <w:t>:e001303.</w:t>
+      </w:r>
+    </w:p>
+    <w:p>
+      <w:pPr>
+        <w:pStyle w:val="BodyText"/>
+      </w:pPr>
+      <w:r>
+        <w:t xml:space="preserve">4 Zwerling A, Behr MA, Verma A </w:t>
+      </w:r>
+      <w:r>
+        <w:rPr>
+          <w:i/>
+        </w:rPr>
+        <w:t>et al.</w:t>
+      </w:r>
+      <w:r>
+        <w:t xml:space="preserve"> The BCG world atlas: A database of global BCG vaccination policies and practices. </w:t>
+      </w:r>
+      <w:r>
+        <w:rPr>
+          <w:i/>
+        </w:rPr>
+        <w:t>PLoS medicine</w:t>
+      </w:r>
+      <w:r>
+        <w:t xml:space="preserve"> 2011;</w:t>
+      </w:r>
+      <w:r>
+        <w:rPr>
+          <w:b/>
+        </w:rPr>
+        <w:t>8</w:t>
+      </w:r>
+      <w:r>
+        <w:t>:e1001012.</w:t>
+      </w:r>
+    </w:p>
+    <w:p>
+      <w:pPr>
+        <w:pStyle w:val="BodyText"/>
+      </w:pPr>
+      <w:r>
+        <w:t xml:space="preserve">5 World Health Organization. </w:t>
+      </w:r>
+      <w:r>
+        <w:rPr>
+          <w:i/>
+        </w:rPr>
+        <w:t>Global Tuberculosi</w:t>
+      </w:r>
+      <w:r>
+        <w:rPr>
+          <w:i/>
+        </w:rPr>
+        <w:t>s Report</w:t>
+      </w:r>
+      <w:r>
+        <w:t xml:space="preserve">. 2017. </w:t>
+      </w:r>
+    </w:p>
+    <w:p>
+      <w:pPr>
+        <w:pStyle w:val="BodyText"/>
+      </w:pPr>
+      <w:r>
+        <w:t xml:space="preserve">6 Rodrigues LC, Diwan VK, Wheeler JG. Protective effect of BCG against tuberculous meningitis and miliary tuberculosis: a meta-analysis. </w:t>
+      </w:r>
+      <w:r>
+        <w:rPr>
+          <w:i/>
+        </w:rPr>
+        <w:t>International journal of epidemiology</w:t>
+      </w:r>
+      <w:r>
+        <w:t xml:space="preserve"> 1993;</w:t>
+      </w:r>
+      <w:r>
+        <w:rPr>
+          <w:b/>
+        </w:rPr>
+        <w:t>22</w:t>
+      </w:r>
+      <w:r>
+        <w:t>:1154–8.</w:t>
+      </w:r>
+    </w:p>
+    <w:p>
+      <w:pPr>
+        <w:pStyle w:val="BodyText"/>
+      </w:pPr>
+      <w:r>
+        <w:t xml:space="preserve">7 Colditz GA, Brewer TF, Berkey CS </w:t>
+      </w:r>
+      <w:r>
+        <w:rPr>
+          <w:i/>
+        </w:rPr>
+        <w:t>et al.</w:t>
+      </w:r>
+      <w:r>
+        <w:t xml:space="preserve"> </w:t>
+      </w:r>
+      <w:r>
+        <w:t xml:space="preserve">Efficacy of BCG Vaccine in the Prevention of Tuberculosis. </w:t>
+      </w:r>
+      <w:r>
+        <w:rPr>
+          <w:i/>
+        </w:rPr>
+        <w:t>JAMA</w:t>
+      </w:r>
+      <w:r>
+        <w:t xml:space="preserve"> 1994;</w:t>
+      </w:r>
+      <w:r>
+        <w:rPr>
+          <w:b/>
+        </w:rPr>
+        <w:t>271</w:t>
+      </w:r>
+      <w:r>
+        <w:t>:698.</w:t>
+      </w:r>
+    </w:p>
+    <w:p>
+      <w:pPr>
+        <w:pStyle w:val="BodyText"/>
+      </w:pPr>
+      <w:r>
+        <w:t xml:space="preserve">8 Mangtani P, Abubakar I, Ariti C </w:t>
+      </w:r>
+      <w:r>
+        <w:rPr>
+          <w:i/>
+        </w:rPr>
+        <w:t>et al.</w:t>
+      </w:r>
+      <w:r>
+        <w:t xml:space="preserve"> Protection by BCG vaccine against tuberculosis: A systematic review of randomized controlled trials. </w:t>
+      </w:r>
+      <w:r>
+        <w:rPr>
+          <w:i/>
+        </w:rPr>
+        <w:t>Clinical Infectious Diseases</w:t>
+      </w:r>
+      <w:r>
+        <w:t xml:space="preserve"> 2014;</w:t>
+      </w:r>
+      <w:r>
+        <w:rPr>
+          <w:b/>
+        </w:rPr>
+        <w:t>58</w:t>
+      </w:r>
+      <w:r>
+        <w:t>:470–80.</w:t>
+      </w:r>
+    </w:p>
+    <w:p>
+      <w:pPr>
+        <w:pStyle w:val="BodyText"/>
+      </w:pPr>
+      <w:r>
+        <w:t xml:space="preserve">9 Hart PDA, Sutherland IAN. BCG and vole bacillus vaccines in the prevention of tuberculosis in adolescence and early adult life. </w:t>
+      </w:r>
+      <w:r>
+        <w:rPr>
+          <w:i/>
+        </w:rPr>
+        <w:t>The American Statistician</w:t>
+      </w:r>
+      <w:r>
+        <w:t xml:space="preserve"> 1972;</w:t>
+      </w:r>
+      <w:r>
+        <w:rPr>
+          <w:b/>
+        </w:rPr>
+        <w:t>46</w:t>
+      </w:r>
+      <w:r>
+        <w:t>:371–85.</w:t>
+      </w:r>
+    </w:p>
+    <w:p>
+      <w:pPr>
+        <w:pStyle w:val="BodyText"/>
+      </w:pPr>
+      <w:r>
+        <w:t xml:space="preserve">10 Public Health England. Tuberculosis in England 2017 report ( presenting </w:t>
+      </w:r>
+      <w:r>
+        <w:t xml:space="preserve">data to end of 2016 ) About Public Health England. 2017. </w:t>
+      </w:r>
+    </w:p>
+    <w:p>
+      <w:pPr>
+        <w:pStyle w:val="BodyText"/>
+      </w:pPr>
+      <w:r>
+        <w:t xml:space="preserve">11 Sutherland I, Springett VH. The effects of the scheme for BCG vaccination of schoolchildren in England and Wales and the consequences of discontinuing the scheme at various dates. </w:t>
+      </w:r>
+      <w:r>
+        <w:rPr>
+          <w:i/>
+        </w:rPr>
+        <w:t>Journal of epid</w:t>
+      </w:r>
+      <w:r>
+        <w:rPr>
+          <w:i/>
+        </w:rPr>
+        <w:t>emiology and community health</w:t>
+      </w:r>
+      <w:r>
+        <w:t xml:space="preserve"> 1989;</w:t>
+      </w:r>
+      <w:r>
+        <w:rPr>
+          <w:b/>
+        </w:rPr>
+        <w:t>43</w:t>
+      </w:r>
+      <w:r>
+        <w:t>:15–24.</w:t>
+      </w:r>
+    </w:p>
+    <w:p>
+      <w:pPr>
+        <w:pStyle w:val="BodyText"/>
+      </w:pPr>
+      <w:r>
+        <w:t xml:space="preserve">12 Joint Committee on Vaccination, panel IB. Minutes. 2002. </w:t>
+      </w:r>
+    </w:p>
+    <w:p>
+      <w:pPr>
+        <w:pStyle w:val="BodyText"/>
+      </w:pPr>
+      <w:r>
+        <w:t xml:space="preserve">13 Joint Committee on Vaccination, panel IB. Minutes. 2003. </w:t>
+      </w:r>
+    </w:p>
+    <w:p>
+      <w:pPr>
+        <w:pStyle w:val="BodyText"/>
+      </w:pPr>
+      <w:r>
+        <w:t xml:space="preserve">14 Sutherland I. Effectiveness of BCG vaccination in England and Wales in 1983. </w:t>
+      </w:r>
+      <w:r>
+        <w:rPr>
+          <w:i/>
+        </w:rPr>
+        <w:t>Tubercle</w:t>
+      </w:r>
+      <w:r>
+        <w:t xml:space="preserve"> </w:t>
+      </w:r>
+      <w:r>
+        <w:t>1987;</w:t>
+      </w:r>
+      <w:r>
+        <w:rPr>
+          <w:b/>
+        </w:rPr>
+        <w:t>68</w:t>
+      </w:r>
+      <w:r>
+        <w:t>:81–92.</w:t>
+      </w:r>
+    </w:p>
+    <w:p>
+      <w:pPr>
+        <w:pStyle w:val="BodyText"/>
+      </w:pPr>
+      <w:r>
         <w:lastRenderedPageBreak/>
-        <w:t xml:space="preserve">3 Pilger D, Nguipdop-Djomo P, Abubakar I </w:t>
+        <w:t xml:space="preserve">15 Springett VH, Darbyshire JH, Nunn AJ </w:t>
       </w:r>
       <w:r>
         <w:rPr>
@@ -2682,36 +2929,33 @@
         <w:t>et al.</w:t>
       </w:r>
       <w:r>
-        <w:t xml:space="preserve"> BCG vaccination in England since 2005: A su</w:t>
-      </w:r>
-      <w:r>
-        <w:t xml:space="preserve">rvey of policy and practice. </w:t>
+        <w:t xml:space="preserve"> Changes in tuberculosis notification rates in the white ethnic group in England and Wales between 1953 and 1983. </w:t>
       </w:r>
       <w:r>
         <w:rPr>
           <w:i/>
         </w:rPr>
-        <w:t>BMJ Open</w:t>
-      </w:r>
-      <w:r>
-        <w:t xml:space="preserve"> 2012;</w:t>
+        <w:t>Journal of epidemiology and community health</w:t>
+      </w:r>
+      <w:r>
+        <w:t xml:space="preserve"> 1988;</w:t>
       </w:r>
       <w:r>
         <w:rPr>
           <w:b/>
         </w:rPr>
-        <w:t>2</w:t>
-      </w:r>
-      <w:r>
-        <w:t>:e001303.</w:t>
-      </w:r>
-    </w:p>
-    <w:p>
-      <w:pPr>
-        <w:pStyle w:val="BodyText"/>
-      </w:pPr>
-      <w:r>
-        <w:t xml:space="preserve">4 Zwerling A, Behr MA, Verma A </w:t>
+        <w:t>42</w:t>
+      </w:r>
+      <w:r>
+        <w:t>:370–6.</w:t>
+      </w:r>
+    </w:p>
+    <w:p>
+      <w:pPr>
+        <w:pStyle w:val="BodyText"/>
+      </w:pPr>
+      <w:r>
+        <w:t xml:space="preserve">16 Borgdorff MW, Hof S van den, Kalisvaart N </w:t>
       </w:r>
       <w:r>
         <w:rPr>
@@ -2720,13 +2964,13 @@
         <w:t>et al.</w:t>
       </w:r>
       <w:r>
-        <w:t xml:space="preserve"> The BCG world atlas: A database of global BCG vaccination policies and practices. </w:t>
+        <w:t xml:space="preserve"> Influence of sampling on clustering and associations with risk factors in the molecular epidemiology of tuberculosis. </w:t>
       </w:r>
       <w:r>
         <w:rPr>
           <w:i/>
         </w:rPr>
-        <w:t>PLoS medicine</w:t>
+        <w:t>Am J Epidemiol</w:t>
       </w:r>
       <w:r>
         <w:t xml:space="preserve"> 2011;</w:t>
@@ -2735,30 +2979,44 @@
         <w:rPr>
           <w:b/>
         </w:rPr>
-        <w:t>8</w:t>
-      </w:r>
-      <w:r>
-        <w:t>:e1001012.</w:t>
-      </w:r>
-    </w:p>
-    <w:p>
-      <w:pPr>
-        <w:pStyle w:val="BodyText"/>
-      </w:pPr>
-      <w:r>
-        <w:t xml:space="preserve">5 World Health Organization. </w:t>
+        <w:t>174</w:t>
+      </w:r>
+      <w:r>
+        <w:t>:243–51.</w:t>
+      </w:r>
+    </w:p>
+    <w:p>
+      <w:pPr>
+        <w:pStyle w:val="BodyText"/>
+      </w:pPr>
+      <w:r>
+        <w:t>17 R Core Team. R: A Language and Environment for Stat</w:t>
+      </w:r>
+      <w:r>
+        <w:t xml:space="preserve">istical Computing. Vienna, Austria: 2016. </w:t>
+      </w:r>
+    </w:p>
+    <w:p>
+      <w:pPr>
+        <w:pStyle w:val="BodyText"/>
+      </w:pPr>
+      <w:r>
+        <w:t xml:space="preserve">18 Stevenson M, Nunes T, Heuer C </w:t>
       </w:r>
       <w:r>
         <w:rPr>
           <w:i/>
         </w:rPr>
-        <w:t>Global Tuberculosis Re</w:t>
+        <w:t>et al.</w:t>
+      </w:r>
+      <w:r>
+        <w:t xml:space="preserve"> </w:t>
       </w:r>
       <w:r>
         <w:rPr>
           <w:i/>
         </w:rPr>
-        <w:t>port</w:t>
+        <w:t>epiR: Tools for the Analysis of Epidemiological Data</w:t>
       </w:r>
       <w:r>
         <w:t xml:space="preserve">. 2017. </w:t>
@@ -2769,339 +3027,18 @@
         <w:pStyle w:val="BodyText"/>
       </w:pPr>
       <w:r>
-        <w:t xml:space="preserve">6 Rodrigues LC, Diwan VK, Wheeler JG. Protective effect of BCG against tuberculous meningitis and miliary tuberculosis: a meta-analysis. </w:t>
+        <w:t xml:space="preserve">19 Fox J, Weisberg S. </w:t>
       </w:r>
       <w:r>
         <w:rPr>
           <w:i/>
         </w:rPr>
-        <w:t>International journal of epidemiology</w:t>
-      </w:r>
-      <w:r>
-        <w:t xml:space="preserve"> 1993;</w:t>
-      </w:r>
-      <w:r>
-        <w:rPr>
-          <w:b/>
-        </w:rPr>
-        <w:t>22</w:t>
-      </w:r>
-      <w:r>
-        <w:t>:1154–8.</w:t>
-      </w:r>
-    </w:p>
-    <w:p>
-      <w:pPr>
-        <w:pStyle w:val="BodyText"/>
-      </w:pPr>
-      <w:r>
-        <w:t xml:space="preserve">7 Colditz GA, Brewer TF, Berkey CS </w:t>
-      </w:r>
-      <w:r>
-        <w:rPr>
-          <w:i/>
-        </w:rPr>
-        <w:t>et al.</w:t>
-      </w:r>
-      <w:r>
-        <w:t xml:space="preserve"> </w:t>
-      </w:r>
-      <w:r>
-        <w:t xml:space="preserve">Efficacy of BCG Vaccine in the Prevention of Tuberculosis. </w:t>
-      </w:r>
-      <w:r>
-        <w:rPr>
-          <w:i/>
-        </w:rPr>
-        <w:t>JAMA</w:t>
-      </w:r>
-      <w:r>
-        <w:t xml:space="preserve"> 1994;</w:t>
-      </w:r>
-      <w:r>
-        <w:rPr>
-          <w:b/>
-        </w:rPr>
-        <w:t>271</w:t>
-      </w:r>
-      <w:r>
-        <w:t>:698.</w:t>
-      </w:r>
-    </w:p>
-    <w:p>
-      <w:pPr>
-        <w:pStyle w:val="BodyText"/>
-      </w:pPr>
-      <w:r>
-        <w:t xml:space="preserve">8 Mangtani P, Abubakar I, Ariti C </w:t>
-      </w:r>
-      <w:r>
-        <w:rPr>
-          <w:i/>
-        </w:rPr>
-        <w:t>et al.</w:t>
-      </w:r>
-      <w:r>
-        <w:t xml:space="preserve"> Protection by BCG vaccine against tuberculosis: A systematic review of randomized controlled trials. </w:t>
-      </w:r>
-      <w:r>
-        <w:rPr>
-          <w:i/>
-        </w:rPr>
-        <w:t>Clinical Infectious Diseases</w:t>
-      </w:r>
-      <w:r>
-        <w:t xml:space="preserve"> 2014;</w:t>
-      </w:r>
-      <w:r>
-        <w:rPr>
-          <w:b/>
-        </w:rPr>
-        <w:t>58</w:t>
-      </w:r>
-      <w:r>
-        <w:t>:470–80.</w:t>
-      </w:r>
-    </w:p>
-    <w:p>
-      <w:pPr>
-        <w:pStyle w:val="BodyText"/>
-      </w:pPr>
-      <w:r>
-        <w:t xml:space="preserve">9 Hart PDA, Sutherland IAN. BCG and vole bacillus vaccines in the prevention of tuberculosis in adolescence and early adult life. </w:t>
-      </w:r>
-      <w:r>
-        <w:rPr>
-          <w:i/>
-        </w:rPr>
-        <w:t>The American Statistician</w:t>
-      </w:r>
-      <w:r>
-        <w:t xml:space="preserve"> 1972;</w:t>
-      </w:r>
-      <w:r>
-        <w:rPr>
-          <w:b/>
-        </w:rPr>
-        <w:t>46</w:t>
-      </w:r>
-      <w:r>
-        <w:t>:371–85.</w:t>
-      </w:r>
-    </w:p>
-    <w:p>
-      <w:pPr>
-        <w:pStyle w:val="BodyText"/>
-      </w:pPr>
-      <w:r>
-        <w:t xml:space="preserve">10 Public Health England. Tuberculosis in England 2017 report ( presenting </w:t>
-      </w:r>
-      <w:r>
-        <w:t xml:space="preserve">data to end of 2016 ) About Public Health England. 2017. </w:t>
-      </w:r>
-    </w:p>
-    <w:p>
-      <w:pPr>
-        <w:pStyle w:val="BodyText"/>
-      </w:pPr>
-      <w:r>
-        <w:t xml:space="preserve">11 Sutherland I, Springett VH. The effects of the scheme for BCG vaccination of schoolchildren in England and Wales and the consequences of discontinuing the scheme at various dates. </w:t>
-      </w:r>
-      <w:r>
-        <w:rPr>
-          <w:i/>
-        </w:rPr>
-        <w:t>Journal of epid</w:t>
-      </w:r>
-      <w:r>
-        <w:rPr>
-          <w:i/>
-        </w:rPr>
-        <w:t>emiology and community health</w:t>
-      </w:r>
-      <w:r>
-        <w:t xml:space="preserve"> 1989;</w:t>
-      </w:r>
-      <w:r>
-        <w:rPr>
-          <w:b/>
-        </w:rPr>
-        <w:t>43</w:t>
-      </w:r>
-      <w:r>
-        <w:t>:15–24.</w:t>
-      </w:r>
-    </w:p>
-    <w:p>
-      <w:pPr>
-        <w:pStyle w:val="BodyText"/>
-      </w:pPr>
-      <w:r>
-        <w:t xml:space="preserve">12 Joint Committee on Vaccination, panel IB. Minutes. 2002. </w:t>
-      </w:r>
-    </w:p>
-    <w:p>
-      <w:pPr>
-        <w:pStyle w:val="BodyText"/>
-      </w:pPr>
-      <w:r>
-        <w:t xml:space="preserve">13 Joint Committee on Vaccination, panel IB. Minutes. 2003. </w:t>
-      </w:r>
-    </w:p>
-    <w:p>
-      <w:pPr>
-        <w:pStyle w:val="BodyText"/>
-      </w:pPr>
-      <w:r>
-        <w:t xml:space="preserve">14 Sutherland I. Effectiveness of BCG vaccination in England and Wales in 1983. </w:t>
-      </w:r>
-      <w:r>
-        <w:rPr>
-          <w:i/>
-        </w:rPr>
-        <w:t>Tubercle</w:t>
-      </w:r>
-      <w:r>
-        <w:t xml:space="preserve"> </w:t>
-      </w:r>
-      <w:r>
-        <w:t>1987;</w:t>
-      </w:r>
-      <w:r>
-        <w:rPr>
-          <w:b/>
-        </w:rPr>
-        <w:t>68</w:t>
-      </w:r>
-      <w:r>
-        <w:t>:81–92.</w:t>
-      </w:r>
-    </w:p>
-    <w:p>
-      <w:pPr>
-        <w:pStyle w:val="BodyText"/>
-      </w:pPr>
-      <w:r>
-        <w:t xml:space="preserve">15 Springett VH, Darbyshire JH, Nunn AJ </w:t>
-      </w:r>
-      <w:r>
-        <w:rPr>
-          <w:i/>
-        </w:rPr>
-        <w:t>et al.</w:t>
-      </w:r>
-      <w:r>
-        <w:t xml:space="preserve"> Changes in tuberculosis notification rates in the white ethnic group in England and Wales between 1953 and 1983. </w:t>
-      </w:r>
-      <w:r>
-        <w:rPr>
-          <w:i/>
-        </w:rPr>
-        <w:t>Journal of epidemiology and community health</w:t>
-      </w:r>
-      <w:r>
-        <w:t xml:space="preserve"> 1988;</w:t>
-      </w:r>
-      <w:r>
-        <w:rPr>
-          <w:b/>
-        </w:rPr>
-        <w:t>42</w:t>
-      </w:r>
-      <w:r>
-        <w:t>:370–6.</w:t>
-      </w:r>
-    </w:p>
-    <w:p>
-      <w:pPr>
-        <w:pStyle w:val="BodyText"/>
-      </w:pPr>
-      <w:r>
-        <w:t xml:space="preserve">16 Borgdorff MW, Hof S van den, Kalisvaart N </w:t>
-      </w:r>
-      <w:r>
-        <w:rPr>
-          <w:i/>
-        </w:rPr>
-        <w:t>et al.</w:t>
-      </w:r>
-      <w:r>
-        <w:t xml:space="preserve"> Influence of sampling on clustering and associations with risk factors in the molecular epidemiology of tuberculosis. </w:t>
-      </w:r>
-      <w:r>
-        <w:rPr>
-          <w:i/>
-        </w:rPr>
-        <w:t>Am J Epidemiol</w:t>
-      </w:r>
-      <w:r>
-        <w:t xml:space="preserve"> 2011;</w:t>
-      </w:r>
-      <w:r>
-        <w:rPr>
-          <w:b/>
-        </w:rPr>
-        <w:t>174</w:t>
-      </w:r>
-      <w:r>
-        <w:t>:243–51.</w:t>
-      </w:r>
-    </w:p>
-    <w:p>
-      <w:pPr>
-        <w:pStyle w:val="BodyText"/>
-      </w:pPr>
-      <w:r>
-        <w:t>17 R Core Team. R: A Language and Environment for Stat</w:t>
-      </w:r>
-      <w:r>
-        <w:t xml:space="preserve">istical Computing. Vienna, Austria: 2016. </w:t>
-      </w:r>
-    </w:p>
-    <w:p>
-      <w:pPr>
-        <w:pStyle w:val="BodyText"/>
-      </w:pPr>
-      <w:r>
-        <w:t xml:space="preserve">18 Stevenson M, Nunes T, Heuer C </w:t>
-      </w:r>
-      <w:r>
-        <w:rPr>
-          <w:i/>
-        </w:rPr>
-        <w:t>et al.</w:t>
-      </w:r>
-      <w:r>
-        <w:t xml:space="preserve"> </w:t>
-      </w:r>
-      <w:r>
-        <w:rPr>
-          <w:i/>
-        </w:rPr>
-        <w:t>epiR: Tools for the Analysis of Epidemiological Data</w:t>
-      </w:r>
-      <w:r>
-        <w:t xml:space="preserve">. 2017. </w:t>
-      </w:r>
-    </w:p>
-    <w:p>
-      <w:pPr>
-        <w:pStyle w:val="BodyText"/>
-      </w:pPr>
-      <w:r>
-        <w:lastRenderedPageBreak/>
-        <w:t xml:space="preserve">19 Fox J, Weisberg S. </w:t>
-      </w:r>
-      <w:r>
-        <w:rPr>
-          <w:i/>
-        </w:rPr>
         <w:t>An R companion to applied regression</w:t>
       </w:r>
       <w:r>
         <w:t xml:space="preserve">. Third. Thousand Oaks CA:: Sage 2019. </w:t>
       </w:r>
-      <w:hyperlink r:id="rId12">
+      <w:hyperlink r:id="rId9">
         <w:r>
           <w:rPr>
             <w:rStyle w:val="Hyperlink"/>
@@ -3361,6 +3298,147 @@
       </w:r>
       <w:r>
         <w:t xml:space="preserve"> Assessing BCG vaccination coverage and incidence of paediatric tuberculosis following two major changes in BCG vaccination policy in France. 2011;1–6.</w:t>
+      </w:r>
+    </w:p>
+    <w:p>
+      <w:pPr>
+        <w:pStyle w:val="BodyText"/>
+      </w:pPr>
+      <w:r>
+        <w:t xml:space="preserve">28 Abbott S, Christensen H, Welton N </w:t>
+      </w:r>
+      <w:r>
+        <w:rPr>
+          <w:i/>
+        </w:rPr>
+        <w:t>et al.</w:t>
+      </w:r>
+      <w:r>
+        <w:t xml:space="preserve"> Estimating the effec</w:t>
+      </w:r>
+      <w:r>
+        <w:t xml:space="preserve">t of the 2005 change in bcg policy in england: A retrospective cohort study. </w:t>
+      </w:r>
+      <w:r>
+        <w:rPr>
+          <w:i/>
+        </w:rPr>
+        <w:t>bioRxiv</w:t>
+      </w:r>
+      <w:r>
+        <w:t xml:space="preserve"> Published Online First: 2019. doi:</w:t>
+      </w:r>
+      <w:hyperlink r:id="rId10">
+        <w:r>
+          <w:rPr>
+            <w:rStyle w:val="Hyperlink"/>
+          </w:rPr>
+          <w:t>10.1101/567511</w:t>
+        </w:r>
+      </w:hyperlink>
+    </w:p>
+    <w:p>
+      <w:bookmarkStart w:id="26" w:name="abstract"/>
+      <w:bookmarkStart w:id="27" w:name="supplementary-information-reassessing-th"/>
+      <w:bookmarkEnd w:id="26"/>
+      <w:bookmarkEnd w:id="27"/>
+      <w:r>
+        <w:lastRenderedPageBreak/>
+        <w:br w:type="page"/>
+      </w:r>
+    </w:p>
+    <w:p>
+      <w:pPr>
+        <w:rPr>
+          <w:i/>
+          <w:iCs/>
+        </w:rPr>
+      </w:pPr>
+      <w:r>
+        <w:rPr>
+          <w:i/>
+          <w:iCs/>
+        </w:rPr>
+        <w:lastRenderedPageBreak/>
+        <w:t>Figure 1: Annual percentage change in ethnic White UK born incidence rates for those aged 15-19, 20-24, and 25-29 years old under different scenarios. For the notification and incidence rate scenarios each line represents the median of 10,000 parameter samples.</w:t>
+      </w:r>
+    </w:p>
+    <w:p>
+      <w:pPr>
+        <w:rPr>
+          <w:i/>
+          <w:iCs/>
+        </w:rPr>
+      </w:pPr>
+      <w:r>
+        <w:rPr>
+          <w:i/>
+          <w:iCs/>
+        </w:rPr>
+        <w:t xml:space="preserve">Figure 2: Vaccines required in a cohort of those vaccinated at school-age to prevent a single case of Tuberculosis within 15 years of vaccination in 2004, 2009, 2014, or 2019. The years presented were dictated by the 5 year timestep of the model. The percentage annual decrease scenarios considered were based on those considered by the JVCI BCG subgroup, with the addition of a scenario using aggregate notification data and a scenario using estimates of age-specific incidence rates in the UK born. Each boxplot </w:t>
+      </w:r>
+      <w:proofErr w:type="spellStart"/>
+      <w:r>
+        <w:rPr>
+          <w:i/>
+          <w:iCs/>
+        </w:rPr>
+        <w:t>summarises</w:t>
+      </w:r>
+      <w:proofErr w:type="spellEnd"/>
+      <w:r>
+        <w:rPr>
+          <w:i/>
+          <w:iCs/>
+        </w:rPr>
+        <w:t xml:space="preserve"> the output of 10,000 model simulations for each scenario. Outliers have been omitted for clarity.</w:t>
+      </w:r>
+    </w:p>
+    <w:p>
+      <w:pPr>
+        <w:rPr>
+          <w:i/>
+          <w:iCs/>
+        </w:rPr>
+      </w:pPr>
+      <w:r>
+        <w:rPr>
+          <w:i/>
+          <w:iCs/>
+        </w:rPr>
+        <w:t xml:space="preserve">Figure 3: Annual additional notifications in 15-29 year </w:t>
+      </w:r>
+      <w:proofErr w:type="spellStart"/>
+      <w:r>
+        <w:rPr>
+          <w:i/>
+          <w:iCs/>
+        </w:rPr>
+        <w:t>olds</w:t>
+      </w:r>
+      <w:proofErr w:type="spellEnd"/>
+      <w:r>
+        <w:rPr>
+          <w:i/>
+          <w:iCs/>
+        </w:rPr>
+        <w:t xml:space="preserve"> from stopping the BCG schools scheme in 2001, 2006, 2011, and 2016 until 2028. The years presented were dictated by the 5 year timestep of the model. The percentage annual decrease scenarios considered were based on those considered by the JVCI BCG subgroup, with the addition of a scenario using aggregate notification data and a scenario using estimates of age-specific incidence rates in the UK born. Each boxplot </w:t>
+      </w:r>
+      <w:proofErr w:type="spellStart"/>
+      <w:r>
+        <w:rPr>
+          <w:i/>
+          <w:iCs/>
+        </w:rPr>
+        <w:t>summarises</w:t>
+      </w:r>
+      <w:proofErr w:type="spellEnd"/>
+      <w:r>
+        <w:rPr>
+          <w:i/>
+          <w:iCs/>
+        </w:rPr>
+        <w:t xml:space="preserve"> the output of 10,000 model simulations for each scenario. Outliers have been omitted for clarity.</w:t>
       </w:r>
     </w:p>
     <w:sectPr>
@@ -3419,12 +3497,13 @@
 <file path=word/numbering.xml><?xml version="1.0" encoding="utf-8"?>
 <w:numbering xmlns:wpc="http://schemas.microsoft.com/office/word/2010/wordprocessingCanvas" xmlns:cx="http://schemas.microsoft.com/office/drawing/2014/chartex" xmlns:cx1="http://schemas.microsoft.com/office/drawing/2015/9/8/chartex" xmlns:cx2="http://schemas.microsoft.com/office/drawing/2015/10/21/chartex" xmlns:cx3="http://schemas.microsoft.com/office/drawing/2016/5/9/chartex" xmlns:cx4="http://schemas.microsoft.com/office/drawing/2016/5/10/chartex" xmlns:cx5="http://schemas.microsoft.com/office/drawing/2016/5/11/chartex" xmlns:cx6="http://schemas.microsoft.com/office/drawing/2016/5/12/chartex" xmlns:cx7="http://schemas.microsoft.com/office/drawing/2016/5/13/chartex" xmlns:cx8="http://schemas.microsoft.com/office/drawing/2016/5/14/chartex" xmlns:mc="http://schemas.openxmlformats.org/markup-compatibility/2006" xmlns:aink="http://schemas.microsoft.com/office/drawing/2016/ink" xmlns:am3d="http://schemas.microsoft.com/office/drawing/2017/model3d" xmlns:o="urn:schemas-microsoft-com:office:office" xmlns:r="http://schemas.openxmlformats.org/officeDocument/2006/relationships" xmlns:m="http://schemas.openxmlformats.org/officeDocument/2006/math" xmlns:v="urn:schemas-microsoft-com:vml" xmlns:wp14="http://schemas.microsoft.com/office/word/2010/wordprocessingDrawing" xmlns:wp="http://schemas.openxmlformats.org/drawingml/2006/wordprocessingDrawing" xmlns:w10="urn:schemas-microsoft-com:office:word" xmlns:w="http://schemas.openxmlformats.org/wordprocessingml/2006/main" xmlns:w14="http://schemas.microsoft.com/office/word/2010/wordml" xmlns:w15="http://schemas.microsoft.com/office/word/2012/wordml" xmlns:w16cid="http://schemas.microsoft.com/office/word/2016/wordml/cid" xmlns:w16se="http://schemas.microsoft.com/office/word/2015/wordml/symex" xmlns:wpg="http://schemas.microsoft.com/office/word/2010/wordprocessingGroup" xmlns:wpi="http://schemas.microsoft.com/office/word/2010/wordprocessingInk" xmlns:wne="http://schemas.microsoft.com/office/word/2006/wordml" xmlns:wps="http://schemas.microsoft.com/office/word/2010/wordprocessingShape" mc:Ignorable="w14 w15 w16se w16cid wp14">
   <w:abstractNum w:abstractNumId="0" w15:restartNumberingAfterBreak="0">
-    <w:nsid w:val="817555A4"/>
+    <w:nsid w:val="8356B71A"/>
     <w:multiLevelType w:val="multilevel"/>
-    <w:tmpl w:val="A09E6616"/>
+    <w:tmpl w:val="4846327E"/>
     <w:lvl w:ilvl="0">
-      <w:numFmt w:val="bullet"/>
-      <w:lvlText w:val="•"/>
+      <w:start w:val="2"/>
+      <w:numFmt w:val="decimal"/>
+      <w:lvlText w:val="%1."/>
       <w:lvlJc w:val="left"/>
       <w:pPr>
         <w:tabs>
@@ -3434,8 +3513,9 @@
       </w:pPr>
     </w:lvl>
     <w:lvl w:ilvl="1">
-      <w:numFmt w:val="bullet"/>
-      <w:lvlText w:val="–"/>
+      <w:start w:val="2"/>
+      <w:numFmt w:val="decimal"/>
+      <w:lvlText w:val="%2."/>
       <w:lvlJc w:val="left"/>
       <w:pPr>
         <w:tabs>
@@ -3445,8 +3525,9 @@
       </w:pPr>
     </w:lvl>
     <w:lvl w:ilvl="2">
-      <w:numFmt w:val="bullet"/>
-      <w:lvlText w:val="•"/>
+      <w:start w:val="2"/>
+      <w:numFmt w:val="decimal"/>
+      <w:lvlText w:val="%3."/>
       <w:lvlJc w:val="left"/>
       <w:pPr>
         <w:tabs>
@@ -3456,8 +3537,9 @@
       </w:pPr>
     </w:lvl>
     <w:lvl w:ilvl="3">
-      <w:numFmt w:val="bullet"/>
-      <w:lvlText w:val="–"/>
+      <w:start w:val="2"/>
+      <w:numFmt w:val="decimal"/>
+      <w:lvlText w:val="%4."/>
       <w:lvlJc w:val="left"/>
       <w:pPr>
         <w:tabs>
@@ -3467,8 +3549,9 @@
       </w:pPr>
     </w:lvl>
     <w:lvl w:ilvl="4">
-      <w:numFmt w:val="bullet"/>
-      <w:lvlText w:val="•"/>
+      <w:start w:val="2"/>
+      <w:numFmt w:val="decimal"/>
+      <w:lvlText w:val="%5."/>
       <w:lvlJc w:val="left"/>
       <w:pPr>
         <w:tabs>
@@ -3478,8 +3561,9 @@
       </w:pPr>
     </w:lvl>
     <w:lvl w:ilvl="5">
-      <w:numFmt w:val="bullet"/>
-      <w:lvlText w:val="–"/>
+      <w:start w:val="2"/>
+      <w:numFmt w:val="decimal"/>
+      <w:lvlText w:val="%6."/>
       <w:lvlJc w:val="left"/>
       <w:pPr>
         <w:tabs>
@@ -3489,8 +3573,9 @@
       </w:pPr>
     </w:lvl>
     <w:lvl w:ilvl="6">
-      <w:numFmt w:val="bullet"/>
-      <w:lvlText w:val="•"/>
+      <w:start w:val="2"/>
+      <w:numFmt w:val="decimal"/>
+      <w:lvlText w:val="%7."/>
       <w:lvlJc w:val="left"/>
       <w:pPr>
         <w:tabs>
@@ -3511,6 +3596,105 @@
     </w:lvl>
   </w:abstractNum>
   <w:abstractNum w:abstractNumId="1" w15:restartNumberingAfterBreak="0">
+    <w:nsid w:val="B696CE4C"/>
+    <w:multiLevelType w:val="multilevel"/>
+    <w:tmpl w:val="6510915E"/>
+    <w:lvl w:ilvl="0">
+      <w:start w:val="3"/>
+      <w:numFmt w:val="decimal"/>
+      <w:lvlText w:val="%1."/>
+      <w:lvlJc w:val="left"/>
+      <w:pPr>
+        <w:tabs>
+          <w:tab w:val="num" w:pos="0"/>
+        </w:tabs>
+        <w:ind w:left="480" w:hanging="480"/>
+      </w:pPr>
+    </w:lvl>
+    <w:lvl w:ilvl="1">
+      <w:start w:val="3"/>
+      <w:numFmt w:val="decimal"/>
+      <w:lvlText w:val="%2."/>
+      <w:lvlJc w:val="left"/>
+      <w:pPr>
+        <w:tabs>
+          <w:tab w:val="num" w:pos="720"/>
+        </w:tabs>
+        <w:ind w:left="1200" w:hanging="480"/>
+      </w:pPr>
+    </w:lvl>
+    <w:lvl w:ilvl="2">
+      <w:start w:val="3"/>
+      <w:numFmt w:val="decimal"/>
+      <w:lvlText w:val="%3."/>
+      <w:lvlJc w:val="left"/>
+      <w:pPr>
+        <w:tabs>
+          <w:tab w:val="num" w:pos="1440"/>
+        </w:tabs>
+        <w:ind w:left="1920" w:hanging="480"/>
+      </w:pPr>
+    </w:lvl>
+    <w:lvl w:ilvl="3">
+      <w:start w:val="3"/>
+      <w:numFmt w:val="decimal"/>
+      <w:lvlText w:val="%4."/>
+      <w:lvlJc w:val="left"/>
+      <w:pPr>
+        <w:tabs>
+          <w:tab w:val="num" w:pos="2160"/>
+        </w:tabs>
+        <w:ind w:left="2640" w:hanging="480"/>
+      </w:pPr>
+    </w:lvl>
+    <w:lvl w:ilvl="4">
+      <w:start w:val="3"/>
+      <w:numFmt w:val="decimal"/>
+      <w:lvlText w:val="%5."/>
+      <w:lvlJc w:val="left"/>
+      <w:pPr>
+        <w:tabs>
+          <w:tab w:val="num" w:pos="2880"/>
+        </w:tabs>
+        <w:ind w:left="3360" w:hanging="480"/>
+      </w:pPr>
+    </w:lvl>
+    <w:lvl w:ilvl="5">
+      <w:start w:val="3"/>
+      <w:numFmt w:val="decimal"/>
+      <w:lvlText w:val="%6."/>
+      <w:lvlJc w:val="left"/>
+      <w:pPr>
+        <w:tabs>
+          <w:tab w:val="num" w:pos="3600"/>
+        </w:tabs>
+        <w:ind w:left="4080" w:hanging="480"/>
+      </w:pPr>
+    </w:lvl>
+    <w:lvl w:ilvl="6">
+      <w:start w:val="3"/>
+      <w:numFmt w:val="decimal"/>
+      <w:lvlText w:val="%7."/>
+      <w:lvlJc w:val="left"/>
+      <w:pPr>
+        <w:tabs>
+          <w:tab w:val="num" w:pos="4320"/>
+        </w:tabs>
+        <w:ind w:left="4800" w:hanging="480"/>
+      </w:pPr>
+    </w:lvl>
+    <w:lvl w:ilvl="7">
+      <w:numFmt w:val="decimal"/>
+      <w:lvlText w:val=""/>
+      <w:lvlJc w:val="left"/>
+    </w:lvl>
+    <w:lvl w:ilvl="8">
+      <w:numFmt w:val="decimal"/>
+      <w:lvlText w:val=""/>
+      <w:lvlJc w:val="left"/>
+    </w:lvl>
+  </w:abstractNum>
+  <w:abstractNum w:abstractNumId="2" w15:restartNumberingAfterBreak="0">
     <w:nsid w:val="E17F69BA"/>
     <w:multiLevelType w:val="multilevel"/>
     <w:tmpl w:val="751653CE"/>
@@ -3602,13 +3786,13 @@
       <w:lvlJc w:val="left"/>
     </w:lvl>
   </w:abstractNum>
-  <w:abstractNum w:abstractNumId="2" w15:restartNumberingAfterBreak="0">
-    <w:nsid w:val="F0CEE466"/>
+  <w:abstractNum w:abstractNumId="3" w15:restartNumberingAfterBreak="0">
+    <w:nsid w:val="ED280FED"/>
     <w:multiLevelType w:val="multilevel"/>
-    <w:tmpl w:val="2A5A28EE"/>
+    <w:tmpl w:val="54628F5A"/>
     <w:lvl w:ilvl="0">
       <w:numFmt w:val="bullet"/>
-      <w:lvlText w:val=" "/>
+      <w:lvlText w:val="•"/>
       <w:lvlJc w:val="left"/>
       <w:pPr>
         <w:tabs>
@@ -3619,7 +3803,7 @@
     </w:lvl>
     <w:lvl w:ilvl="1">
       <w:numFmt w:val="bullet"/>
-      <w:lvlText w:val=" "/>
+      <w:lvlText w:val="–"/>
       <w:lvlJc w:val="left"/>
       <w:pPr>
         <w:tabs>
@@ -3630,7 +3814,7 @@
     </w:lvl>
     <w:lvl w:ilvl="2">
       <w:numFmt w:val="bullet"/>
-      <w:lvlText w:val=" "/>
+      <w:lvlText w:val="•"/>
       <w:lvlJc w:val="left"/>
       <w:pPr>
         <w:tabs>
@@ -3641,7 +3825,7 @@
     </w:lvl>
     <w:lvl w:ilvl="3">
       <w:numFmt w:val="bullet"/>
-      <w:lvlText w:val=" "/>
+      <w:lvlText w:val="–"/>
       <w:lvlJc w:val="left"/>
       <w:pPr>
         <w:tabs>
@@ -3652,7 +3836,7 @@
     </w:lvl>
     <w:lvl w:ilvl="4">
       <w:numFmt w:val="bullet"/>
-      <w:lvlText w:val=" "/>
+      <w:lvlText w:val="•"/>
       <w:lvlJc w:val="left"/>
       <w:pPr>
         <w:tabs>
@@ -3663,7 +3847,7 @@
     </w:lvl>
     <w:lvl w:ilvl="5">
       <w:numFmt w:val="bullet"/>
-      <w:lvlText w:val=" "/>
+      <w:lvlText w:val="–"/>
       <w:lvlJc w:val="left"/>
       <w:pPr>
         <w:tabs>
@@ -3674,7 +3858,7 @@
     </w:lvl>
     <w:lvl w:ilvl="6">
       <w:numFmt w:val="bullet"/>
-      <w:lvlText w:val=" "/>
+      <w:lvlText w:val="•"/>
       <w:lvlJc w:val="left"/>
       <w:pPr>
         <w:tabs>
@@ -3694,7 +3878,7 @@
       <w:lvlJc w:val="left"/>
     </w:lvl>
   </w:abstractNum>
-  <w:abstractNum w:abstractNumId="3" w15:restartNumberingAfterBreak="0">
+  <w:abstractNum w:abstractNumId="4" w15:restartNumberingAfterBreak="0">
     <w:nsid w:val="FFFFFF1D"/>
     <w:multiLevelType w:val="multilevel"/>
     <w:tmpl w:val="2424C7C4"/>
@@ -3834,7 +4018,7 @@
       </w:rPr>
     </w:lvl>
   </w:abstractNum>
-  <w:abstractNum w:abstractNumId="4" w15:restartNumberingAfterBreak="0">
+  <w:abstractNum w:abstractNumId="5" w15:restartNumberingAfterBreak="0">
     <w:nsid w:val="FFFFFF7C"/>
     <w:multiLevelType w:val="singleLevel"/>
     <w:tmpl w:val="21CAC99A"/>
@@ -3851,7 +4035,7 @@
       </w:pPr>
     </w:lvl>
   </w:abstractNum>
-  <w:abstractNum w:abstractNumId="5" w15:restartNumberingAfterBreak="0">
+  <w:abstractNum w:abstractNumId="6" w15:restartNumberingAfterBreak="0">
     <w:nsid w:val="FFFFFF7D"/>
     <w:multiLevelType w:val="singleLevel"/>
     <w:tmpl w:val="AE94D97E"/>
@@ -3868,7 +4052,7 @@
       </w:pPr>
     </w:lvl>
   </w:abstractNum>
-  <w:abstractNum w:abstractNumId="6" w15:restartNumberingAfterBreak="0">
+  <w:abstractNum w:abstractNumId="7" w15:restartNumberingAfterBreak="0">
     <w:nsid w:val="FFFFFF7E"/>
     <w:multiLevelType w:val="singleLevel"/>
     <w:tmpl w:val="49C2253A"/>
@@ -3885,7 +4069,7 @@
       </w:pPr>
     </w:lvl>
   </w:abstractNum>
-  <w:abstractNum w:abstractNumId="7" w15:restartNumberingAfterBreak="0">
+  <w:abstractNum w:abstractNumId="8" w15:restartNumberingAfterBreak="0">
     <w:nsid w:val="FFFFFF7F"/>
     <w:multiLevelType w:val="singleLevel"/>
     <w:tmpl w:val="8110EC18"/>
@@ -3902,7 +4086,7 @@
       </w:pPr>
     </w:lvl>
   </w:abstractNum>
-  <w:abstractNum w:abstractNumId="8" w15:restartNumberingAfterBreak="0">
+  <w:abstractNum w:abstractNumId="9" w15:restartNumberingAfterBreak="0">
     <w:nsid w:val="FFFFFF80"/>
     <w:multiLevelType w:val="singleLevel"/>
     <w:tmpl w:val="E9167E7A"/>
@@ -3922,7 +4106,7 @@
       </w:rPr>
     </w:lvl>
   </w:abstractNum>
-  <w:abstractNum w:abstractNumId="9" w15:restartNumberingAfterBreak="0">
+  <w:abstractNum w:abstractNumId="10" w15:restartNumberingAfterBreak="0">
     <w:nsid w:val="FFFFFF81"/>
     <w:multiLevelType w:val="singleLevel"/>
     <w:tmpl w:val="73E22AD2"/>
@@ -3942,7 +4126,7 @@
       </w:rPr>
     </w:lvl>
   </w:abstractNum>
-  <w:abstractNum w:abstractNumId="10" w15:restartNumberingAfterBreak="0">
+  <w:abstractNum w:abstractNumId="11" w15:restartNumberingAfterBreak="0">
     <w:nsid w:val="FFFFFF82"/>
     <w:multiLevelType w:val="singleLevel"/>
     <w:tmpl w:val="224646DE"/>
@@ -3962,7 +4146,7 @@
       </w:rPr>
     </w:lvl>
   </w:abstractNum>
-  <w:abstractNum w:abstractNumId="11" w15:restartNumberingAfterBreak="0">
+  <w:abstractNum w:abstractNumId="12" w15:restartNumberingAfterBreak="0">
     <w:nsid w:val="FFFFFF83"/>
     <w:multiLevelType w:val="singleLevel"/>
     <w:tmpl w:val="296A3394"/>
@@ -3982,7 +4166,7 @@
       </w:rPr>
     </w:lvl>
   </w:abstractNum>
-  <w:abstractNum w:abstractNumId="12" w15:restartNumberingAfterBreak="0">
+  <w:abstractNum w:abstractNumId="13" w15:restartNumberingAfterBreak="0">
     <w:nsid w:val="FFFFFF88"/>
     <w:multiLevelType w:val="singleLevel"/>
     <w:tmpl w:val="00C25114"/>
@@ -3999,7 +4183,7 @@
       </w:pPr>
     </w:lvl>
   </w:abstractNum>
-  <w:abstractNum w:abstractNumId="13" w15:restartNumberingAfterBreak="0">
+  <w:abstractNum w:abstractNumId="14" w15:restartNumberingAfterBreak="0">
     <w:nsid w:val="FFFFFF89"/>
     <w:multiLevelType w:val="singleLevel"/>
     <w:tmpl w:val="3E246934"/>
@@ -4019,14 +4203,13 @@
       </w:rPr>
     </w:lvl>
   </w:abstractNum>
-  <w:abstractNum w:abstractNumId="14" w15:restartNumberingAfterBreak="0">
-    <w:nsid w:val="4BEC7828"/>
+  <w:abstractNum w:abstractNumId="15" w15:restartNumberingAfterBreak="0">
+    <w:nsid w:val="2B071448"/>
     <w:multiLevelType w:val="multilevel"/>
-    <w:tmpl w:val="B6ECF520"/>
+    <w:tmpl w:val="C74C46A4"/>
     <w:lvl w:ilvl="0">
-      <w:start w:val="2"/>
-      <w:numFmt w:val="decimal"/>
-      <w:lvlText w:val="%1."/>
+      <w:numFmt w:val="bullet"/>
+      <w:lvlText w:val=" "/>
       <w:lvlJc w:val="left"/>
       <w:pPr>
         <w:tabs>
@@ -4036,9 +4219,8 @@
       </w:pPr>
     </w:lvl>
     <w:lvl w:ilvl="1">
-      <w:start w:val="2"/>
-      <w:numFmt w:val="decimal"/>
-      <w:lvlText w:val="%2."/>
+      <w:numFmt w:val="bullet"/>
+      <w:lvlText w:val=" "/>
       <w:lvlJc w:val="left"/>
       <w:pPr>
         <w:tabs>
@@ -4048,9 +4230,8 @@
       </w:pPr>
     </w:lvl>
     <w:lvl w:ilvl="2">
-      <w:start w:val="2"/>
-      <w:numFmt w:val="decimal"/>
-      <w:lvlText w:val="%3."/>
+      <w:numFmt w:val="bullet"/>
+      <w:lvlText w:val=" "/>
       <w:lvlJc w:val="left"/>
       <w:pPr>
         <w:tabs>
@@ -4060,9 +4241,8 @@
       </w:pPr>
     </w:lvl>
     <w:lvl w:ilvl="3">
-      <w:start w:val="2"/>
-      <w:numFmt w:val="decimal"/>
-      <w:lvlText w:val="%4."/>
+      <w:numFmt w:val="bullet"/>
+      <w:lvlText w:val=" "/>
       <w:lvlJc w:val="left"/>
       <w:pPr>
         <w:tabs>
@@ -4072,9 +4252,8 @@
       </w:pPr>
     </w:lvl>
     <w:lvl w:ilvl="4">
-      <w:start w:val="2"/>
-      <w:numFmt w:val="decimal"/>
-      <w:lvlText w:val="%5."/>
+      <w:numFmt w:val="bullet"/>
+      <w:lvlText w:val=" "/>
       <w:lvlJc w:val="left"/>
       <w:pPr>
         <w:tabs>
@@ -4084,9 +4263,8 @@
       </w:pPr>
     </w:lvl>
     <w:lvl w:ilvl="5">
-      <w:start w:val="2"/>
-      <w:numFmt w:val="decimal"/>
-      <w:lvlText w:val="%6."/>
+      <w:numFmt w:val="bullet"/>
+      <w:lvlText w:val=" "/>
       <w:lvlJc w:val="left"/>
       <w:pPr>
         <w:tabs>
@@ -4096,9 +4274,8 @@
       </w:pPr>
     </w:lvl>
     <w:lvl w:ilvl="6">
-      <w:start w:val="2"/>
-      <w:numFmt w:val="decimal"/>
-      <w:lvlText w:val="%7."/>
+      <w:numFmt w:val="bullet"/>
+      <w:lvlText w:val=" "/>
       <w:lvlJc w:val="left"/>
       <w:pPr>
         <w:tabs>
@@ -4118,205 +4295,7 @@
       <w:lvlJc w:val="left"/>
     </w:lvl>
   </w:abstractNum>
-  <w:abstractNum w:abstractNumId="15" w15:restartNumberingAfterBreak="0">
-    <w:nsid w:val="596C8CA0"/>
-    <w:multiLevelType w:val="multilevel"/>
-    <w:tmpl w:val="778A57CE"/>
-    <w:lvl w:ilvl="0">
-      <w:start w:val="3"/>
-      <w:numFmt w:val="decimal"/>
-      <w:lvlText w:val="%1."/>
-      <w:lvlJc w:val="left"/>
-      <w:pPr>
-        <w:tabs>
-          <w:tab w:val="num" w:pos="0"/>
-        </w:tabs>
-        <w:ind w:left="480" w:hanging="480"/>
-      </w:pPr>
-    </w:lvl>
-    <w:lvl w:ilvl="1">
-      <w:start w:val="3"/>
-      <w:numFmt w:val="decimal"/>
-      <w:lvlText w:val="%2."/>
-      <w:lvlJc w:val="left"/>
-      <w:pPr>
-        <w:tabs>
-          <w:tab w:val="num" w:pos="720"/>
-        </w:tabs>
-        <w:ind w:left="1200" w:hanging="480"/>
-      </w:pPr>
-    </w:lvl>
-    <w:lvl w:ilvl="2">
-      <w:start w:val="3"/>
-      <w:numFmt w:val="decimal"/>
-      <w:lvlText w:val="%3."/>
-      <w:lvlJc w:val="left"/>
-      <w:pPr>
-        <w:tabs>
-          <w:tab w:val="num" w:pos="1440"/>
-        </w:tabs>
-        <w:ind w:left="1920" w:hanging="480"/>
-      </w:pPr>
-    </w:lvl>
-    <w:lvl w:ilvl="3">
-      <w:start w:val="3"/>
-      <w:numFmt w:val="decimal"/>
-      <w:lvlText w:val="%4."/>
-      <w:lvlJc w:val="left"/>
-      <w:pPr>
-        <w:tabs>
-          <w:tab w:val="num" w:pos="2160"/>
-        </w:tabs>
-        <w:ind w:left="2640" w:hanging="480"/>
-      </w:pPr>
-    </w:lvl>
-    <w:lvl w:ilvl="4">
-      <w:start w:val="3"/>
-      <w:numFmt w:val="decimal"/>
-      <w:lvlText w:val="%5."/>
-      <w:lvlJc w:val="left"/>
-      <w:pPr>
-        <w:tabs>
-          <w:tab w:val="num" w:pos="2880"/>
-        </w:tabs>
-        <w:ind w:left="3360" w:hanging="480"/>
-      </w:pPr>
-    </w:lvl>
-    <w:lvl w:ilvl="5">
-      <w:start w:val="3"/>
-      <w:numFmt w:val="decimal"/>
-      <w:lvlText w:val="%6."/>
-      <w:lvlJc w:val="left"/>
-      <w:pPr>
-        <w:tabs>
-          <w:tab w:val="num" w:pos="3600"/>
-        </w:tabs>
-        <w:ind w:left="4080" w:hanging="480"/>
-      </w:pPr>
-    </w:lvl>
-    <w:lvl w:ilvl="6">
-      <w:start w:val="3"/>
-      <w:numFmt w:val="decimal"/>
-      <w:lvlText w:val="%7."/>
-      <w:lvlJc w:val="left"/>
-      <w:pPr>
-        <w:tabs>
-          <w:tab w:val="num" w:pos="4320"/>
-        </w:tabs>
-        <w:ind w:left="4800" w:hanging="480"/>
-      </w:pPr>
-    </w:lvl>
-    <w:lvl w:ilvl="7">
-      <w:numFmt w:val="decimal"/>
-      <w:lvlText w:val=""/>
-      <w:lvlJc w:val="left"/>
-    </w:lvl>
-    <w:lvl w:ilvl="8">
-      <w:numFmt w:val="decimal"/>
-      <w:lvlText w:val=""/>
-      <w:lvlJc w:val="left"/>
-    </w:lvl>
-  </w:abstractNum>
   <w:abstractNum w:abstractNumId="16" w15:restartNumberingAfterBreak="0">
-    <w:nsid w:val="670A31C3"/>
-    <w:multiLevelType w:val="multilevel"/>
-    <w:tmpl w:val="B6BAB2EC"/>
-    <w:lvl w:ilvl="0">
-      <w:start w:val="1"/>
-      <w:numFmt w:val="decimal"/>
-      <w:lvlText w:val="%1."/>
-      <w:lvlJc w:val="left"/>
-      <w:pPr>
-        <w:tabs>
-          <w:tab w:val="num" w:pos="0"/>
-        </w:tabs>
-        <w:ind w:left="480" w:hanging="480"/>
-      </w:pPr>
-    </w:lvl>
-    <w:lvl w:ilvl="1">
-      <w:start w:val="1"/>
-      <w:numFmt w:val="decimal"/>
-      <w:lvlText w:val="%2."/>
-      <w:lvlJc w:val="left"/>
-      <w:pPr>
-        <w:tabs>
-          <w:tab w:val="num" w:pos="720"/>
-        </w:tabs>
-        <w:ind w:left="1200" w:hanging="480"/>
-      </w:pPr>
-    </w:lvl>
-    <w:lvl w:ilvl="2">
-      <w:start w:val="1"/>
-      <w:numFmt w:val="decimal"/>
-      <w:lvlText w:val="%3."/>
-      <w:lvlJc w:val="left"/>
-      <w:pPr>
-        <w:tabs>
-          <w:tab w:val="num" w:pos="1440"/>
-        </w:tabs>
-        <w:ind w:left="1920" w:hanging="480"/>
-      </w:pPr>
-    </w:lvl>
-    <w:lvl w:ilvl="3">
-      <w:start w:val="1"/>
-      <w:numFmt w:val="decimal"/>
-      <w:lvlText w:val="%4."/>
-      <w:lvlJc w:val="left"/>
-      <w:pPr>
-        <w:tabs>
-          <w:tab w:val="num" w:pos="2160"/>
-        </w:tabs>
-        <w:ind w:left="2640" w:hanging="480"/>
-      </w:pPr>
-    </w:lvl>
-    <w:lvl w:ilvl="4">
-      <w:start w:val="1"/>
-      <w:numFmt w:val="decimal"/>
-      <w:lvlText w:val="%5."/>
-      <w:lvlJc w:val="left"/>
-      <w:pPr>
-        <w:tabs>
-          <w:tab w:val="num" w:pos="2880"/>
-        </w:tabs>
-        <w:ind w:left="3360" w:hanging="480"/>
-      </w:pPr>
-    </w:lvl>
-    <w:lvl w:ilvl="5">
-      <w:start w:val="1"/>
-      <w:numFmt w:val="decimal"/>
-      <w:lvlText w:val="%6."/>
-      <w:lvlJc w:val="left"/>
-      <w:pPr>
-        <w:tabs>
-          <w:tab w:val="num" w:pos="3600"/>
-        </w:tabs>
-        <w:ind w:left="4080" w:hanging="480"/>
-      </w:pPr>
-    </w:lvl>
-    <w:lvl w:ilvl="6">
-      <w:start w:val="1"/>
-      <w:numFmt w:val="decimal"/>
-      <w:lvlText w:val="%7."/>
-      <w:lvlJc w:val="left"/>
-      <w:pPr>
-        <w:tabs>
-          <w:tab w:val="num" w:pos="4320"/>
-        </w:tabs>
-        <w:ind w:left="4800" w:hanging="480"/>
-      </w:pPr>
-    </w:lvl>
-    <w:lvl w:ilvl="7">
-      <w:numFmt w:val="decimal"/>
-      <w:lvlText w:val=""/>
-      <w:lvlJc w:val="left"/>
-    </w:lvl>
-    <w:lvl w:ilvl="8">
-      <w:numFmt w:val="decimal"/>
-      <w:lvlText w:val=""/>
-      <w:lvlJc w:val="left"/>
-    </w:lvl>
-  </w:abstractNum>
-  <w:abstractNum w:abstractNumId="17" w15:restartNumberingAfterBreak="0">
     <w:nsid w:val="6DCE8A63"/>
     <w:multiLevelType w:val="multilevel"/>
     <w:tmpl w:val="5A20E796"/>
@@ -4408,59 +4387,158 @@
       <w:lvlJc w:val="left"/>
     </w:lvl>
   </w:abstractNum>
+  <w:abstractNum w:abstractNumId="17" w15:restartNumberingAfterBreak="0">
+    <w:nsid w:val="7595DE9B"/>
+    <w:multiLevelType w:val="multilevel"/>
+    <w:tmpl w:val="15BC0EC6"/>
+    <w:lvl w:ilvl="0">
+      <w:start w:val="1"/>
+      <w:numFmt w:val="decimal"/>
+      <w:lvlText w:val="%1."/>
+      <w:lvlJc w:val="left"/>
+      <w:pPr>
+        <w:tabs>
+          <w:tab w:val="num" w:pos="0"/>
+        </w:tabs>
+        <w:ind w:left="480" w:hanging="480"/>
+      </w:pPr>
+    </w:lvl>
+    <w:lvl w:ilvl="1">
+      <w:start w:val="1"/>
+      <w:numFmt w:val="decimal"/>
+      <w:lvlText w:val="%2."/>
+      <w:lvlJc w:val="left"/>
+      <w:pPr>
+        <w:tabs>
+          <w:tab w:val="num" w:pos="720"/>
+        </w:tabs>
+        <w:ind w:left="1200" w:hanging="480"/>
+      </w:pPr>
+    </w:lvl>
+    <w:lvl w:ilvl="2">
+      <w:start w:val="1"/>
+      <w:numFmt w:val="decimal"/>
+      <w:lvlText w:val="%3."/>
+      <w:lvlJc w:val="left"/>
+      <w:pPr>
+        <w:tabs>
+          <w:tab w:val="num" w:pos="1440"/>
+        </w:tabs>
+        <w:ind w:left="1920" w:hanging="480"/>
+      </w:pPr>
+    </w:lvl>
+    <w:lvl w:ilvl="3">
+      <w:start w:val="1"/>
+      <w:numFmt w:val="decimal"/>
+      <w:lvlText w:val="%4."/>
+      <w:lvlJc w:val="left"/>
+      <w:pPr>
+        <w:tabs>
+          <w:tab w:val="num" w:pos="2160"/>
+        </w:tabs>
+        <w:ind w:left="2640" w:hanging="480"/>
+      </w:pPr>
+    </w:lvl>
+    <w:lvl w:ilvl="4">
+      <w:start w:val="1"/>
+      <w:numFmt w:val="decimal"/>
+      <w:lvlText w:val="%5."/>
+      <w:lvlJc w:val="left"/>
+      <w:pPr>
+        <w:tabs>
+          <w:tab w:val="num" w:pos="2880"/>
+        </w:tabs>
+        <w:ind w:left="3360" w:hanging="480"/>
+      </w:pPr>
+    </w:lvl>
+    <w:lvl w:ilvl="5">
+      <w:start w:val="1"/>
+      <w:numFmt w:val="decimal"/>
+      <w:lvlText w:val="%6."/>
+      <w:lvlJc w:val="left"/>
+      <w:pPr>
+        <w:tabs>
+          <w:tab w:val="num" w:pos="3600"/>
+        </w:tabs>
+        <w:ind w:left="4080" w:hanging="480"/>
+      </w:pPr>
+    </w:lvl>
+    <w:lvl w:ilvl="6">
+      <w:start w:val="1"/>
+      <w:numFmt w:val="decimal"/>
+      <w:lvlText w:val="%7."/>
+      <w:lvlJc w:val="left"/>
+      <w:pPr>
+        <w:tabs>
+          <w:tab w:val="num" w:pos="4320"/>
+        </w:tabs>
+        <w:ind w:left="4800" w:hanging="480"/>
+      </w:pPr>
+    </w:lvl>
+    <w:lvl w:ilvl="7">
+      <w:numFmt w:val="decimal"/>
+      <w:lvlText w:val=""/>
+      <w:lvlJc w:val="left"/>
+    </w:lvl>
+    <w:lvl w:ilvl="8">
+      <w:numFmt w:val="decimal"/>
+      <w:lvlText w:val=""/>
+      <w:lvlJc w:val="left"/>
+    </w:lvl>
+  </w:abstractNum>
   <w:num w:numId="1">
-    <w:abstractNumId w:val="1"/>
+    <w:abstractNumId w:val="2"/>
   </w:num>
   <w:num w:numId="2">
-    <w:abstractNumId w:val="17"/>
+    <w:abstractNumId w:val="16"/>
   </w:num>
   <w:num w:numId="3">
+    <w:abstractNumId w:val="4"/>
+  </w:num>
+  <w:num w:numId="4">
+    <w:abstractNumId w:val="5"/>
+  </w:num>
+  <w:num w:numId="5">
+    <w:abstractNumId w:val="6"/>
+  </w:num>
+  <w:num w:numId="6">
+    <w:abstractNumId w:val="7"/>
+  </w:num>
+  <w:num w:numId="7">
+    <w:abstractNumId w:val="8"/>
+  </w:num>
+  <w:num w:numId="8">
+    <w:abstractNumId w:val="13"/>
+  </w:num>
+  <w:num w:numId="9">
+    <w:abstractNumId w:val="9"/>
+  </w:num>
+  <w:num w:numId="10">
+    <w:abstractNumId w:val="10"/>
+  </w:num>
+  <w:num w:numId="11">
+    <w:abstractNumId w:val="11"/>
+  </w:num>
+  <w:num w:numId="12">
+    <w:abstractNumId w:val="12"/>
+  </w:num>
+  <w:num w:numId="13">
+    <w:abstractNumId w:val="14"/>
+  </w:num>
+  <w:num w:numId="14">
+    <w:abstractNumId w:val="15"/>
+  </w:num>
+  <w:num w:numId="15">
     <w:abstractNumId w:val="3"/>
   </w:num>
-  <w:num w:numId="4">
-    <w:abstractNumId w:val="4"/>
-  </w:num>
-  <w:num w:numId="5">
-    <w:abstractNumId w:val="5"/>
-  </w:num>
-  <w:num w:numId="6">
-    <w:abstractNumId w:val="6"/>
-  </w:num>
-  <w:num w:numId="7">
-    <w:abstractNumId w:val="7"/>
-  </w:num>
-  <w:num w:numId="8">
-    <w:abstractNumId w:val="12"/>
-  </w:num>
-  <w:num w:numId="9">
-    <w:abstractNumId w:val="8"/>
-  </w:num>
-  <w:num w:numId="10">
-    <w:abstractNumId w:val="9"/>
-  </w:num>
-  <w:num w:numId="11">
-    <w:abstractNumId w:val="10"/>
-  </w:num>
-  <w:num w:numId="12">
-    <w:abstractNumId w:val="11"/>
-  </w:num>
-  <w:num w:numId="13">
-    <w:abstractNumId w:val="13"/>
-  </w:num>
-  <w:num w:numId="14">
-    <w:abstractNumId w:val="2"/>
-  </w:num>
-  <w:num w:numId="15">
-    <w:abstractNumId w:val="0"/>
-  </w:num>
   <w:num w:numId="16">
-    <w:abstractNumId w:val="0"/>
+    <w:abstractNumId w:val="3"/>
   </w:num>
   <w:num w:numId="17">
-    <w:abstractNumId w:val="0"/>
+    <w:abstractNumId w:val="3"/>
   </w:num>
   <w:num w:numId="18">
-    <w:abstractNumId w:val="16"/>
+    <w:abstractNumId w:val="17"/>
     <w:lvlOverride w:ilvl="0">
       <w:startOverride w:val="1"/>
     </w:lvlOverride>
@@ -4484,7 +4562,7 @@
     </w:lvlOverride>
   </w:num>
   <w:num w:numId="19">
-    <w:abstractNumId w:val="14"/>
+    <w:abstractNumId w:val="0"/>
     <w:lvlOverride w:ilvl="0">
       <w:startOverride w:val="2"/>
     </w:lvlOverride>
@@ -4508,7 +4586,7 @@
     </w:lvlOverride>
   </w:num>
   <w:num w:numId="20">
-    <w:abstractNumId w:val="15"/>
+    <w:abstractNumId w:val="1"/>
     <w:lvlOverride w:ilvl="0">
       <w:startOverride w:val="3"/>
     </w:lvlOverride>
@@ -5595,7 +5673,35 @@
   <w:style w:type="character" w:customStyle="1" w:styleId="apple-converted-space">
     <w:name w:val="apple-converted-space"/>
     <w:basedOn w:val="DefaultParagraphFont"/>
-    <w:rsid w:val="00475F6C"/>
+    <w:rsid w:val="00994201"/>
+  </w:style>
+  <w:style w:type="paragraph" w:styleId="BalloonText">
+    <w:name w:val="Balloon Text"/>
+    <w:basedOn w:val="Normal"/>
+    <w:link w:val="BalloonTextChar"/>
+    <w:semiHidden/>
+    <w:unhideWhenUsed/>
+    <w:rsid w:val="003C1AAF"/>
+    <w:pPr>
+      <w:spacing w:after="0"/>
+    </w:pPr>
+    <w:rPr>
+      <w:rFonts w:ascii="Times New Roman" w:hAnsi="Times New Roman" w:cs="Times New Roman"/>
+      <w:sz w:val="18"/>
+      <w:szCs w:val="18"/>
+    </w:rPr>
+  </w:style>
+  <w:style w:type="character" w:customStyle="1" w:styleId="BalloonTextChar">
+    <w:name w:val="Balloon Text Char"/>
+    <w:basedOn w:val="DefaultParagraphFont"/>
+    <w:link w:val="BalloonText"/>
+    <w:semiHidden/>
+    <w:rsid w:val="003C1AAF"/>
+    <w:rPr>
+      <w:rFonts w:ascii="Times New Roman" w:hAnsi="Times New Roman" w:cs="Times New Roman"/>
+      <w:sz w:val="18"/>
+      <w:szCs w:val="18"/>
+    </w:rPr>
   </w:style>
 </w:styles>
 </file>

</xml_diff>

<commit_message>
completed changes for peer review
</commit_message>
<xml_diff>
--- a/peer-review/paper-review.docx
+++ b/peer-review/paper-review.docx
@@ -116,7 +116,13 @@
         <w:t>Abstract:</w:t>
       </w:r>
       <w:r>
-        <w:t xml:space="preserve"> 250 </w:t>
+        <w:t xml:space="preserve"> 29</w:t>
+      </w:r>
+      <w:r>
+        <w:t>9</w:t>
+      </w:r>
+      <w:r>
+        <w:t xml:space="preserve"> </w:t>
       </w:r>
       <w:r>
         <w:rPr>
@@ -125,99 +131,114 @@
         <w:t>Paper:</w:t>
       </w:r>
       <w:r>
-        <w:t xml:space="preserve"> 4</w:t>
-      </w:r>
-      <w:r>
-        <w:t>104</w:t>
-      </w:r>
-    </w:p>
-    <w:p>
-      <w:pPr>
-        <w:pStyle w:val="BodyText"/>
-      </w:pPr>
-    </w:p>
-    <w:p>
-      <w:pPr>
-        <w:pStyle w:val="BodyText"/>
-      </w:pPr>
-    </w:p>
-    <w:p>
-      <w:pPr>
-        <w:pStyle w:val="BodyText"/>
-      </w:pPr>
-    </w:p>
-    <w:p>
-      <w:pPr>
-        <w:pStyle w:val="BodyText"/>
-      </w:pPr>
-    </w:p>
-    <w:p>
-      <w:pPr>
-        <w:pStyle w:val="BodyText"/>
-      </w:pPr>
-    </w:p>
-    <w:p>
-      <w:pPr>
-        <w:pStyle w:val="BodyText"/>
-      </w:pPr>
-    </w:p>
-    <w:p>
-      <w:pPr>
-        <w:pStyle w:val="BodyText"/>
-      </w:pPr>
-    </w:p>
-    <w:p>
-      <w:pPr>
-        <w:pStyle w:val="BodyText"/>
-      </w:pPr>
-    </w:p>
-    <w:p>
-      <w:pPr>
-        <w:pStyle w:val="BodyText"/>
-      </w:pPr>
-    </w:p>
-    <w:p>
-      <w:pPr>
-        <w:pStyle w:val="BodyText"/>
-      </w:pPr>
-    </w:p>
-    <w:p>
-      <w:pPr>
-        <w:pStyle w:val="BodyText"/>
-      </w:pPr>
-    </w:p>
-    <w:p>
-      <w:pPr>
-        <w:pStyle w:val="BodyText"/>
-      </w:pPr>
-    </w:p>
-    <w:p>
-      <w:pPr>
-        <w:pStyle w:val="BodyText"/>
-      </w:pPr>
-    </w:p>
-    <w:p>
-      <w:r>
-        <w:br w:type="page"/>
+        <w:t xml:space="preserve"> </w:t>
+      </w:r>
+      <w:r>
+        <w:t>4000</w:t>
       </w:r>
     </w:p>
     <w:p>
       <w:pPr>
         <w:pStyle w:val="Heading1"/>
       </w:pPr>
+      <w:bookmarkStart w:id="0" w:name="abstract"/>
+      <w:bookmarkEnd w:id="0"/>
+      <w:r>
+        <w:t>Abstract</w:t>
+      </w:r>
+    </w:p>
+    <w:p>
+      <w:pPr>
+        <w:pStyle w:val="Heading2"/>
+      </w:pPr>
+      <w:bookmarkStart w:id="1" w:name="objectives"/>
+      <w:bookmarkEnd w:id="1"/>
+      <w:r>
+        <w:t>Objectives</w:t>
+      </w:r>
+    </w:p>
+    <w:p>
+      <w:pPr>
+        <w:pStyle w:val="FirstParagraph"/>
+      </w:pPr>
+      <w:r>
+        <w:t xml:space="preserve">In 2005, England and Wales switched from universal BCG vaccination against tuberculosis (TB) disease for school-age children to targeted vaccination of neonates. We aimed to </w:t>
+      </w:r>
+      <w:r>
+        <w:t>recreate and re-evaluate a previously published model, the results of which informed this policy change.</w:t>
+      </w:r>
+    </w:p>
+    <w:p>
+      <w:pPr>
+        <w:pStyle w:val="Heading2"/>
+      </w:pPr>
+      <w:bookmarkStart w:id="2" w:name="design"/>
+      <w:bookmarkEnd w:id="2"/>
+      <w:r>
+        <w:t>Design</w:t>
+      </w:r>
+    </w:p>
+    <w:p>
+      <w:pPr>
+        <w:pStyle w:val="FirstParagraph"/>
+      </w:pPr>
+      <w:r>
+        <w:t>We recreated an approach for estimating the impact of ending the BCG schools scheme, correcting a methodological flaw in the model, updating the</w:t>
+      </w:r>
+      <w:r>
+        <w:t xml:space="preserve"> model with parameter uncertainty, and improving parameter estimates where possible. We investigated scenarios for the assumed annual decrease in TB incidence rates considered by the UK’s Joint Committee on Vaccination and Immunisation and explored alterna</w:t>
+      </w:r>
+      <w:r>
+        <w:t>tive scenarios using notification data.</w:t>
+      </w:r>
+    </w:p>
+    <w:p>
+      <w:pPr>
+        <w:pStyle w:val="Heading2"/>
+      </w:pPr>
+      <w:bookmarkStart w:id="3" w:name="setting"/>
+      <w:bookmarkEnd w:id="3"/>
+      <w:r>
+        <w:t>Setting</w:t>
+      </w:r>
+    </w:p>
+    <w:p>
+      <w:pPr>
+        <w:pStyle w:val="FirstParagraph"/>
+      </w:pPr>
+      <w:r>
+        <w:t>England and Wales.</w:t>
+      </w:r>
+    </w:p>
+    <w:p>
+      <w:pPr>
+        <w:pStyle w:val="Heading2"/>
+      </w:pPr>
+      <w:bookmarkStart w:id="4" w:name="outcome-measures"/>
+      <w:bookmarkEnd w:id="4"/>
       <w:r>
         <w:lastRenderedPageBreak/>
-        <w:t>Abstract</w:t>
+        <w:t>Outcome measures</w:t>
+      </w:r>
+    </w:p>
+    <w:p>
+      <w:pPr>
+        <w:pStyle w:val="FirstParagraph"/>
+      </w:pPr>
+      <w:r>
+        <w:t>The number of vaccines needed to prevent a single notification, and the average annual additional notifications caused by ending the policy change.</w:t>
       </w:r>
     </w:p>
     <w:p>
       <w:pPr>
         <w:pStyle w:val="Heading2"/>
       </w:pPr>
-      <w:bookmarkStart w:id="0" w:name="objectives"/>
-      <w:bookmarkEnd w:id="0"/>
-      <w:r>
-        <w:t>Objectives</w:t>
+      <w:bookmarkStart w:id="5" w:name="results-copy-from-bottom"/>
+      <w:bookmarkStart w:id="6" w:name="conclusions"/>
+      <w:bookmarkEnd w:id="5"/>
+      <w:bookmarkEnd w:id="6"/>
+      <w:r>
+        <w:t>Results</w:t>
       </w:r>
     </w:p>
     <w:p>
@@ -225,17 +246,15 @@
         <w:pStyle w:val="FirstParagraph"/>
       </w:pPr>
       <w:r>
-        <w:t>In 2005, England and Wales switched from universal BCG vaccination against tuberculosis (TB) disease for school-age children to targeted vaccination of neonates. We aimed to recreate and re-evaluate a previously published model, the results of which informed this policy change.</w:t>
+        <w:t>The original model greatly underestimated the impact of ending school-age vaccination compared to our updated, corrected, model. The model produced predictions with wide confidence intervals when parameter uncertainty was included. Model estimates were most comparable to notification data when an annual decrease in TB incidence rates of 1.9% was used. Using this assumption, we estimate that 1600 (2.5,97.5% Quantiles (Q): 1300, 2000) vaccines would have been required to prevent a single notification in 2004.</w:t>
       </w:r>
     </w:p>
     <w:p>
       <w:pPr>
         <w:pStyle w:val="Heading2"/>
       </w:pPr>
-      <w:bookmarkStart w:id="1" w:name="design"/>
-      <w:bookmarkEnd w:id="1"/>
-      <w:r>
-        <w:t>Design</w:t>
+      <w:r>
+        <w:t>Conclusions</w:t>
       </w:r>
     </w:p>
     <w:p>
@@ -243,197 +262,98 @@
         <w:pStyle w:val="FirstParagraph"/>
       </w:pPr>
       <w:r>
-        <w:t>We recreated an approach for estimating the impact of ending the BCG schools scheme, updating the model with parameter uncertainty and improved parameter estimates where possible. We investigated scenarios for the assumed annual decrease in TB incidence rates considered by the UK’s Joint Committee on Vaccination and Immunisation and explored alternative scenarios using notification data.</w:t>
-      </w:r>
-    </w:p>
-    <w:p>
-      <w:pPr>
-        <w:pStyle w:val="Heading2"/>
-      </w:pPr>
-      <w:bookmarkStart w:id="2" w:name="setting"/>
-      <w:bookmarkEnd w:id="2"/>
-      <w:r>
-        <w:t>Setting</w:t>
-      </w:r>
-    </w:p>
-    <w:p>
-      <w:pPr>
-        <w:pStyle w:val="FirstParagraph"/>
-      </w:pPr>
-      <w:r>
-        <w:t>England and Wales.</w:t>
-      </w:r>
-    </w:p>
-    <w:p>
-      <w:pPr>
-        <w:pStyle w:val="Heading2"/>
-      </w:pPr>
-      <w:bookmarkStart w:id="3" w:name="outcome-measures"/>
-      <w:bookmarkEnd w:id="3"/>
-      <w:r>
-        <w:t>Outcome measures</w:t>
-      </w:r>
-    </w:p>
-    <w:p>
-      <w:pPr>
-        <w:pStyle w:val="FirstParagraph"/>
-      </w:pPr>
-      <w:r>
-        <w:t>The number of vaccines needed to prevent a single notification, and the average annual additional notifications caused by ending the policy change.</w:t>
-      </w:r>
-    </w:p>
-    <w:p>
-      <w:pPr>
-        <w:pStyle w:val="Heading2"/>
-      </w:pPr>
-      <w:bookmarkStart w:id="4" w:name="results-1"/>
-      <w:bookmarkEnd w:id="4"/>
-      <w:r>
-        <w:t>Results</w:t>
-      </w:r>
-    </w:p>
-    <w:p>
-      <w:pPr>
-        <w:pStyle w:val="FirstParagraph"/>
-      </w:pPr>
-      <w:r>
-        <w:t>The model produced predictions with wide confidence intervals when parameter uncertainty was included. Estimates using the original assumptions greatly underpredicted the impact of ending school-age vaccination compared to estimates using notification data. Updating the assumed annual decrease in TB incidence rates resulted in estimates that were more comparable with notification data with an annual decrease of 1.9% representing the closest estimate to the data. Using this assumption, we estimate that 1600 (2.5,97.5% Quantiles (Q): 1300, 2100) vaccines would have been required to prevent a single notification in 2004.</w:t>
-      </w:r>
-    </w:p>
-    <w:p>
-      <w:pPr>
-        <w:pStyle w:val="Heading2"/>
-      </w:pPr>
-      <w:bookmarkStart w:id="5" w:name="conclusions"/>
-      <w:bookmarkEnd w:id="5"/>
-      <w:r>
-        <w:t>Conclusions</w:t>
-      </w:r>
-    </w:p>
-    <w:p>
-      <w:pPr>
-        <w:pStyle w:val="FirstParagraph"/>
-      </w:pPr>
-      <w:r>
-        <w:t>The previously published estimates of the impact of ending the BCG schools scheme were found to be spuriously precise once updated with parameter uncertainty. Our estimates of the impact of ending school-age vaccination were highly sensitive to the annual decrease in incidence rates. The impact of ending the BCG schools’ scheme was found to be greater than previously thought when notification data were used. Our results highlight the importance of including uncertainty and evaluating multiple scenarios when forecasting the impact of changes in vaccination policy.</w:t>
-      </w:r>
-    </w:p>
-    <w:p>
-      <w:r>
-        <w:br w:type="page"/>
-      </w:r>
-    </w:p>
-    <w:p>
-      <w:pPr>
-        <w:pStyle w:val="BodyText"/>
-      </w:pPr>
+        <w:t>The previously published model was found to contain a methodological flaw which, once corrected, resulted in a large increase in the estimated impact of ending the BCG schools scheme. The original approach was also found to be spuriously preci</w:t>
+      </w:r>
+      <w:r>
+        <w:t>se once updated with parameter uncertainty. The impact of ending the BCG schools scheme was found to be greater than previously thought when notification data were used. Our results highlight the importance of independent evaluations of modelling evidence,</w:t>
+      </w:r>
+      <w:r>
+        <w:t xml:space="preserve"> including uncertainty, and evaluating multiple scenarios when forecasting the impact of changes in vaccination policy.</w:t>
+      </w:r>
     </w:p>
     <w:p>
       <w:pPr>
         <w:pStyle w:val="Heading1"/>
       </w:pPr>
-      <w:bookmarkStart w:id="6" w:name="what-is-already-known-on-this-subject"/>
       <w:bookmarkStart w:id="7" w:name="strengths-and-limitations-of-this-study"/>
-      <w:bookmarkEnd w:id="6"/>
       <w:bookmarkEnd w:id="7"/>
       <w:r>
-        <w:t>Strengths and limitati</w:t>
-      </w:r>
-      <w:r>
-        <w:t>ons of this study</w:t>
-      </w:r>
-    </w:p>
-    <w:p>
-      <w:pPr>
-        <w:pStyle w:val="BodyText"/>
-      </w:pPr>
+        <w:t>Strengths and limitations of this study</w:t>
+      </w:r>
     </w:p>
     <w:p>
       <w:pPr>
         <w:numPr>
           <w:ilvl w:val="0"/>
-          <w:numId w:val="17"/>
+          <w:numId w:val="15"/>
         </w:numPr>
       </w:pPr>
       <w:r>
-        <w:t>This study reassesses a key piece of the quantitative evidence used to motivate the change in BCG vaccination policy in 2005.</w:t>
+        <w:t>This study reevaluates a key piece of the quantitative evidence used to motivate the change in B</w:t>
+      </w:r>
+      <w:r>
+        <w:t>CG vaccination policy in 2005, correcting a methodological flaw in the original model.</w:t>
       </w:r>
     </w:p>
     <w:p>
       <w:pPr>
         <w:numPr>
           <w:ilvl w:val="0"/>
-          <w:numId w:val="17"/>
+          <w:numId w:val="15"/>
         </w:numPr>
       </w:pPr>
       <w:r>
-        <w:t>The inclusion of parameter uncertainty, and measurement error, allowed the uncertainty in the final estimates to</w:t>
-      </w:r>
-      <w:r>
-        <w:t xml:space="preserve"> be presented. Previously published estimates may have been spuriously precise.</w:t>
+        <w:t>The inclusion of parameter uncertainty, and measurement error, allowed the uncertainty in the final estimates to be presented. Previously published estimates may have be</w:t>
+      </w:r>
+      <w:r>
+        <w:t>en spuriously precise.</w:t>
       </w:r>
     </w:p>
     <w:p>
       <w:pPr>
         <w:numPr>
           <w:ilvl w:val="0"/>
-          <w:numId w:val="17"/>
+          <w:numId w:val="15"/>
         </w:numPr>
       </w:pPr>
       <w:r>
-        <w:t>The model used in this study is not the most accurate method for assessing the impact of ending the BCG schools scheme. However, it does provide an estimate that is based on th</w:t>
-      </w:r>
-      <w:r>
-        <w:t>e available data and on the framework used to inform policy making. This allowed the strength of some the quantitative evidence used in the decision-making process to be assessed.</w:t>
+        <w:t>As this study used a historical approach the model used is not the accurate method for assessing the impact of ending the BCG schools scheme. However, it provides an estimate that is based on the available data and on the framework u</w:t>
+      </w:r>
+      <w:r>
+        <w:t>sed to inform policy making. This allowed the strength of some the quantitative evidence used in the decision-making process to be assessed.</w:t>
       </w:r>
     </w:p>
     <w:p>
       <w:pPr>
         <w:numPr>
           <w:ilvl w:val="0"/>
-          <w:numId w:val="17"/>
+          <w:numId w:val="15"/>
         </w:numPr>
       </w:pPr>
       <w:r>
-        <w:t xml:space="preserve">A weakness of the modelling framework used in this study is that it did not </w:t>
-      </w:r>
-      <w:r>
-        <w:t>include the whole population or age groups outside those directly affected by vaccination. The exclusion of these factors means that our results are conservative.</w:t>
+        <w:t>A weakness of the modelling framework used in this study is that it did not include the whole population or age gro</w:t>
+      </w:r>
+      <w:r>
+        <w:t>ups outside those directly affected by vaccination. The exclusion of these factors means that our results are conservative.</w:t>
       </w:r>
     </w:p>
     <w:p>
       <w:pPr>
         <w:numPr>
           <w:ilvl w:val="0"/>
-          <w:numId w:val="17"/>
+          <w:numId w:val="15"/>
         </w:numPr>
       </w:pPr>
       <w:r>
-        <w:t>This study only considered the impact of ending the BCG schools’ scheme and not the impact of</w:t>
-      </w:r>
-      <w:r>
-        <w:t xml:space="preserve"> the introduction of the targeted neonatal vaccination program. This should be considered when evaluating the change in policy as a whole.</w:t>
-      </w:r>
-    </w:p>
-    <w:p>
-      <w:pPr>
-        <w:pStyle w:val="BodyText"/>
-      </w:pPr>
-      <w:r>
-        <w:br w:type="page"/>
-      </w:r>
-    </w:p>
-    <w:p>
-      <w:pPr>
-        <w:rPr>
-          <w:rStyle w:val="Hyperlink"/>
-          <w:rFonts w:ascii="Arial" w:hAnsi="Arial" w:cs="Arial"/>
-          <w:color w:val="0083BF"/>
-          <w:sz w:val="21"/>
-          <w:szCs w:val="21"/>
-        </w:rPr>
-      </w:pPr>
-      <w:r>
+        <w:t>This study only considered the impact of ending the BCG schools scheme and not the impact of the introduction of the targeted neonat</w:t>
+      </w:r>
+      <w:r>
+        <w:t>al vaccination program. This should be considered when evaluating the change in policy as a whole.</w:t>
+      </w:r>
+    </w:p>
+    <w:p/>
+    <w:p>
+      <w:pPr>
         <w:rPr>
           <w:rFonts w:ascii="Arial" w:hAnsi="Arial" w:cs="Arial"/>
           <w:color w:val="606060"/>
@@ -441,10 +361,7 @@
           <w:szCs w:val="21"/>
           <w:shd w:val="clear" w:color="auto" w:fill="FFFFFF"/>
         </w:rPr>
-        <w:lastRenderedPageBreak/>
-        <w:t xml:space="preserve">I, the Submitting Author has the right to grant and does grant on behalf of all authors of the Work (as defined in the below author </w:t>
-      </w:r>
-      <w:proofErr w:type="spellStart"/>
+      </w:pPr>
       <w:r>
         <w:rPr>
           <w:rFonts w:ascii="Arial" w:hAnsi="Arial" w:cs="Arial"/>
@@ -453,9 +370,10 @@
           <w:szCs w:val="21"/>
           <w:shd w:val="clear" w:color="auto" w:fill="FFFFFF"/>
         </w:rPr>
-        <w:t>licence</w:t>
-      </w:r>
-      <w:proofErr w:type="spellEnd"/>
+        <w:lastRenderedPageBreak/>
+        <w:t xml:space="preserve">The Submitting Author accepts and understands that any supply made under these terms is made by BMJ to the Submitting Author unless you are acting as an employee on behalf of your employer or a postgraduate student of an affiliated institution which is paying any applicable article publishing charge (“APC”) for Open Access articles. Where the Submitting Author wishes to make the Work available on an Open Access basis (and intends to pay the relevant APC), the terms of reuse of such Open Access shall be governed by a Creative Commons </w:t>
+      </w:r>
+      <w:proofErr w:type="spellStart"/>
       <w:r>
         <w:rPr>
           <w:rFonts w:ascii="Arial" w:hAnsi="Arial" w:cs="Arial"/>
@@ -464,9 +382,9 @@
           <w:szCs w:val="21"/>
           <w:shd w:val="clear" w:color="auto" w:fill="FFFFFF"/>
         </w:rPr>
-        <w:t xml:space="preserve">), an exclusive </w:t>
-      </w:r>
-      <w:proofErr w:type="spellStart"/>
+        <w:t>licence</w:t>
+      </w:r>
+      <w:proofErr w:type="spellEnd"/>
       <w:r>
         <w:rPr>
           <w:rFonts w:ascii="Arial" w:hAnsi="Arial" w:cs="Arial"/>
@@ -475,9 +393,9 @@
           <w:szCs w:val="21"/>
           <w:shd w:val="clear" w:color="auto" w:fill="FFFFFF"/>
         </w:rPr>
-        <w:t>licence</w:t>
-      </w:r>
-      <w:proofErr w:type="spellEnd"/>
+        <w:t xml:space="preserve"> – details of these </w:t>
+      </w:r>
+      <w:proofErr w:type="spellStart"/>
       <w:r>
         <w:rPr>
           <w:rFonts w:ascii="Arial" w:hAnsi="Arial" w:cs="Arial"/>
@@ -486,9 +404,9 @@
           <w:szCs w:val="21"/>
           <w:shd w:val="clear" w:color="auto" w:fill="FFFFFF"/>
         </w:rPr>
-        <w:t xml:space="preserve"> and/or a non-exclusive </w:t>
-      </w:r>
-      <w:proofErr w:type="spellStart"/>
+        <w:t>licences</w:t>
+      </w:r>
+      <w:proofErr w:type="spellEnd"/>
       <w:r>
         <w:rPr>
           <w:rFonts w:ascii="Arial" w:hAnsi="Arial" w:cs="Arial"/>
@@ -497,9 +415,20 @@
           <w:szCs w:val="21"/>
           <w:shd w:val="clear" w:color="auto" w:fill="FFFFFF"/>
         </w:rPr>
-        <w:t>licence</w:t>
-      </w:r>
-      <w:proofErr w:type="spellEnd"/>
+        <w:t xml:space="preserve"> and which </w:t>
+      </w:r>
+      <w:hyperlink r:id="rId8" w:tgtFrame="_new" w:history="1">
+        <w:r>
+          <w:rPr>
+            <w:rFonts w:ascii="Arial" w:hAnsi="Arial" w:cs="Arial"/>
+            <w:color w:val="0083BF"/>
+            <w:sz w:val="21"/>
+            <w:szCs w:val="21"/>
+            <w:u w:val="single"/>
+          </w:rPr>
+          <w:t>Creative Commons</w:t>
+        </w:r>
+      </w:hyperlink>
       <w:r>
         <w:rPr>
           <w:rFonts w:ascii="Arial" w:hAnsi="Arial" w:cs="Arial"/>
@@ -508,7 +437,7 @@
           <w:szCs w:val="21"/>
           <w:shd w:val="clear" w:color="auto" w:fill="FFFFFF"/>
         </w:rPr>
-        <w:t xml:space="preserve"> for contributions from authors who are: </w:t>
+        <w:t> </w:t>
       </w:r>
       <w:proofErr w:type="spellStart"/>
       <w:r>
@@ -519,7 +448,7 @@
           <w:szCs w:val="21"/>
           <w:shd w:val="clear" w:color="auto" w:fill="FFFFFF"/>
         </w:rPr>
-        <w:t>i</w:t>
+        <w:t>licence</w:t>
       </w:r>
       <w:proofErr w:type="spellEnd"/>
       <w:r>
@@ -530,7 +459,7 @@
           <w:szCs w:val="21"/>
           <w:shd w:val="clear" w:color="auto" w:fill="FFFFFF"/>
         </w:rPr>
-        <w:t xml:space="preserve">) UK Crown employees; ii) where BMJ has agreed a CC-BY </w:t>
+        <w:t xml:space="preserve"> will apply to this Work are set out in our </w:t>
       </w:r>
       <w:proofErr w:type="spellStart"/>
       <w:r>
@@ -552,74 +481,23 @@
           <w:szCs w:val="21"/>
           <w:shd w:val="clear" w:color="auto" w:fill="FFFFFF"/>
         </w:rPr>
-        <w:t xml:space="preserve"> shall apply, and/or iii) in accordance with the terms applicable for US Federal Government officers or employees acting as part of their official duties; on a worldwide, perpetual, irrevocable, royalty-free basis to BMJ Publishing Group Ltd (“BMJ”) its licensees and where the relevant Journal is co-owned by BMJ to the co-owners of the Journal, to publish the Work in BMJ Open and any other BMJ products and to exploit all rights, as set out in our</w:t>
-      </w:r>
-      <w:r>
-        <w:rPr>
-          <w:rStyle w:val="apple-converted-space"/>
-          <w:rFonts w:ascii="Arial" w:hAnsi="Arial" w:cs="Arial"/>
-          <w:color w:val="606060"/>
-          <w:sz w:val="21"/>
-          <w:szCs w:val="21"/>
+        <w:t xml:space="preserve"> referred to above.</w:t>
+      </w:r>
+    </w:p>
+    <w:p>
+      <w:pPr>
+        <w:pStyle w:val="BodyText"/>
+        <w:rPr>
           <w:shd w:val="clear" w:color="auto" w:fill="FFFFFF"/>
         </w:rPr>
-        <w:t> </w:t>
-      </w:r>
-      <w:proofErr w:type="spellStart"/>
-      <w:r>
-        <w:fldChar w:fldCharType="begin"/>
-      </w:r>
-      <w:r>
-        <w:instrText xml:space="preserve"> HYPERLINK "https://authors.bmj.com/wp-content/uploads/2018/11/BMJ_Journals_Combined_Author_Licence_2018.pdf" \t "_new" </w:instrText>
-      </w:r>
-      <w:r>
-        <w:fldChar w:fldCharType="separate"/>
-      </w:r>
-      <w:r>
-        <w:rPr>
-          <w:rStyle w:val="Hyperlink"/>
-          <w:rFonts w:ascii="Arial" w:hAnsi="Arial" w:cs="Arial"/>
-          <w:color w:val="0083BF"/>
-          <w:sz w:val="21"/>
-          <w:szCs w:val="21"/>
-        </w:rPr>
-        <w:t>licence</w:t>
-      </w:r>
-      <w:proofErr w:type="spellEnd"/>
-      <w:r>
-        <w:rPr>
-          <w:rStyle w:val="Hyperlink"/>
-          <w:rFonts w:ascii="Arial" w:hAnsi="Arial" w:cs="Arial"/>
-          <w:color w:val="0083BF"/>
-          <w:sz w:val="21"/>
-          <w:szCs w:val="21"/>
-        </w:rPr>
-        <w:fldChar w:fldCharType="end"/>
-      </w:r>
-    </w:p>
-    <w:p>
-      <w:pPr>
-        <w:pStyle w:val="BodyText"/>
-        <w:rPr>
-          <w:rStyle w:val="Hyperlink"/>
-          <w:rFonts w:ascii="Arial" w:hAnsi="Arial" w:cs="Arial"/>
-          <w:color w:val="0083BF"/>
-          <w:sz w:val="21"/>
-          <w:szCs w:val="21"/>
-        </w:rPr>
-      </w:pPr>
-      <w:r>
-        <w:rPr>
-          <w:rStyle w:val="Hyperlink"/>
-          <w:rFonts w:ascii="Arial" w:hAnsi="Arial" w:cs="Arial"/>
-          <w:color w:val="0083BF"/>
-          <w:sz w:val="21"/>
-          <w:szCs w:val="21"/>
+      </w:pPr>
+      <w:r>
+        <w:rPr>
+          <w:shd w:val="clear" w:color="auto" w:fill="FFFFFF"/>
         </w:rPr>
         <w:br w:type="page"/>
       </w:r>
     </w:p>
-    <w:p/>
     <w:p>
       <w:pPr>
         <w:pStyle w:val="Heading1"/>
@@ -627,6 +505,7 @@
       <w:bookmarkStart w:id="8" w:name="introduction"/>
       <w:bookmarkEnd w:id="8"/>
       <w:r>
+        <w:lastRenderedPageBreak/>
         <w:t>Introduction</w:t>
       </w:r>
     </w:p>
@@ -635,50 +514,53 @@
         <w:pStyle w:val="FirstParagraph"/>
       </w:pPr>
       <w:r>
-        <w:t>The Bacillus Calmette–Guérin (BCG) vaccine remains the only licensed vaccine for use against Tuberculosi</w:t>
-      </w:r>
-      <w:r>
-        <w:t>s (TB), although its use globally is controversial due to evidence of variable effectiveness,[1] and waning protection 10-15 years after vaccination.[2] Global usage of the BCG varies between no vaccination, universal vaccination, and high-risk group vacci</w:t>
-      </w:r>
-      <w:r>
-        <w:t>nation and may target either neonates or school-aged children.[3,4] The World Health Organization (WHO) recommends vaccination for all neonates as early as possible after birth in high burden settings, with vaccination in low burden settings being dependen</w:t>
-      </w:r>
-      <w:r>
-        <w:t>t on the country specific epidemiology of TB.[5] This recommendation is based on the strong evidence that the BCG is highly protective in children,[6,7] whilst its effectiveness has been shown to vary with latitude when given later in life.[8]</w:t>
-      </w:r>
-    </w:p>
-    <w:p>
-      <w:pPr>
-        <w:pStyle w:val="BodyText"/>
-      </w:pPr>
-      <w:r>
-        <w:t>In England a</w:t>
-      </w:r>
-      <w:r>
-        <w:t>nd Wales, universal school-aged (at 13-14 years old) vaccination was introduced after a MRC trial in the 1950s estimated BCG’s effectiveness at 80% in the ethnic White UK born population.[9] The policy remained in place until 2005, when England and Wales c</w:t>
-      </w:r>
-      <w:r>
-        <w:t>hanged to targeted vaccination of high-risk neonates. The 2005 change in BCG vaccination policy was motivated by evidence of decreased transmission of TB, an increasing proportion of TB cases occurring in the non-UK born,[10] and modelling evidence that su</w:t>
-      </w:r>
-      <w:r>
-        <w:t>ggested stopping the BCG schools scheme would have minimal long term effects on incidence rates.[11] Due to the complex nature of both TB and the BCG vaccine, the ongoing impact of this change in policy is hard to directly estimate, with decision makers re</w:t>
-      </w:r>
-      <w:r>
-        <w:t>lying on expert opinion, evidence from surveillance data, and insight from modelling studies.</w:t>
-      </w:r>
-    </w:p>
-    <w:p>
-      <w:pPr>
-        <w:pStyle w:val="BodyText"/>
-      </w:pPr>
-      <w:r>
-        <w:t>In 1987, an assessment of the school-age vaccination program was carried out in England and Wales.[11] This study was used, combined with a sensitivity analysis o</w:t>
-      </w:r>
-      <w:r>
-        <w:t>f notification rates, as supporting evidence by the Joint Committee on Vaccination and Immunisation (JVCI) BCG subgroup for the change in vaccination policy.[12,13] This paper aims to re-evaluate this modelling, and re-estimate the predicted impact of stop</w:t>
-      </w:r>
-      <w:r>
-        <w:t>ping the schools scheme. Re-evaluating this work allows for the strength of the evidence used in decision making to be assessed and may highlight any issues with the approach used.</w:t>
+        <w:t>T</w:t>
+      </w:r>
+      <w:r>
+        <w:t>he Bacillus Calmette–Guérin (BCG) vaccine remains the only licensed vaccine for use against Tuberculosis (TB), although its use globally is controversial due to evidence of variable effectiveness,[1] and waning protection 10-15 years after vaccination.[2]</w:t>
+      </w:r>
+      <w:r>
+        <w:t xml:space="preserve"> Global usage of the BCG varies between no vaccination, universal vaccination, and high-risk group vaccination and may target either neonates or school-aged children.[3,4] The World Health Organization (WHO) recommends vaccination for all neonates as early</w:t>
+      </w:r>
+      <w:r>
+        <w:t xml:space="preserve"> as possible after birth in high burden settings, with vaccination in low burden settings being dependent on the country specific epidemiology of TB.[5] This recommendation is based on the strong evidence that the BCG is highly protective in children,[6,7]</w:t>
+      </w:r>
+      <w:r>
+        <w:t xml:space="preserve"> whilst its effectiveness has been shown to vary with latitude when given later in life.[8]</w:t>
+      </w:r>
+    </w:p>
+    <w:p>
+      <w:pPr>
+        <w:pStyle w:val="BodyText"/>
+      </w:pPr>
+      <w:r>
+        <w:t>In England and Wales, universal school-aged (at 13-14 years old) vaccination (hereafter referred to as the BCG schools scheme) was introduced after a MRC trial in t</w:t>
+      </w:r>
+      <w:r>
+        <w:t>he 1950s estimated BCG’s effectiveness at 80% in the ethnic White UK born population.[9] The policy remained in place until 2005, when England and Wales changed to targeted vaccination of high-risk neonates. The 2005 change in BCG vaccination policy was mo</w:t>
+      </w:r>
+      <w:r>
+        <w:t>tivated by evidence of decreased transmission of TB, an increasing proportion of TB cases occurring in the non-UK born,[10] and modelling evidence that suggested stopping the BCG schools scheme would have minimal long term effects on incidence rates.[11] D</w:t>
+      </w:r>
+      <w:r>
+        <w:t>ue to the complex nature of both TB and the BCG vaccine, the ongoing impact of this change in policy is hard to directly estimate, with decision makers relying on expert opinion, evidence from surveillance data, and insight from modelling studies.</w:t>
+      </w:r>
+    </w:p>
+    <w:p>
+      <w:pPr>
+        <w:pStyle w:val="BodyText"/>
+      </w:pPr>
+      <w:r>
+        <w:t>In 1987,</w:t>
+      </w:r>
+      <w:r>
+        <w:t xml:space="preserve"> an assessment of the school-age vaccination program was carried out in England and Wales.[11] This study was used, combined with a sensitivity analysis of notification rates, as supporting evidence by the Joint Committee on Vaccination and Immunisation (J</w:t>
+      </w:r>
+      <w:r>
+        <w:t>VCI) BCG subgroup for the change in vaccination policy.[12,13] This paper aims to re-evaluate this modelling, and re-estimate the predicted impact of stopping the schools scheme. Re-evaluating this work allows for the strength of the evidence used in decis</w:t>
+      </w:r>
+      <w:r>
+        <w:t>ion making to be assessed and may highlight any issues with the approach used.</w:t>
       </w:r>
     </w:p>
     <w:p>
@@ -706,23 +588,23 @@
         <w:pStyle w:val="FirstParagraph"/>
       </w:pPr>
       <w:r>
-        <w:t xml:space="preserve">We implemented Sutherland et al.’s model for estimating the impact of ending the BCG schools scheme.[11] This model was based on data from TB notification surveys conducted in 1973, 1978, and 1983.[14] </w:t>
-      </w:r>
-      <w:r>
-        <w:t>These were used to estimate incidence rates, stratified by BCG vaccination status (vaccinated, unvaccinated, and ineligible), in the ethnic White UK born population of England and Wales aged 15-19 years old, 20-24 years old and 25-29 years old. Future inci</w:t>
-      </w:r>
-      <w:r>
-        <w:t xml:space="preserve">dence rates were forecast by assuming an annual decrease in </w:t>
+        <w:t xml:space="preserve">We implemented, and updated, Sutherland et al.’s model for estimating the impact of ending the BCG schools scheme, </w:t>
+      </w:r>
+      <w:r>
+        <w:t xml:space="preserve">which is outlined briefly below.[11] This model was based on data from TB notification surveys conducted in 1973, 1978, and 1983.[14] These were used to estimate incidence rates, stratified by BCG vaccination status, in the ethnic White UK born population </w:t>
+      </w:r>
+      <w:r>
+        <w:t>of England and Wales aged 15-19 years old, 20-24 years old and 25-29 years old. Future incidence rates were forecast by assuming an annual decrease in incidence rates, which was based on historic trends.[11,15] Primary impacts from ending the schools schem</w:t>
+      </w:r>
+      <w:r>
+        <w:t xml:space="preserve">e, including the number of vaccines required to prevent a single notification, were estimated by calculating the difference in incidence rates between the </w:t>
       </w:r>
       <w:r>
         <w:lastRenderedPageBreak/>
-        <w:t>incidence rates, which was based on historic trends.[11,15] Primary impacts from ending the schools scheme were estimated by calculating the difference in incidence rates between the vaccinated an</w:t>
-      </w:r>
-      <w:r>
-        <w:t>d unvaccinated populations. Additional notifications from TB transmission were then calculated using a transmission chain model. This model allowed both the number of additional notifications to be estimated as well as estimating when approximately they wo</w:t>
-      </w:r>
-      <w:r>
-        <w:t>uld occur after the initial notification. Based on data availability the model used a 5 year timestep. More detail is given in the following sections.</w:t>
+        <w:t>vaccinated and unvaccinated populations. Additional notifications from TB transmission were then calc</w:t>
+      </w:r>
+      <w:r>
+        <w:t>ulated using a transmission chain model and combined with the primary impact estimates, to calculate the number of annual additional notifications due to ending BCG vaccination. Based on data availability the model used a 5-year timestep.</w:t>
       </w:r>
     </w:p>
     <w:p>
@@ -732,7 +614,10 @@
       <w:bookmarkStart w:id="11" w:name="estimating-notification-rates"/>
       <w:bookmarkEnd w:id="11"/>
       <w:r>
-        <w:t>Estimating notification rates</w:t>
+        <w:t>Estimating notifi</w:t>
+      </w:r>
+      <w:r>
+        <w:t>cation rates</w:t>
       </w:r>
     </w:p>
     <w:p>
@@ -740,63 +625,59 @@
         <w:pStyle w:val="FirstParagraph"/>
       </w:pPr>
       <w:r>
-        <w:t>The effectiveness of the BCG vaccine was originally estimated by an MRC tri</w:t>
-      </w:r>
-      <w:r>
-        <w:t>al in 1953 at 78% in the United Kingdom.[9] As a follow up to this trial members of the MRC bio-statistics unit conducted a series of notification surveys attempting to ascertain any change in effectiveness, as well as acting as an estimate of notification</w:t>
-      </w:r>
-      <w:r>
-        <w:t xml:space="preserve"> rates across different demographics.[14] Notification surveys were carried out at 5 year intervals in 1973, 1978 and 1983; looking at those aged 15-24 years old in England and Wales. For the 1983 survey records of BCG status, Tuberculin status and ethnici</w:t>
-      </w:r>
-      <w:r>
-        <w:t>ty were extracted from the records of notifying physicians and the records of the local health and education authorities. Totals, across the study period, were then aggregated for the following groups: Tuberculin negative and BCG positive, Tuberculin negat</w:t>
-      </w:r>
-      <w:r>
-        <w:t>ive and BCG negative, Tuberculin positive and not vaccinated and those who did not participate. These totals were then combined with the population estimates for each cohort at 13 years of age to estimate the ethnic make up of the population, and to constr</w:t>
-      </w:r>
-      <w:r>
-        <w:t xml:space="preserve">uct notification rates for each category. Data were drawn from a range of sources including: Office of National Statistics data; annual local authority returns for total tuberculin test results; BCG vaccinations in the schools scheme; and the Labour force </w:t>
-      </w:r>
-      <w:r>
-        <w:t>survey (1983).</w:t>
-      </w:r>
-    </w:p>
-    <w:p>
-      <w:pPr>
-        <w:pStyle w:val="BodyText"/>
-      </w:pPr>
-      <w:r>
-        <w:t>For 1983 this corresponded with 874 notifications in the ethnic White UK born in England and Wales, between 15-24, with participation at 80%. As the number of Tuberculin negative subjects not given BCG was unreported this was estimated at 1.</w:t>
-      </w:r>
-      <w:r>
-        <w:t>9% of those vaccinated with the BCG. Allowances were also made for those already vaccinated prior to the schools scheme. See [14] for full details of the survey construction and the additional assumptions used to give similar estimates for both the 1973 an</w:t>
-      </w:r>
-      <w:r>
-        <w:t>d 1978 surveys. The findings of these surveys were as follows: in the ethnic White population notification rates had fallen by an annual average of 9% and BCG efficacy had remained high.[11,15]</w:t>
-      </w:r>
-    </w:p>
-    <w:p>
-      <w:pPr>
-        <w:pStyle w:val="BodyText"/>
-      </w:pPr>
-      <w:r>
-        <w:t>Evidence suggests that the BCG vaccine has a high efficacy for</w:t>
-      </w:r>
-      <w:r>
-        <w:t xml:space="preserve"> at least the first 15 years after vaccination, therefore sutherland et al. extrapolated from the data on the 20-24 cohort to a theoretical 25-29 year old cohort. Data on the notifications for the first 6 months of the 1983 survey was available and this wa</w:t>
-      </w:r>
-      <w:r>
-        <w:t>s then scaled using the ratio of notifications from this age group against the total number of notifications recorded in that year. Population estimates from the 20-24 cohort were adjusted for all causes of mortality (0.34%). Migration was ignored. The tub</w:t>
-      </w:r>
-      <w:r>
-        <w:t>erculin positive cohort had a sharp decline in the previous two cohorts, therefore it was assumed that this continued. Lastly, the efficacy was estimated as being that seen in the 20-24 cohort but with the same decline in protection seen between the last t</w:t>
-      </w:r>
-      <w:r>
-        <w:t xml:space="preserve">wo cohorts. These assumptions allowed notification rates to be </w:t>
-      </w:r>
-      <w:r>
-        <w:lastRenderedPageBreak/>
-        <w:t>estimated for the 25-29 year old population, resulting in a complete cohort over the projected 15 years of BCG effectiveness.</w:t>
+        <w:t>The effectiveness of the BCG vaccine was originally estimated by an MRC trial in 1953 at 78% in the United Kingdom.[9] As a follow up to this trial members of the MRC bio-statistics unit conducted a series of notification surveys attempting to</w:t>
+      </w:r>
+      <w:r>
+        <w:t xml:space="preserve"> ascertain any change in effectiveness, as well as acting as an estimate of notification rates across different demographics.[14] Surveys of those aged 15-24 years were carried out at 5-year intervals in 1973, 1978 and 1983 in England and Wales. For the 19</w:t>
+      </w:r>
+      <w:r>
+        <w:t>83 survey records of BCG status, Tuberculin status and ethnicity were extracted from the records of notifying physicians and the records of the local health and education authorities. Total notifications across the study period were then aggregated for the</w:t>
+      </w:r>
+      <w:r>
+        <w:t xml:space="preserve"> following groups: Tuberculin negative and BCG vaccinated, Tuberculin negative and BCG unvaccinated, Tuberculin positive and not vaccinated and those who did not participate. These totals were then combined with the population estimates for each cohort at </w:t>
+      </w:r>
+      <w:r>
+        <w:t>13 years of age to estimate the ethnic make up of the population, and to construct notification rates for each category. Data were drawn from a range of sources including: Office of National Statistics data; annual local authority returns for total tubercu</w:t>
+      </w:r>
+      <w:r>
+        <w:t>lin test results; BCG vaccinations in the schools scheme; and the Labour force survey (1983).</w:t>
+      </w:r>
+    </w:p>
+    <w:p>
+      <w:pPr>
+        <w:pStyle w:val="BodyText"/>
+      </w:pPr>
+      <w:r>
+        <w:t>For 1983 this corresponded to 874 notifications in 15-24 year old ethnic White UK born persons in England and Wales; survey participation was 80%. As the number o</w:t>
+      </w:r>
+      <w:r>
+        <w:t>f Tuberculin negative subjects not given BCG was unreported this was estimated at 1.9% of those vaccinated with the BCG.[14] See [14] for full details of the survey and the additional assumptions used to give similar estimates for both the 1973 and 1978 su</w:t>
+      </w:r>
+      <w:r>
+        <w:t>rveys. The findings of these surveys were as follows: in the ethnic White population notification rates had fallen by an annual average of 9% and BCG efficacy had remained high.[11,15]</w:t>
+      </w:r>
+    </w:p>
+    <w:p>
+      <w:pPr>
+        <w:pStyle w:val="BodyText"/>
+      </w:pPr>
+      <w:r>
+        <w:t>Evidence suggests that the BCG vaccine has a high efficacy for at least</w:t>
+      </w:r>
+      <w:r>
+        <w:t xml:space="preserve"> the first 15 years after vaccination, therefore Sutherland et al. extrapolated from the data on the 20-24 cohort to a theoretical 25-29 year old cohort. Data on the notifications in 25-29 year olds was available for the first 6 months of the 1983 survey a</w:t>
+      </w:r>
+      <w:r>
+        <w:t>nd this was then scaled up to a yearly estimate using the ratio of notifications from this age group against the total number of notifications recorded in that year. Population estimates for the 25-29 year old cohort were based on data from the 20-24 cohor</w:t>
+      </w:r>
+      <w:r>
+        <w:t>t adjusted for all causes of mortality (0.34%). Migration was ignored. The tuberculin positive cohort had a sharp decline in the previous two age cohorts, therefore it was assumed that this continued. Lastly, the efficacy was estimated as being that seen i</w:t>
+      </w:r>
+      <w:r>
+        <w:t xml:space="preserve">n the 20-24 cohort but with the same decline in protection seen between the last two cohorts. These assumptions allowed notification rates to be estimated for the 25-29 year old population, resulting in a complete cohort over the projected 15 years of BCG </w:t>
+      </w:r>
+      <w:r>
+        <w:t>effectiveness.</w:t>
       </w:r>
     </w:p>
     <w:p>
@@ -806,6 +687,7 @@
       <w:bookmarkStart w:id="12" w:name="construction-of-forward-estimates"/>
       <w:bookmarkEnd w:id="12"/>
       <w:r>
+        <w:lastRenderedPageBreak/>
         <w:t>Construction of forward estimates</w:t>
       </w:r>
     </w:p>
@@ -814,85 +696,80 @@
         <w:pStyle w:val="FirstParagraph"/>
       </w:pPr>
       <w:r>
-        <w:t>Based on these estimated notifica</w:t>
-      </w:r>
-      <w:r>
-        <w:t>tion rates Sutherland et al. then sought to quantify the ongoing risk of developing notified TB, projected forward in time, for both the vaccinated and unvaccinated populations. To construct these estimates several key assumptions, based on the results see</w:t>
-      </w:r>
-      <w:r>
-        <w:t xml:space="preserve">n in the previous surveys, were made. Firstly, it was assumed that efficacy was not degrading within the ethnic White population and therefore historic estimates would continue to apply into the future. Additionally, it was assumed that the decay of 9% in </w:t>
-      </w:r>
-      <w:r>
-        <w:t>notification rates, across all ethnic White populations, would continue indefinitely.</w:t>
-      </w:r>
-    </w:p>
-    <w:p>
-      <w:pPr>
-        <w:pStyle w:val="BodyText"/>
-      </w:pPr>
-      <w:r>
-        <w:t>These assumptions allowed the notification rates in both the BCG vaccinated and unvaccinated groups to be projected forward in time. By assuming that the schools scheme i</w:t>
-      </w:r>
-      <w:r>
-        <w:t>s responsible for the observed variation between vaccinated and unvaccinated rates the rate of prevented cases can then be estimated. By scaling this against a cohort of 100,000 13 year olds the number of prevented cases over a 15 year period can be projec</w:t>
-      </w:r>
-      <w:r>
-        <w:t>ted for each cohort. By dividing the total number in a given cohort by the number of prevented cases the estimated number of vaccines required to prevent a single case in the 15 year period can then be calculated.</w:t>
-      </w:r>
-    </w:p>
-    <w:p>
-      <w:pPr>
-        <w:pStyle w:val="BodyText"/>
-      </w:pPr>
-      <w:r>
-        <w:t xml:space="preserve">To estimate the total number of prevented </w:t>
-      </w:r>
-      <w:r>
-        <w:t xml:space="preserve">notifications, for each cohort, in England and Wales the total number receiving the BCG and the coverage of the schools scheme was required. The coverage of the BCG schools scheme was estimated from annual reports of the DHSS and was assumed to be 75% for </w:t>
-      </w:r>
-      <w:r>
-        <w:t>all years. The number of BCG vaccines given each year was estimated from the DHSS returns for the years 1967 to 1981, it was then taken as 75% of the estimated ethnic White population aged 13 years from 1982-1996, for each 5 year period thereafter it was a</w:t>
-      </w:r>
-      <w:r>
-        <w:t>ssumed to be 2.1 million.</w:t>
-      </w:r>
-    </w:p>
-    <w:p>
-      <w:pPr>
-        <w:pStyle w:val="BodyText"/>
-      </w:pPr>
-      <w:r>
-        <w:t>Using this information and the projected differences between vaccinated and unvaccinated notification rates allowed the number of prevented notifications for each age group to be found for each year. This can then be combined to g</w:t>
-      </w:r>
-      <w:r>
-        <w:t>ive the total number of prevented notifications for those aged between 15-29. To understand these estimates, estimates of the projected yearly notifications if the scheme continues were required. These totals were derived from the vaccinated and unvaccinat</w:t>
-      </w:r>
-      <w:r>
-        <w:t>ed rates supplemented with similar projections from the tuberculin positive or otherwise ineligible sourced from the 1983 BCG survey.[14]</w:t>
-      </w:r>
-    </w:p>
-    <w:p>
-      <w:pPr>
-        <w:pStyle w:val="Heading4"/>
-        <w:rPr>
-          <w:color w:val="000000" w:themeColor="text1"/>
-        </w:rPr>
-      </w:pPr>
-      <w:bookmarkStart w:id="13" w:name="transmission-chain-model"/>
-      <w:bookmarkEnd w:id="13"/>
-      <w:r>
-        <w:rPr>
-          <w:color w:val="000000" w:themeColor="text1"/>
-        </w:rPr>
-        <w:t>Transmission chain model</w:t>
-      </w:r>
-    </w:p>
-    <w:p>
-      <w:pPr>
-        <w:pStyle w:val="FirstParagraph"/>
-      </w:pPr>
-      <w:r>
-        <w:t>The TB transmission model is defined as follows (reproduced from [11]):</w:t>
+        <w:t>Based on these estimated notification rates Sutherland et al. then sought to quantify the ongoing risk of developing notified TB, projected forward in time, for both the vaccinated and unvaccinated populatio</w:t>
+      </w:r>
+      <w:r>
+        <w:t>ns. To construct these estimates several key assumptions, based on the results seen in the previous surveys, were made. Firstly, it was assumed that efficacy was not degrading within the ethnic White population and therefore historic estimates would contin</w:t>
+      </w:r>
+      <w:r>
+        <w:t>ue to apply into the future. Additionally, it was assumed that the decay of 9% in notification rates, across all ethnic White populations, would continue indefinitely.</w:t>
+      </w:r>
+    </w:p>
+    <w:p>
+      <w:pPr>
+        <w:pStyle w:val="BodyText"/>
+      </w:pPr>
+      <w:r>
+        <w:t>These assumptions allowed the notification rates in both the BCG vaccinated and unvaccin</w:t>
+      </w:r>
+      <w:r>
+        <w:t>ated groups to be projected forward in time. By assuming that the schools scheme is responsible for the observed variation between vaccinated and unvaccinated rates the rate of prevented cases can then be estimated. By scaling this against a cohort of 100,</w:t>
+      </w:r>
+      <w:r>
+        <w:t>000 13 year old’s the number of prevented cases over a 15-year period can be projected for each cohort. By dividing the total number in a given cohort by the number of prevented cases the estimated number of vaccines required to prevent a single case in th</w:t>
+      </w:r>
+      <w:r>
+        <w:t>e 15-year period can then be calculated.</w:t>
+      </w:r>
+    </w:p>
+    <w:p>
+      <w:pPr>
+        <w:pStyle w:val="BodyText"/>
+      </w:pPr>
+      <w:r>
+        <w:t xml:space="preserve">To estimate the total number of prevented notifications, for each cohort, in England and Wales the total number receiving the BCG and the coverage of the schools scheme was required. The coverage of the BCG schools </w:t>
+      </w:r>
+      <w:r>
+        <w:t xml:space="preserve">scheme was estimated from annual reports of the DHSS and was assumed to be 75% for all years. The number of BCG vaccines given each year was estimated from the DHSS returns for the years 1967 to 1981, it was then taken as 75% of the estimated ethnic White </w:t>
+      </w:r>
+      <w:r>
+        <w:t>population aged 13 years from 1982-1996, for each 5-year period thereafter it was assumed to be 2.1 million.</w:t>
+      </w:r>
+    </w:p>
+    <w:p>
+      <w:pPr>
+        <w:pStyle w:val="BodyText"/>
+      </w:pPr>
+      <w:r>
+        <w:t>Using the data on BCG coverage, the number of vaccines given each year, and the projected differences between vaccinated and unvaccinated notification rates allowed the number of prevented notifications, due to vaccination, for each age group to be found f</w:t>
+      </w:r>
+      <w:r>
+        <w:t>or each year. These estimates can then be used to give the total number of prevented notifications for those aged between 15-29 years. To understand these estimates, estimates of the projected yearly notifications if the scheme continues were required. The</w:t>
+      </w:r>
+      <w:r>
+        <w:t>se totals were derived from the vaccinated and unvaccinated rates supplemented with similar projections from the tuberculin positive or otherwise ineligible sourced from the 1983 BCG survey.[14]</w:t>
+      </w:r>
+    </w:p>
+    <w:p>
+      <w:pPr>
+        <w:pStyle w:val="BodyText"/>
+      </w:pPr>
+      <w:r>
+        <w:rPr>
+          <w:b/>
+        </w:rPr>
+        <w:t>Original transmission chain model</w:t>
+      </w:r>
+    </w:p>
+    <w:p>
+      <w:pPr>
+        <w:pStyle w:val="BodyText"/>
+      </w:pPr>
+      <w:r>
+        <w:t>Sutherland et al defined th</w:t>
+      </w:r>
+      <w:r>
+        <w:t>eir TB transmission model as follows:</w:t>
       </w:r>
     </w:p>
     <w:p>
@@ -900,14 +777,11 @@
         <w:pStyle w:val="Compact"/>
         <w:numPr>
           <w:ilvl w:val="0"/>
-          <w:numId w:val="18"/>
+          <w:numId w:val="16"/>
         </w:numPr>
       </w:pPr>
       <w:r>
-        <w:t>Estimate the total ex</w:t>
-      </w:r>
-      <w:r>
-        <w:t>pected number of secondary notifications (</w:t>
+        <w:t>The total expected number of secondary notifications (</w:t>
       </w:r>
       <m:oMath>
         <m:r>
@@ -918,7 +792,7 @@
         </m:r>
       </m:oMath>
       <w:r>
-        <w:t>) arising from any single primary notification using the following,</w:t>
+        <w:t>) arising from any single primary notification was estimated as,</w:t>
       </w:r>
     </w:p>
     <w:p>
@@ -987,7 +861,6 @@
         <w:pStyle w:val="FirstParagraph"/>
       </w:pPr>
       <w:r>
-        <w:lastRenderedPageBreak/>
         <w:t xml:space="preserve">Where </w:t>
       </w:r>
       <m:oMath>
@@ -1010,10 +883,10 @@
         </m:r>
       </m:oMath>
       <w:r>
-        <w:t xml:space="preserve"> </w:t>
-      </w:r>
-      <w:r>
-        <w:t>is the average interval between the notification of any individual and the notification of the patient who infected them.</w:t>
+        <w:t xml:space="preserve"> is the average inter</w:t>
+      </w:r>
+      <w:r>
+        <w:t>val between the notification of any individual and the notification of the patient who infected them.</w:t>
       </w:r>
     </w:p>
     <w:p>
@@ -1021,11 +894,12 @@
         <w:pStyle w:val="Compact"/>
         <w:numPr>
           <w:ilvl w:val="0"/>
-          <w:numId w:val="19"/>
+          <w:numId w:val="17"/>
         </w:numPr>
       </w:pPr>
       <w:r>
-        <w:t xml:space="preserve">Relate </w:t>
+        <w:lastRenderedPageBreak/>
+        <w:t xml:space="preserve">The total number of notifications, </w:t>
       </w:r>
       <m:oMath>
         <m:r>
@@ -1036,7 +910,7 @@
         </m:r>
       </m:oMath>
       <w:r>
-        <w:t xml:space="preserve"> to the number of notifications in each generation using the initial generation size (</w:t>
+        <w:t>, is related to the number of notifications in each generation using the initial generation size (</w:t>
       </w:r>
       <m:oMath>
         <m:r>
@@ -1047,7 +921,10 @@
         </m:r>
       </m:oMath>
       <w:r>
-        <w:t>) with the following power series,</w:t>
+        <w:t>) with the follow</w:t>
+      </w:r>
+      <w:r>
+        <w:t>ing power series,</w:t>
       </w:r>
     </w:p>
     <w:p>
@@ -1184,11 +1061,11 @@
         <w:pStyle w:val="Compact"/>
         <w:numPr>
           <w:ilvl w:val="0"/>
-          <w:numId w:val="20"/>
+          <w:numId w:val="18"/>
         </w:numPr>
       </w:pPr>
       <w:r>
-        <w:t>Estimate the expected average interval between each primary notification and all secondary notifications (</w:t>
+        <w:t>The expected average interval between each primary notification and all secondary notifications (</w:t>
       </w:r>
       <m:oMath>
         <m:r>
@@ -1199,10 +1076,10 @@
         </m:r>
       </m:oMath>
       <w:r>
-        <w:t>). This is defined to be the sum of time to all notifications, weighted by the fraction in each generation, divided by the sum</w:t>
-      </w:r>
-      <w:r>
-        <w:t xml:space="preserve"> of all notifications. Mathematically this is,</w:t>
+        <w:t>) is defined to be the sum of time to all notifications, weighted by the fraction in each generation, divided by th</w:t>
+      </w:r>
+      <w:r>
+        <w:t>e sum of all notifications.</w:t>
       </w:r>
     </w:p>
     <w:p>
@@ -1453,57 +1330,169 @@
     </w:p>
     <w:p>
       <w:pPr>
-        <w:pStyle w:val="Heading4"/>
-        <w:rPr>
-          <w:color w:val="000000" w:themeColor="text1"/>
-        </w:rPr>
-      </w:pPr>
-      <w:bookmarkStart w:id="14" w:name="transmission-chain-model-additions"/>
-      <w:bookmarkEnd w:id="14"/>
-      <w:r>
-        <w:rPr>
-          <w:color w:val="000000" w:themeColor="text1"/>
-        </w:rPr>
-        <w:t>Transmission chain model additions</w:t>
-      </w:r>
-    </w:p>
-    <w:p>
-      <w:pPr>
         <w:pStyle w:val="FirstParagraph"/>
       </w:pPr>
       <w:r>
-        <w:t>Implementing the model required several assumptions not detailed in [11]. Firstly, as incidence rates for those ineligible for th</w:t>
-      </w:r>
-      <w:r>
-        <w:t>e BCG schools scheme are not published, We assumed that they were equal to those in the unvaccinated population. In addition, in order to reproduce the distribution of cases over time reported in Sutherland et al. We introduced an additional model step and</w:t>
-      </w:r>
-      <w:r>
-        <w:t xml:space="preserve"> parameter; the percentage of secondary cases due to a primary case in the first year after activation (</w:t>
+        <w:t xml:space="preserve">Both 2. and 3. are only valid when </w:t>
       </w:r>
       <m:oMath>
         <m:r>
           <w:rPr>
             <w:rFonts w:ascii="Cambria Math" w:hAnsi="Cambria Math"/>
           </w:rPr>
-          <m:t>f</m:t>
+          <m:t>x</m:t>
+        </m:r>
+        <m:r>
+          <w:rPr>
+            <w:rFonts w:ascii="Cambria Math" w:hAnsi="Cambria Math"/>
+          </w:rPr>
+          <m:t>&lt;1</m:t>
         </m:r>
       </m:oMath>
       <w:r>
-        <w:t>). The distribution of secondary cases (</w:t>
+        <w:t xml:space="preserve"> and therefore </w:t>
       </w:r>
       <m:oMath>
         <m:r>
           <w:rPr>
             <w:rFonts w:ascii="Cambria Math" w:hAnsi="Cambria Math"/>
           </w:rPr>
-          <m:t>N</m:t>
+          <m:t>d</m:t>
+        </m:r>
+        <m:r>
+          <w:rPr>
+            <w:rFonts w:ascii="Cambria Math" w:hAnsi="Cambria Math"/>
+          </w:rPr>
+          <m:t>&gt;0</m:t>
         </m:r>
       </m:oMath>
       <w:r>
-        <w:t xml:space="preserve">) was then modelled by first estimating the number of secondary cases that occurred in the current year and </w:t>
-      </w:r>
-      <w:r>
-        <w:t>then estimating how many secondary cases occurred 5 years later (due to the 5 year timestep). This iterative process can be summarised as follows,</w:t>
+        <w:t>.</w:t>
+      </w:r>
+    </w:p>
+    <w:p>
+      <w:pPr>
+        <w:pStyle w:val="BodyText"/>
+      </w:pPr>
+      <w:r>
+        <w:rPr>
+          <w:b/>
+        </w:rPr>
+        <w:t>Updating the transmission chain model</w:t>
+      </w:r>
+    </w:p>
+    <w:p>
+      <w:pPr>
+        <w:pStyle w:val="BodyText"/>
+      </w:pPr>
+      <w:r>
+        <w:t xml:space="preserve">If we assume a constant decay rate of </w:t>
+      </w:r>
+      <m:oMath>
+        <m:r>
+          <w:rPr>
+            <w:rFonts w:ascii="Cambria Math" w:hAnsi="Cambria Math"/>
+          </w:rPr>
+          <m:t>d</m:t>
+        </m:r>
+      </m:oMath>
+      <w:r>
+        <w:t xml:space="preserve">% per year and that secondary cases are notified </w:t>
+      </w:r>
+      <m:oMath>
+        <m:r>
+          <w:rPr>
+            <w:rFonts w:ascii="Cambria Math" w:hAnsi="Cambria Math"/>
+          </w:rPr>
+          <m:t>z</m:t>
+        </m:r>
+      </m:oMath>
+      <w:r>
+        <w:t xml:space="preserve"> years after the person who infected them, then 1 notification in year 0 will result in </w:t>
+      </w:r>
+      <m:oMath>
+        <m:r>
+          <w:rPr>
+            <w:rFonts w:ascii="Cambria Math" w:hAnsi="Cambria Math"/>
+          </w:rPr>
+          <m:t>(1-</m:t>
+        </m:r>
+        <m:r>
+          <w:rPr>
+            <w:rFonts w:ascii="Cambria Math" w:hAnsi="Cambria Math"/>
+          </w:rPr>
+          <m:t>d</m:t>
+        </m:r>
+        <m:sSup>
+          <m:sSupPr>
+            <m:ctrlPr>
+              <w:rPr>
+                <w:rFonts w:ascii="Cambria Math" w:hAnsi="Cambria Math"/>
+              </w:rPr>
+            </m:ctrlPr>
+          </m:sSupPr>
+          <m:e>
+            <m:r>
+              <w:rPr>
+                <w:rFonts w:ascii="Cambria Math" w:hAnsi="Cambria Math"/>
+              </w:rPr>
+              <m:t>)</m:t>
+            </m:r>
+          </m:e>
+          <m:sup>
+            <m:r>
+              <w:rPr>
+                <w:rFonts w:ascii="Cambria Math" w:hAnsi="Cambria Math"/>
+              </w:rPr>
+              <m:t>z</m:t>
+            </m:r>
+          </m:sup>
+        </m:sSup>
+      </m:oMath>
+      <w:r>
+        <w:t xml:space="preserve"> secondary (first generation) notifications </w:t>
+      </w:r>
+      <m:oMath>
+        <m:r>
+          <w:rPr>
+            <w:rFonts w:ascii="Cambria Math" w:hAnsi="Cambria Math"/>
+          </w:rPr>
+          <m:t>z</m:t>
+        </m:r>
+      </m:oMath>
+      <w:r>
+        <w:t xml:space="preserve"> years later. This is therefore the initial generation size (</w:t>
+      </w:r>
+      <m:oMath>
+        <m:r>
+          <w:rPr>
+            <w:rFonts w:ascii="Cambria Math" w:hAnsi="Cambria Math"/>
+          </w:rPr>
+          <m:t>x</m:t>
+        </m:r>
+      </m:oMath>
+      <w:r>
+        <w:t xml:space="preserve">), not the </w:t>
+      </w:r>
+      <w:r>
+        <w:rPr>
+          <w:i/>
+        </w:rPr>
+        <w:t>total</w:t>
+      </w:r>
+      <w:r>
+        <w:t xml:space="preserve"> number of secondary notifications (</w:t>
+      </w:r>
+      <m:oMath>
+        <m:r>
+          <w:rPr>
+            <w:rFonts w:ascii="Cambria Math" w:hAnsi="Cambria Math"/>
+          </w:rPr>
+          <m:t>T</m:t>
+        </m:r>
+      </m:oMath>
+      <w:r>
+        <w:t>), as (incorrectly) stated by Sutherland et al. Therefore, to correct this we revised 1. to the following in our updated model,</w:t>
       </w:r>
     </w:p>
     <w:p>
@@ -1515,128 +1504,17 @@
           <m:jc m:val="center"/>
         </m:oMathParaPr>
         <m:oMath>
-          <m:sSup>
-            <m:sSupPr>
-              <m:ctrlPr>
-                <w:rPr>
-                  <w:rFonts w:ascii="Cambria Math" w:hAnsi="Cambria Math"/>
-                </w:rPr>
-              </m:ctrlPr>
-            </m:sSupPr>
-            <m:e>
-              <m:r>
-                <w:rPr>
-                  <w:rFonts w:ascii="Cambria Math" w:hAnsi="Cambria Math"/>
-                </w:rPr>
-                <m:t>N</m:t>
-              </m:r>
-            </m:e>
-            <m:sup>
-              <m:r>
-                <w:rPr>
-                  <w:rFonts w:ascii="Cambria Math" w:hAnsi="Cambria Math"/>
-                </w:rPr>
-                <m:t>Current</m:t>
-              </m:r>
-            </m:sup>
-          </m:sSup>
           <m:r>
             <w:rPr>
               <w:rFonts w:ascii="Cambria Math" w:hAnsi="Cambria Math"/>
             </w:rPr>
-            <m:t>=</m:t>
+            <m:t>x</m:t>
           </m:r>
           <m:r>
             <w:rPr>
               <w:rFonts w:ascii="Cambria Math" w:hAnsi="Cambria Math"/>
             </w:rPr>
-            <m:t>PTfx</m:t>
-          </m:r>
-        </m:oMath>
-      </m:oMathPara>
-    </w:p>
-    <w:p>
-      <w:pPr>
-        <w:pStyle w:val="FirstParagraph"/>
-      </w:pPr>
-      <m:oMathPara>
-        <m:oMathParaPr>
-          <m:jc m:val="center"/>
-        </m:oMathParaPr>
-        <m:oMath>
-          <m:sSup>
-            <m:sSupPr>
-              <m:ctrlPr>
-                <w:rPr>
-                  <w:rFonts w:ascii="Cambria Math" w:hAnsi="Cambria Math"/>
-                </w:rPr>
-              </m:ctrlPr>
-            </m:sSupPr>
-            <m:e>
-              <m:r>
-                <w:rPr>
-                  <w:rFonts w:ascii="Cambria Math" w:hAnsi="Cambria Math"/>
-                </w:rPr>
-                <m:t>N</m:t>
-              </m:r>
-            </m:e>
-            <m:sup>
-              <m:r>
-                <w:rPr>
-                  <w:rFonts w:ascii="Cambria Math" w:hAnsi="Cambria Math"/>
-                </w:rPr>
-                <m:t>Projected</m:t>
-              </m:r>
-            </m:sup>
-          </m:sSup>
-          <m:r>
-            <w:rPr>
-              <w:rFonts w:ascii="Cambria Math" w:hAnsi="Cambria Math"/>
-            </w:rPr>
-            <m:t>=(</m:t>
-          </m:r>
-          <m:r>
-            <w:rPr>
-              <w:rFonts w:ascii="Cambria Math" w:hAnsi="Cambria Math"/>
-            </w:rPr>
-            <m:t>PT</m:t>
-          </m:r>
-          <m:r>
-            <w:rPr>
-              <w:rFonts w:ascii="Cambria Math" w:hAnsi="Cambria Math"/>
-            </w:rPr>
-            <m:t>-</m:t>
-          </m:r>
-          <m:sSup>
-            <m:sSupPr>
-              <m:ctrlPr>
-                <w:rPr>
-                  <w:rFonts w:ascii="Cambria Math" w:hAnsi="Cambria Math"/>
-                </w:rPr>
-              </m:ctrlPr>
-            </m:sSupPr>
-            <m:e>
-              <m:r>
-                <w:rPr>
-                  <w:rFonts w:ascii="Cambria Math" w:hAnsi="Cambria Math"/>
-                </w:rPr>
-                <m:t>N</m:t>
-              </m:r>
-            </m:e>
-            <m:sup>
-              <m:r>
-                <w:rPr>
-                  <w:rFonts w:ascii="Cambria Math" w:hAnsi="Cambria Math"/>
-                </w:rPr>
-                <m:t>Current</m:t>
-              </m:r>
-            </m:sup>
-          </m:sSup>
-          <m:r>
-            <w:rPr>
-              <w:rFonts w:ascii="Cambria Math" w:hAnsi="Cambria Math"/>
-            </w:rPr>
-            <m:t>)(1-</m:t>
+            <m:t>=(1-</m:t>
           </m:r>
           <m:r>
             <w:rPr>
@@ -1665,163 +1543,16 @@
                 <w:rPr>
                   <w:rFonts w:ascii="Cambria Math" w:hAnsi="Cambria Math"/>
                 </w:rPr>
-                <m:t>L</m:t>
-              </m:r>
-              <m:r>
-                <w:rPr>
-                  <w:rFonts w:ascii="Cambria Math" w:hAnsi="Cambria Math"/>
-                </w:rPr>
-                <m:t>-</m:t>
-              </m:r>
-              <m:r>
-                <w:rPr>
-                  <w:rFonts w:ascii="Cambria Math" w:hAnsi="Cambria Math"/>
-                </w:rPr>
-                <m:t>Z</m:t>
+                <m:t>z</m:t>
               </m:r>
             </m:sup>
           </m:sSup>
-        </m:oMath>
-      </m:oMathPara>
-    </w:p>
-    <w:p>
-      <w:pPr>
-        <w:pStyle w:val="FirstParagraph"/>
-      </w:pPr>
-      <m:oMathPara>
-        <m:oMathParaPr>
-          <m:jc m:val="center"/>
-        </m:oMathParaPr>
-        <m:oMath>
-          <m:sSubSup>
-            <m:sSubSupPr>
-              <m:ctrlPr>
-                <w:rPr>
-                  <w:rFonts w:ascii="Cambria Math" w:hAnsi="Cambria Math"/>
-                </w:rPr>
-              </m:ctrlPr>
-            </m:sSubSupPr>
-            <m:e>
-              <m:r>
-                <w:rPr>
-                  <w:rFonts w:ascii="Cambria Math" w:hAnsi="Cambria Math"/>
-                </w:rPr>
-                <m:t>N</m:t>
-              </m:r>
-            </m:e>
-            <m:sub>
-              <m:r>
-                <w:rPr>
-                  <w:rFonts w:ascii="Cambria Math" w:hAnsi="Cambria Math"/>
-                </w:rPr>
-                <m:t>i</m:t>
-              </m:r>
-            </m:sub>
-            <m:sup>
-              <m:r>
-                <w:rPr>
-                  <w:rFonts w:ascii="Cambria Math" w:hAnsi="Cambria Math"/>
-                </w:rPr>
-                <m:t>Total</m:t>
-              </m:r>
-            </m:sup>
-          </m:sSubSup>
           <m:r>
             <w:rPr>
               <w:rFonts w:ascii="Cambria Math" w:hAnsi="Cambria Math"/>
             </w:rPr>
-            <m:t>=</m:t>
+            <m:t>&lt;1</m:t>
           </m:r>
-          <m:sSubSup>
-            <m:sSubSupPr>
-              <m:ctrlPr>
-                <w:rPr>
-                  <w:rFonts w:ascii="Cambria Math" w:hAnsi="Cambria Math"/>
-                </w:rPr>
-              </m:ctrlPr>
-            </m:sSubSupPr>
-            <m:e>
-              <m:r>
-                <w:rPr>
-                  <w:rFonts w:ascii="Cambria Math" w:hAnsi="Cambria Math"/>
-                </w:rPr>
-                <m:t>N</m:t>
-              </m:r>
-            </m:e>
-            <m:sub>
-              <m:r>
-                <w:rPr>
-                  <w:rFonts w:ascii="Cambria Math" w:hAnsi="Cambria Math"/>
-                </w:rPr>
-                <m:t>i</m:t>
-              </m:r>
-            </m:sub>
-            <m:sup>
-              <m:r>
-                <w:rPr>
-                  <w:rFonts w:ascii="Cambria Math" w:hAnsi="Cambria Math"/>
-                </w:rPr>
-                <m:t>Curr</m:t>
-              </m:r>
-              <m:r>
-                <w:rPr>
-                  <w:rFonts w:ascii="Cambria Math" w:hAnsi="Cambria Math"/>
-                </w:rPr>
-                <m:t>ent</m:t>
-              </m:r>
-            </m:sup>
-          </m:sSubSup>
-          <m:r>
-            <w:rPr>
-              <w:rFonts w:ascii="Cambria Math" w:hAnsi="Cambria Math"/>
-            </w:rPr>
-            <m:t>+</m:t>
-          </m:r>
-          <m:sSubSup>
-            <m:sSubSupPr>
-              <m:ctrlPr>
-                <w:rPr>
-                  <w:rFonts w:ascii="Cambria Math" w:hAnsi="Cambria Math"/>
-                </w:rPr>
-              </m:ctrlPr>
-            </m:sSubSupPr>
-            <m:e>
-              <m:r>
-                <w:rPr>
-                  <w:rFonts w:ascii="Cambria Math" w:hAnsi="Cambria Math"/>
-                </w:rPr>
-                <m:t>N</m:t>
-              </m:r>
-            </m:e>
-            <m:sub>
-              <m:r>
-                <w:rPr>
-                  <w:rFonts w:ascii="Cambria Math" w:hAnsi="Cambria Math"/>
-                </w:rPr>
-                <m:t>i</m:t>
-              </m:r>
-              <m:r>
-                <w:rPr>
-                  <w:rFonts w:ascii="Cambria Math" w:hAnsi="Cambria Math"/>
-                </w:rPr>
-                <m:t>-</m:t>
-              </m:r>
-              <m:r>
-                <w:rPr>
-                  <w:rFonts w:ascii="Cambria Math" w:hAnsi="Cambria Math"/>
-                </w:rPr>
-                <m:t>1</m:t>
-              </m:r>
-            </m:sub>
-            <m:sup>
-              <m:r>
-                <w:rPr>
-                  <w:rFonts w:ascii="Cambria Math" w:hAnsi="Cambria Math"/>
-                </w:rPr>
-                <m:t>Projected</m:t>
-              </m:r>
-            </m:sup>
-          </m:sSubSup>
         </m:oMath>
       </m:oMathPara>
     </w:p>
@@ -1830,127 +1561,116 @@
         <w:pStyle w:val="FirstParagraph"/>
       </w:pPr>
       <w:r>
-        <w:t xml:space="preserve">Where </w:t>
-      </w:r>
-      <m:oMath>
-        <m:r>
-          <w:rPr>
-            <w:rFonts w:ascii="Cambria Math" w:hAnsi="Cambria Math"/>
-          </w:rPr>
-          <m:t>P</m:t>
-        </m:r>
-      </m:oMath>
-      <w:r>
-        <w:t xml:space="preserve"> is the number of primary notifications, </w:t>
-      </w:r>
-      <m:oMath>
-        <m:r>
-          <w:rPr>
-            <w:rFonts w:ascii="Cambria Math" w:hAnsi="Cambria Math"/>
-          </w:rPr>
-          <m:t>i</m:t>
-        </m:r>
-      </m:oMath>
-      <w:r>
-        <w:t xml:space="preserve"> is the year of interest, </w:t>
-      </w:r>
-      <m:oMath>
-        <m:sSup>
-          <m:sSupPr>
-            <m:ctrlPr>
-              <w:rPr>
-                <w:rFonts w:ascii="Cambria Math" w:hAnsi="Cambria Math"/>
-              </w:rPr>
-            </m:ctrlPr>
-          </m:sSupPr>
-          <m:e>
-            <m:r>
-              <w:rPr>
-                <w:rFonts w:ascii="Cambria Math" w:hAnsi="Cambria Math"/>
-              </w:rPr>
-              <m:t>N</m:t>
-            </m:r>
-          </m:e>
-          <m:sup>
-            <m:r>
-              <w:rPr>
-                <w:rFonts w:ascii="Cambria Math" w:hAnsi="Cambria Math"/>
-              </w:rPr>
-              <m:t>Current</m:t>
-            </m:r>
-          </m:sup>
-        </m:sSup>
-      </m:oMath>
-      <w:r>
-        <w:t xml:space="preserve"> is the number of secondary cases in the current year, </w:t>
-      </w:r>
-      <m:oMath>
-        <m:sSup>
-          <m:sSupPr>
-            <m:ctrlPr>
-              <w:rPr>
-                <w:rFonts w:ascii="Cambria Math" w:hAnsi="Cambria Math"/>
-              </w:rPr>
-            </m:ctrlPr>
-          </m:sSupPr>
-          <m:e>
-            <m:r>
-              <w:rPr>
-                <w:rFonts w:ascii="Cambria Math" w:hAnsi="Cambria Math"/>
-              </w:rPr>
-              <m:t>N</m:t>
-            </m:r>
-          </m:e>
-          <m:sup>
-            <m:r>
-              <w:rPr>
-                <w:rFonts w:ascii="Cambria Math" w:hAnsi="Cambria Math"/>
-              </w:rPr>
-              <m:t>Projected</m:t>
-            </m:r>
-          </m:sup>
-        </m:sSup>
-      </m:oMath>
-      <w:r>
-        <w:t xml:space="preserve"> </w:t>
-      </w:r>
-      <w:r>
-        <w:t xml:space="preserve">is the number of secondary cases in the subsequent timestep, and </w:t>
-      </w:r>
-      <m:oMath>
-        <m:r>
-          <w:rPr>
-            <w:rFonts w:ascii="Cambria Math" w:hAnsi="Cambria Math"/>
-          </w:rPr>
-          <m:t>L</m:t>
-        </m:r>
-      </m:oMath>
-      <w:r>
-        <w:t xml:space="preserve"> is the model timestep (set to be 5 years).</w:t>
-      </w:r>
-    </w:p>
-    <w:p>
-      <w:pPr>
-        <w:pStyle w:val="BodyText"/>
-      </w:pPr>
-      <w:r>
-        <w:t>We fitted this parameter using least squares to the original estimates of the total notifications due to ending the scheme under several scenario</w:t>
-      </w:r>
-      <w:r>
-        <w:t>s, for several years. We validated the fitted model by comparing the results with those from the original implementation using the mean absolute percentage error, normalised by the original estimate, as the performance metric.</w:t>
+        <w:t>This update meant that we can not estimate when secondary no</w:t>
+      </w:r>
+      <w:r>
+        <w:t>tifications occurred. We have therefore reported secondary notifications occurring in the same year as the primary notifications that caused them. Implementing the model required several additional assumptions not detailed in [11] - see the supplementary i</w:t>
+      </w:r>
+      <w:r>
+        <w:t>nformation for details.</w:t>
       </w:r>
     </w:p>
     <w:p>
       <w:pPr>
         <w:pStyle w:val="Heading2"/>
       </w:pPr>
-      <w:bookmarkStart w:id="15" w:name="updating-model-parameter-estimates-and-i"/>
+      <w:bookmarkStart w:id="13" w:name="updating-model-parameter-estimates-and-i"/>
+      <w:bookmarkEnd w:id="13"/>
+      <w:r>
+        <w:t>Updating model parameter estimates and incorporating parameter uncertainty</w:t>
+      </w:r>
+    </w:p>
+    <w:p>
+      <w:pPr>
+        <w:pStyle w:val="FirstParagraph"/>
+      </w:pPr>
+      <w:r>
+        <w:t>Incidence rates were included as point estimates in [11]; in the updated model we included uncertainty in these rates. We did this by first estimating notifi</w:t>
+      </w:r>
+      <w:r>
+        <w:t>cations for 1973, 1978, and 1983, using published incidence rates and population estimates. Samples were then generated using a Poisson distribution.[11,14] These samples were then used to estimate a distribution of incidence rates to replace the point est</w:t>
+      </w:r>
+      <w:r>
+        <w:t>imates used in the original analysis. Sutherland et al. assumed a serial interval of 2 years between linked notifications. Using a newly available literature source we updated this assumption with an estimate of 1.44 (95% CI 1.29 to 1.63) years.[16]</w:t>
+      </w:r>
+    </w:p>
+    <w:p>
+      <w:pPr>
+        <w:pStyle w:val="BodyText"/>
+      </w:pPr>
+      <w:r>
+        <w:t>We con</w:t>
+      </w:r>
+      <w:r>
+        <w:t>sidered the original assumption of a 9% annual decrease in incidence rates as well as three scenarios based on those considered by the JCVI BCG subgroup:[12,13] these were a 3.9% decrease, a 1.9% decrease, and no change annual in incidence rates. Data on t</w:t>
+      </w:r>
+      <w:r>
+        <w:t>he annual decrease in incidence rates in the ethnic White UK population were not available so we used two proxy measures. The first proxy measure was the annual change in notifications in England and Wales, which was estimated using data from Public Health</w:t>
+      </w:r>
+      <w:r>
+        <w:t xml:space="preserve"> England (PHE). The standard deviation of this measure was then calculated using the </w:t>
+      </w:r>
+      <w:r>
+        <w:rPr>
+          <w:rStyle w:val="VerbatimChar"/>
+        </w:rPr>
+        <w:t>prop.test</w:t>
+      </w:r>
+      <w:r>
+        <w:t xml:space="preserve"> function in R.[17] The second proxy used was the annual decrease in the UK </w:t>
+      </w:r>
+      <w:r>
+        <w:lastRenderedPageBreak/>
+        <w:t>born age-specific incidence rates in the English population. These were calculated usi</w:t>
+      </w:r>
+      <w:r>
+        <w:t>ng notification data from the Enhanced TB surveillance system (ETS) and the June Labour Force Survey.[10] Incidence rates were estimated using the epiR package.[18] Uncertainty was incorporated by sampling from a normal distribution for both proxy measures</w:t>
+      </w:r>
+      <w:r>
+        <w:t>. Data collection for the ETS began in 2000 and prior to this notification data was only available in years with notifications surveys (1973, 1978, and 1983). We therefore estimated incidence rates between 1984 and 1999, and for the years between notificat</w:t>
+      </w:r>
+      <w:r>
+        <w:t>ions surveys (1974-1977 and 1979-1982), using locally estimated scatterplot smoothing (LEOSS) regression fitted to incidence rates published in [11] and the estimated incidence rates from 2000 on-wards. LOESS is a local regression method that combines mult</w:t>
+      </w:r>
+      <w:r>
+        <w:t>iple regression models in a k-nearest neighbours meta-model.[19] This approach allows nonlinear trends to be fitted using a series of linear models. For years prior to 1973 the annual decreases were assumed to be the mean of the annual decreases from the p</w:t>
+      </w:r>
+      <w:r>
+        <w:t>revious 3 years. For both proxy measures the annual decreases in incidence rates post 2016 were assumed to be the average of the estimates in 2013-2015.</w:t>
+      </w:r>
+    </w:p>
+    <w:p>
+      <w:pPr>
+        <w:pStyle w:val="Heading2"/>
+      </w:pPr>
+      <w:bookmarkStart w:id="14" w:name="statistical-analysis"/>
+      <w:bookmarkEnd w:id="14"/>
+      <w:r>
+        <w:t>Statistical analysis</w:t>
+      </w:r>
+    </w:p>
+    <w:p>
+      <w:pPr>
+        <w:pStyle w:val="FirstParagraph"/>
+      </w:pPr>
+      <w:r>
+        <w:t>For each scenario, we ran the model for 69 years (1969-2028) with 10,000 parameter</w:t>
+      </w:r>
+      <w:r>
+        <w:t xml:space="preserve"> samples. We tested the difference between scenarios using the Mann-Whitney test for the number of vaccines needed to prevent a single case in 15 years after vaccination for a cohort aged 13-14 years old at vaccination. As in [11] a 15-year time horizon wa</w:t>
+      </w:r>
+      <w:r>
+        <w:t>s used with 5-year intervals. The year closest to the year of the change in vaccination policy (2005), which had model estimates, was used as the baseline.</w:t>
+      </w:r>
+    </w:p>
+    <w:p>
+      <w:pPr>
+        <w:pStyle w:val="Heading2"/>
+      </w:pPr>
+      <w:bookmarkStart w:id="15" w:name="patient-and-public-involvement"/>
       <w:bookmarkEnd w:id="15"/>
       <w:r>
-        <w:t>Updating model parameter esti</w:t>
-      </w:r>
-      <w:r>
-        <w:t>mates and incorporating parameter uncertainty</w:t>
+        <w:t>Patient and public involvement</w:t>
       </w:r>
     </w:p>
     <w:p>
@@ -1958,68 +1678,82 @@
         <w:pStyle w:val="FirstParagraph"/>
       </w:pPr>
       <w:r>
-        <w:t>Incidence rates were included as point estimates in [11]; in the updated model we included uncertainty in these rates. We did this by first estimating notifications for 1973, 1978, and 1983, using published inc</w:t>
-      </w:r>
-      <w:r>
-        <w:t xml:space="preserve">idence rates and population estimates. Samples were then </w:t>
-      </w:r>
+        <w:t>We did not involve patients or the public in the design or planning o</w:t>
+      </w:r>
+      <w:r>
+        <w:t>f this study.</w:t>
+      </w:r>
+    </w:p>
+    <w:p>
+      <w:pPr>
+        <w:pStyle w:val="Heading1"/>
+      </w:pPr>
+      <w:bookmarkStart w:id="16" w:name="results"/>
+      <w:bookmarkEnd w:id="16"/>
+      <w:r>
+        <w:t>Results</w:t>
+      </w:r>
+    </w:p>
+    <w:p>
+      <w:pPr>
+        <w:pStyle w:val="Heading2"/>
+      </w:pPr>
+      <w:bookmarkStart w:id="17" w:name="model-validation"/>
+      <w:bookmarkEnd w:id="17"/>
+      <w:r>
+        <w:t>Model validation</w:t>
+      </w:r>
+    </w:p>
+    <w:p>
+      <w:pPr>
+        <w:pStyle w:val="FirstParagraph"/>
+      </w:pPr>
+      <w:r>
+        <w:t>Our model produced results that were comparable with those from [11] (supplementary table S1) when the original model structure and assumptions were used. When estimating the total notifications from ending the BCG sc</w:t>
+      </w:r>
+      <w:r>
+        <w:t>hools scheme at different times in ethnic White UK born adults aged 15-29 years old in England and Wales our model had a median absolute error of 2.03% (2.5, 97.5% Q: 0.00%, 3.72%) and a maximum absolute error of 3.91% when compared to [11].</w:t>
+      </w:r>
+    </w:p>
+    <w:p>
+      <w:pPr>
+        <w:pStyle w:val="Heading2"/>
+      </w:pPr>
+      <w:bookmarkStart w:id="18" w:name="annual-change-in-tb-incidence-rates"/>
+      <w:bookmarkEnd w:id="18"/>
+      <w:r>
+        <w:t xml:space="preserve">Annual change </w:t>
+      </w:r>
+      <w:r>
+        <w:t>in TB incidence rates</w:t>
+      </w:r>
+    </w:p>
+    <w:p>
+      <w:pPr>
+        <w:pStyle w:val="FirstParagraph"/>
+      </w:pPr>
+      <w:r>
+        <w:t>We found that the assumption of a 9% annual decrease in incidence rates in the ethnic White UK born was not comparable to estimates using either notification data or age-specific incidence rates in the time period studied (figure 1).</w:t>
+      </w:r>
+    </w:p>
+    <w:p/>
+    <w:p>
+      <w:pPr>
+        <w:pStyle w:val="ImageCaption"/>
+      </w:pPr>
       <w:r>
         <w:lastRenderedPageBreak/>
-        <w:t>generated using a Poisson distribution.[11,14] These samples were then used to estimate a distribution of incidence rates to replace the point estimates used in the original analysis. Sutherland et a</w:t>
-      </w:r>
-      <w:r>
-        <w:t>l. assumed a serial interval of 2 years between linked notifications. Using a newly available literature source we updated this assumption with an estimate of 1.44 (95% CI 1.29 to 1.63) years.[16]</w:t>
-      </w:r>
-    </w:p>
-    <w:p>
-      <w:pPr>
-        <w:pStyle w:val="BodyText"/>
-      </w:pPr>
-      <w:r>
-        <w:t>We considered the original assumption of a 9% annual decrea</w:t>
-      </w:r>
-      <w:r>
-        <w:t>se in incidence rates as well as three scenarios based on those considered by the JCVI BCG subgroup:[12,13] these were a 3.9% decrease, a 1.9% decrease, and no change annual in incidence rates. We also estimated the annual decrease in incidence rates in th</w:t>
-      </w:r>
-      <w:r>
-        <w:t>e ethnic White UK born using two proxy measures as data were not available. The first proxy measure was the annual change in notifications in England and Wales, which was estimated using data from Public Health England (PHE). The standard deviation (SD) of</w:t>
-      </w:r>
-      <w:r>
-        <w:t xml:space="preserve"> this measure was then calculated using the </w:t>
-      </w:r>
-      <w:r>
-        <w:rPr>
-          <w:rStyle w:val="VerbatimChar"/>
-        </w:rPr>
-        <w:t>prop.test</w:t>
-      </w:r>
-      <w:r>
-        <w:t xml:space="preserve"> function in R.[17] The second proxy used was the annual decrease in the UK born age-specific incidence rates in the English population. These were calculated using notification data from the Enhanced TB</w:t>
-      </w:r>
-      <w:r>
-        <w:t xml:space="preserve"> surveillance system (ETS) and the June Labour Force Survey.[10] Incidence rates (with SDs) were estimated using the epiR package.[18] Uncertainty was incorporated by sampling from a normal distribution for both proxy measures. Data collection for the ETS </w:t>
-      </w:r>
-      <w:r>
-        <w:t>began in 2000 and prior to this notification data was only available in years with notifications surveys (1973, 1978, and 1983). We therefore estimated incidence rates between 1984 and 1999, and for the years between notifications surveys (1974-1977 and 19</w:t>
-      </w:r>
-      <w:r>
-        <w:t>79-1982), using locally estimated scatterplot smoothing (LEOSS) regression fitted to incidence rates published in [11] and the estimated incidence rates from 2000 on-wards. LOESS is a local regression method that combines multiple regression models in a k-</w:t>
-      </w:r>
-      <w:r>
-        <w:t xml:space="preserve">nearest neighbours meta-model.[19] This approach allows nonlinear trends to be fitted to using a series of linear models. For years prior to 1973 the annual decreases were assumed to be the mean of the previous 3 years of data. For both proxy measures the </w:t>
-      </w:r>
-      <w:r>
-        <w:t>annual decreases in incidence rates post 2016 were assumed to be the average of the estimates in 2013, 2014, and 2015.</w:t>
+        <w:t>Figure 1 here</w:t>
       </w:r>
     </w:p>
     <w:p>
       <w:pPr>
         <w:pStyle w:val="Heading2"/>
       </w:pPr>
-      <w:bookmarkStart w:id="16" w:name="statistical-analysis"/>
-      <w:bookmarkEnd w:id="16"/>
-      <w:r>
-        <w:t>Statistical analysis</w:t>
+      <w:bookmarkStart w:id="19" w:name="vaccines-required-to-prevent-a-single-no"/>
+      <w:bookmarkEnd w:id="19"/>
+      <w:r>
+        <w:t>Vaccines required to prevent a single notification</w:t>
       </w:r>
     </w:p>
     <w:p>
@@ -2027,23 +1761,40 @@
         <w:pStyle w:val="FirstParagraph"/>
       </w:pPr>
       <w:r>
-        <w:t>For each scenario, we ran the model until 2028 with 10,000 parameter samples. We tested the difference between scena</w:t>
-      </w:r>
-      <w:r>
-        <w:t>rios using the Mann-Whitney test for both the number of vaccines needed to prevent a single case in 15 years after vaccination for a cohort aged 13-14 years old at vaccination and the total number of additional notifications caused by ending the BCG school</w:t>
-      </w:r>
-      <w:r>
-        <w:t>s scheme. As in [11] a 15 year time horizon was used with 5 year intervals. The year closest to the year of the change in vaccination policy (2005), which had model estimates, was used as the baseline.</w:t>
-      </w:r>
-    </w:p>
-    <w:p>
-      <w:pPr>
-        <w:pStyle w:val="Heading2"/>
-      </w:pPr>
-      <w:bookmarkStart w:id="17" w:name="patient-and-public-involvement"/>
-      <w:bookmarkEnd w:id="17"/>
-      <w:r>
-        <w:t>Patient and public involvement</w:t>
+        <w:t xml:space="preserve">We found that incorporating uncertainty, did not alter the number of vaccines required to prevent a single notification within 15 years in a cohort vaccinated at school-age, when the annual decrease </w:t>
+      </w:r>
+      <w:r>
+        <w:t>in incidence rates was assumed to be 9% (supplementary table S2). However, the updated estimate had a wide range (15000 (2.5, 97.5% Q: 12000, 19000) vaccines required in 2004). As the assumed annual decrease in incidence rates was reduced the number of vac</w:t>
+      </w:r>
+      <w:r>
+        <w:t>cines required to prevent a single notification also reduced. Assuming an annual decrease of 1.9% (one of the scenarios evaluated by the JVCI) resulted in an estimate of 1600 (2.5, 97.5% Q: 1300, 2000) vaccines required to a prevent a single notification i</w:t>
+      </w:r>
+      <w:r>
+        <w:t>n 2004. This assumption was the most comparable, although not equivalent, to estimates derived using notifications (1400 (2.5, 97.5% Q: 1100, 1700), P: 0.077) and age-specific incidence rates (1500 (2.5, 97.5% Q: 460, 4900), P: 0.083). The estimate using i</w:t>
+      </w:r>
+      <w:r>
+        <w:t xml:space="preserve">ncidence rates had a high degree of uncertainty (figure 2). The number of vaccines required increased slightly over time with 1800 (2.5, 97.5% Q: 1500, 2200) required in 2009, 2000 (2.5, 97.5% Q: 1600, 2500) required in 2014, and 2200 (2.5, 97.5% Q: 1800, </w:t>
+      </w:r>
+      <w:r>
+        <w:t>2700) required in 2019 when an annual decrease of 1.9% in incidence rates was assumed.</w:t>
+      </w:r>
+    </w:p>
+    <w:p>
+      <w:pPr>
+        <w:pStyle w:val="ImageCaption"/>
+      </w:pPr>
+      <w:r>
+        <w:t>Figure 2 here</w:t>
+      </w:r>
+    </w:p>
+    <w:p>
+      <w:pPr>
+        <w:pStyle w:val="Heading3"/>
+      </w:pPr>
+      <w:bookmarkStart w:id="20" w:name="average-annual-additional-cases-from-end"/>
+      <w:bookmarkEnd w:id="20"/>
+      <w:r>
+        <w:t>Average annual additional cases from ending the BCG schools scheme at various dates</w:t>
       </w:r>
     </w:p>
     <w:p>
@@ -2051,333 +1802,214 @@
         <w:pStyle w:val="FirstParagraph"/>
       </w:pPr>
       <w:r>
-        <w:t>We did not involve pati</w:t>
-      </w:r>
-      <w:r>
-        <w:t>ents or the public in the design or planning of this study.</w:t>
+        <w:t>We found tha</w:t>
+      </w:r>
+      <w:r>
+        <w:t>t updating parameter values, and incorporating uncertainty, did not alter the average annual primary additional notifications from stopping the BCG schools scheme when the annual decrease was assumed to be 9%. However, when these changes were combined with</w:t>
+      </w:r>
+      <w:r>
+        <w:t xml:space="preserve"> the updated transmission model we found that the impact of ending BCG vaccination was greater than previously reported with an increase in the number of estimated cases due to onwards transmission (supplementary table S3; supplementary table S4). These es</w:t>
+      </w:r>
+      <w:r>
+        <w:t>timates were uncertain with 94 (2.5, 97.5% Q: 72, 119) additional annual notifications if vaccination was stopped in 2001. As the assumed annual decrease in incidence rates was reduced the annual number of additional notifications increased with 6099 (2.5,</w:t>
+      </w:r>
+      <w:r>
+        <w:t xml:space="preserve"> 97.5% Q: 4691, 7719) notifications when the annual decrease was assumed to be 1.9% and vaccination stopped in 2001. The number of annual notifications reduced with time: 5314 (2.5, 97.5% Q: 4082, 6725) from ending vaccination in 2006; 4327 (2.5, 97.5% Q: </w:t>
+      </w:r>
+      <w:r>
+        <w:t>3315, 5496) from ending vaccination in 2011, and 2852 (2.5, 97.5% Q: 2074, 3741) from ending vaccination in 2016.</w:t>
+      </w:r>
+    </w:p>
+    <w:p>
+      <w:pPr>
+        <w:rPr>
+          <w:i/>
+          <w:iCs/>
+        </w:rPr>
+      </w:pPr>
+      <w:r>
+        <w:rPr>
+          <w:i/>
+          <w:iCs/>
+        </w:rPr>
+        <w:t>Figure 3 here</w:t>
       </w:r>
     </w:p>
     <w:p>
       <w:pPr>
         <w:pStyle w:val="Heading1"/>
       </w:pPr>
-      <w:bookmarkStart w:id="18" w:name="results"/>
-      <w:bookmarkEnd w:id="18"/>
+      <w:bookmarkStart w:id="21" w:name="discussion"/>
+      <w:bookmarkEnd w:id="21"/>
+      <w:r>
+        <w:t>Discussion</w:t>
+      </w:r>
+    </w:p>
+    <w:p>
+      <w:pPr>
+        <w:pStyle w:val="FirstParagraph"/>
+      </w:pPr>
+      <w:r>
+        <w:t>The existing method for estimating the impact of the BCG schools scheme produced uncertain estimates of the impact of ending the scheme in all years evaluated when parameter uncertainty was inclu</w:t>
+      </w:r>
+      <w:r>
+        <w:t xml:space="preserve">ded. The approach used to estimate additional notifications due to transmission was found to be incorrect. Once corrected, the </w:t>
+      </w:r>
       <w:r>
         <w:lastRenderedPageBreak/>
-        <w:t>Results</w:t>
-      </w:r>
-    </w:p>
-    <w:p>
-      <w:pPr>
-        <w:pStyle w:val="Heading2"/>
-      </w:pPr>
-      <w:bookmarkStart w:id="19" w:name="model-validation"/>
-      <w:bookmarkEnd w:id="19"/>
-      <w:r>
-        <w:t>Model validation</w:t>
-      </w:r>
-    </w:p>
-    <w:p>
-      <w:pPr>
-        <w:pStyle w:val="FirstParagraph"/>
-      </w:pPr>
-      <w:r>
-        <w:t>Our model produced results that were comparable with those from [11] (supplementary table S1). When estimating the total notifications from ending the BCG schools scheme a</w:t>
-      </w:r>
-      <w:r>
-        <w:t>t different times in ethnic White UK born adults aged 15-29 years old in England and Wales our model had a median absolute error of 2.03% (2.5, 97.5% Q: 0.00%, 3.72%) and a maximum absolute error of 3.91% when compared to [11].</w:t>
-      </w:r>
-    </w:p>
-    <w:p>
-      <w:pPr>
-        <w:pStyle w:val="Heading2"/>
-      </w:pPr>
-      <w:bookmarkStart w:id="20" w:name="annual-change-in-tb-incidence-rates"/>
-      <w:bookmarkEnd w:id="20"/>
-      <w:r>
-        <w:t>Annual change in TB incidenc</w:t>
-      </w:r>
-      <w:r>
-        <w:t>e rates</w:t>
-      </w:r>
-    </w:p>
-    <w:p>
-      <w:pPr>
-        <w:pStyle w:val="FirstParagraph"/>
-      </w:pPr>
-      <w:r>
-        <w:t>We found that the assumption of a 9% annual decrease in incidence rates in the ethnic White UK born was not comparable to estimates using either notification data or age-specific incidence rates in the time period studied (figure 1). The median ann</w:t>
-      </w:r>
-      <w:r>
-        <w:t xml:space="preserve">ual decrease estimated using notifications was 3.13% (2.5, 97.5% Quantiles (Q): -8.32%, 11.45%), with a maximum of 15.13% (2.5, 97.5% Q: 14.23%, 16.04%) in 1987 and a minimum of -10.18% (2.5, 97.5% Q: -10.82%, -9.52%) in 2005. Using age-specific incidence </w:t>
-      </w:r>
-      <w:r>
-        <w:t xml:space="preserve">rates we estimated the median annual decrease in incidence rates for 15-19 year olds was 1.62% (2.5, 97.5% Q: -40.38%, 39.89%), 3.15% (2.5, 97.5% Q: -33.93%, 38.25%) for 20-24 year olds, and 2.66% (2.5, 97.5% Q: -36.37%, 37.29%) for 25-29 year olds. There </w:t>
-      </w:r>
-      <w:r>
-        <w:t>was substantial variation between years and a high degree of uncertainty.</w:t>
-      </w:r>
-    </w:p>
-    <w:p/>
-    <w:p>
-      <w:pPr>
-        <w:pStyle w:val="ImageCaption"/>
-      </w:pPr>
-      <w:r>
-        <w:t>Figure 1 here</w:t>
-      </w:r>
-    </w:p>
-    <w:p>
-      <w:pPr>
-        <w:pStyle w:val="Heading2"/>
-      </w:pPr>
-      <w:bookmarkStart w:id="21" w:name="vaccines-required-to-prevent-a-single-no"/>
-      <w:bookmarkEnd w:id="21"/>
-      <w:r>
-        <w:t>Vaccines required to prevent a single notification</w:t>
-      </w:r>
-    </w:p>
-    <w:p>
-      <w:pPr>
-        <w:pStyle w:val="FirstParagraph"/>
-      </w:pPr>
-      <w:r>
-        <w:t>We found that updating parameter values, and incorporating uncertainty, did not alter the number of vaccines required to pr</w:t>
-      </w:r>
-      <w:r>
-        <w:t>event a single notification within 15 years in a cohort vaccinated at school-age, when the annual decrease in TB incidence rates was assumed to be 9% (supplementary table S2). However, the updated estimate had a wide range (15000 (2.5, 97.5% Q: 12000, 1900</w:t>
-      </w:r>
-      <w:r>
-        <w:t>0) vaccines required in 2004). As the assumed annual decrease in incidence rates was reduced the number of vaccines required to prevent a single notification also reduced; an estimated 1600 (2.5, 97.5% Q: 1300, 2100) vaccines were required to prevent a cas</w:t>
-      </w:r>
-      <w:r>
-        <w:t>e in 2004 when the annual decrease was assumed to be 1.9%. Estimates of the number of vaccines required to prevent a notification were comparable but not equivalent when the annual decrease was estimated using notifications (1400 (2.5, 97.5% Q: 1100, 1700)</w:t>
-      </w:r>
-      <w:r>
-        <w:t>, P: 0.077) and age-specific incidence rates (1500 (2.5, 97.5% Q: 450, 5000), P: 0.083). The estimate using incidence rates had a high degree of uncertainty (figure 2). The number of vaccines required increased slightly over time with 1800 (2.5, 97.5% Q: 1</w:t>
-      </w:r>
-      <w:r>
-        <w:t>500, 2300) required in 2009, 2000 (2.5, 97.5% Q: 1600, 2500) required in 2014, and 2200 (2.5, 97.5% Q: 1800, 2700) required in 2019 when an annual decrease of 1.9% in incidence rates was assumed.</w:t>
-      </w:r>
-    </w:p>
-    <w:p/>
-    <w:p>
-      <w:pPr>
-        <w:pStyle w:val="ImageCaption"/>
-      </w:pPr>
+        <w:t>transmission model produced much higher estimates of additional notifications caused by ending BCG vaccination than previously re</w:t>
+      </w:r>
+      <w:r>
+        <w:t>ported. Further updating the model with the annual decrease in TB notifications based on both notifications and using age-specific incidence rates resulted in a decrease in the number of vaccines needed to prevent a single case in all years considered. A s</w:t>
+      </w:r>
+      <w:r>
+        <w:t>cenario with a 1.9% annual decrease in incidence rates was most comparable to our results based on notifications. Using this scenario, we found that the number of TB notifications arising from ending school age BCG vaccination was much greater than origina</w:t>
+      </w:r>
+      <w:r>
+        <w:t>lly estimated using the scenario considered in Sutherland et al.</w:t>
+      </w:r>
+    </w:p>
+    <w:p>
+      <w:pPr>
+        <w:pStyle w:val="BodyText"/>
+      </w:pPr>
+      <w:r>
+        <w:t>This study reassesses a key piece of the quantitative evidence used to motivate the change in BCG vaccination policy in 2005.</w:t>
+      </w:r>
+    </w:p>
+    <w:p>
+      <w:pPr>
+        <w:pStyle w:val="BodyText"/>
+      </w:pPr>
+      <w:r>
+        <w:t>In addition to identifying that the public health impact of the change in vaccine policy was likely much larger than originally estimated, our results also provide new insights into the uncertainty of the previously published model predictions by including</w:t>
+      </w:r>
+      <w:r>
+        <w:t xml:space="preserve"> parameter uncertainty and measurement error and updates these predictions using newly available data. As historical data on incidence rates in the ethnic White UK born in England and Wales were not available, we considered two approaches to proxy them and</w:t>
+      </w:r>
+      <w:r>
+        <w:t xml:space="preserve"> investigated multiple scenarios based on those explored by the JVCI BCG subgroup. The simulation approach used here, although updated where possible, is not the most accurate method for estimating the impact of ending the BCG schools scheme as it relies o</w:t>
+      </w:r>
+      <w:r>
+        <w:t>n numerous assumptions based on the available knowledge in 1987 and does not account for the role of non-White and non-UK born cases. However, the strength of this work is that the estimates are based on the framework used to inform policy making. This all</w:t>
+      </w:r>
+      <w:r>
+        <w:t>owed the strength of the model used in the decision-making process to be assessed once parameter uncertainty had been incorporated and for flaws in the model to be identified. This would not have been possible if the impact had been assessed using only the</w:t>
+      </w:r>
+      <w:r>
+        <w:t xml:space="preserve"> observed data or with an alternative model. It also allowed estimates based on updated data to be compared to historic estimates within the same framework. This would also not have been possible if a different framework had been used. As mentioned, a weak</w:t>
+      </w:r>
+      <w:r>
+        <w:t>ness of the model used in this study is that it did not include the whole population or age groups outside those directly affected by vaccination. Heterogeneous mixing between these groups is also likely to be an important consideration. The exclusion of t</w:t>
+      </w:r>
+      <w:r>
+        <w:t>hese factors means that our results are conservative. A final limitation is that this study only considers the impact of ending the BCG schools scheme and not the impact of the introduction of the targeted neonatal vaccination program. This should be consi</w:t>
+      </w:r>
+      <w:r>
+        <w:t>dered when evaluating the change in policy as a whole.</w:t>
+      </w:r>
+    </w:p>
+    <w:p>
+      <w:pPr>
+        <w:pStyle w:val="BodyText"/>
+      </w:pPr>
+      <w:r>
+        <w:t xml:space="preserve">Little work has been done to assess the impact of the 2005 change in BCG vaccination policy or to assess the quantitative evidence used in decision making. However, multiple studies have evaluated the </w:t>
+      </w:r>
+      <w:r>
+        <w:t>cost effectiveness of various BCG programs and the impact of switching between them. A cluster-randomised trial in Brazil found that BCG vaccination of those at school-age was cheaper than treatment and would prevent one TB case per 381 vaccinations even w</w:t>
+      </w:r>
+      <w:r>
+        <w:t>ith a vaccine effectiveness of only 34% (8-53%).[20] This is substantially fewer than our estimate of 2000 (2.5, 97.5% Q: 1600, 2500) (the most comparable year from our study). However, the same trial found that for regions close to the equator BCG effecti</w:t>
+      </w:r>
+      <w:r>
+        <w:t xml:space="preserve">veness was low in school-age children but unchanged in </w:t>
+      </w:r>
       <w:r>
         <w:lastRenderedPageBreak/>
-        <w:t>Figure 2 here</w:t>
-      </w:r>
-    </w:p>
-    <w:p>
-      <w:pPr>
-        <w:pStyle w:val="Heading3"/>
-      </w:pPr>
-      <w:bookmarkStart w:id="22" w:name="average-annual-additional-cases-from-end"/>
-      <w:bookmarkEnd w:id="22"/>
-      <w:r>
-        <w:t>Average annual additional cases from ending the BCG schools scheme at various dates</w:t>
-      </w:r>
-    </w:p>
-    <w:p>
-      <w:pPr>
-        <w:pStyle w:val="FirstParagraph"/>
-      </w:pPr>
-      <w:r>
-        <w:t>We found that updating parameter values, and incorporating uncertainty, did not alter the average annual additional notifications from stopping the BCG schools scheme when the annual decrease was assumed to be 9% (supplementary table S3). There was a large</w:t>
-      </w:r>
-      <w:r>
-        <w:t xml:space="preserve"> degree of uncertainty in this estimate with 20 (2.5, 97.5% Q: 16, 25) notifications prevented annually if vaccination was stopped in 2001. As the assumed annual decrease in incidence rates was reduced the annual number of additional notifications prevente</w:t>
-      </w:r>
-      <w:r>
-        <w:t>d increased with 302 (2.5, 97.5% Q: 238, 369) notifications prevented annually when the annual decrease was assumed to be 1.9% and vaccination stopping in 2001. There was some evidence that the average annual number of notifications prevented was greater w</w:t>
-      </w:r>
-      <w:r>
-        <w:t>hen the annual decrease was estimated using notifications (359 (2.5, 97.5% Q: 282, 439), P: 0.083) and age-specific incidence rates (359 (2.5, 97.5% Q: 102, 1332), P: 0.083), compared to an assumed annual decrease of 1.9% (figure 2). The estimate made usin</w:t>
-      </w:r>
-      <w:r>
-        <w:t>g incidence rates again had a high degree of uncertainty. When an annual decrease of 1.9% was assumed the number of notifications prevented annually reduced with time: 255 (2.5, 97.5% Q: 201, 313) from ending vaccination in 2006; 196 (2.5, 97.5% Q: 152, 24</w:t>
-      </w:r>
-      <w:r>
-        <w:t>2) from ending vaccination in 2011, and 120 (2.5, 97.5% Q: 88, 155) from ending vaccination in 2016.</w:t>
-      </w:r>
-    </w:p>
-    <w:p/>
-    <w:p>
-      <w:pPr>
-        <w:pStyle w:val="ImageCaption"/>
-      </w:pPr>
-      <w:r>
-        <w:t>Figure 3 here</w:t>
-      </w:r>
-    </w:p>
-    <w:p>
-      <w:pPr>
-        <w:pStyle w:val="Heading1"/>
-      </w:pPr>
-      <w:bookmarkStart w:id="23" w:name="discussion"/>
-      <w:bookmarkEnd w:id="23"/>
-      <w:r>
-        <w:t>Discussion</w:t>
-      </w:r>
-    </w:p>
-    <w:p>
-      <w:pPr>
-        <w:pStyle w:val="FirstParagraph"/>
-      </w:pPr>
-      <w:r>
-        <w:t>The existing method for estimating the impact of the BCG schools sc</w:t>
-      </w:r>
-      <w:r>
-        <w:t>heme produced uncertain estimates of the impact of ending the scheme in all years evaluated when parameter uncertainty was included. Updating the annual decrease in TB notifications based on both notifications and using age-specific incidence rates resulte</w:t>
-      </w:r>
-      <w:r>
-        <w:t>d in increased TB cases due to ending universal school-age vaccination in all years considered. This resulted in fewer vaccines required to prevent a single notification in those vaccinated and an increase in the number of annual additional notifications f</w:t>
-      </w:r>
-      <w:r>
-        <w:t>rom ending the scheme. A scenario with a 1.9% annual decrease in incidence rates was most comparable to our results based on notifications.</w:t>
-      </w:r>
-    </w:p>
-    <w:p>
-      <w:pPr>
-        <w:pStyle w:val="BodyText"/>
-      </w:pPr>
-      <w:r>
-        <w:t>This study reassesses a key piece of the quantitative evidence used to motivate the change in BCG vaccination policy</w:t>
-      </w:r>
-      <w:r>
-        <w:t xml:space="preserve"> in 2005. Our results provide new insights into the uncertainty of the previously published model predictions by including parameter uncertainty and measurement error and updates these predictions using newly available data. As historical data on incidence</w:t>
-      </w:r>
-      <w:r>
-        <w:t xml:space="preserve"> rates in the ethnic White UK born in England and Wales were not available we considered two approaches to proxy them, and investigated multiple scenarios based on those explored by the JVCI BCG subgroup. The simulation approach used here is not the most a</w:t>
-      </w:r>
-      <w:r>
-        <w:t xml:space="preserve">ccurate method for estimating the impact of ending the BCG schools scheme as it relies on numerous assumptions based on the available knowledge in </w:t>
-      </w:r>
-      <w:r>
+        <w:t>neonates,[21] highlighting the importance of considering the BCG vaccines reduced effectiveness near the equator when determining vaccination policy.[22] There is also some research which supports univ</w:t>
+      </w:r>
+      <w:r>
+        <w:t>ersal re-vaccination of those at school-age, in countries with high incidence and universal vaccination of neonates, as it may be cost effective when BCG effectiveness is moderate to high.[21,23] There is some evidence that targeted vaccination of high ris</w:t>
+      </w:r>
+      <w:r>
+        <w:t>k neonates maybe more cost effective than universal vaccination of neonates.[24,25] However, a study in Sweden found that incidence rates in Swedish-born children increased slightly after universal vaccination of neonates was discontinued in favour of targ</w:t>
+      </w:r>
+      <w:r>
+        <w:t>eted vaccination.[26] In France, which switched from universal vaccination of neonates to targeted vaccination in 2007, it has also been shown that targeted vaccination reduced coverage in those most at risk.[27] Targeted vaccination may not be more cost e</w:t>
+      </w:r>
+      <w:r>
+        <w:t>ffective than universal vaccination when possible reductions in transmission are considered. Our study indicated that a substantial number of cases due to transmission may be preventable if universal school-age BCG vaccination was still in place. This resu</w:t>
+      </w:r>
+      <w:r>
+        <w:t>lt is dependent on the effectiveness of BCG vaccination when given later in life, for which there is good evidence in the ethnic White UK born.[9] We did not consider neonatal vaccination which would be less impacted by BCG’s effectiveness reducing when gi</w:t>
+      </w:r>
+      <w:r>
+        <w:t>ven later in life, but may also be less likely to result in the same reductions in ongoing transmission.</w:t>
+      </w:r>
+    </w:p>
+    <w:p>
+      <w:pPr>
+        <w:pStyle w:val="BodyText"/>
+      </w:pPr>
+      <w:r>
+        <w:t>This study indicates that some of the evidence used to justify the 2005 change in BCG vaccination policy may have depended on a methodologically flawed</w:t>
+      </w:r>
+      <w:r>
+        <w:t xml:space="preserve"> model, resulting in the impact of ending BCG vaccination being underestimated. Modelling evidence can often be complex and difficult to reproduce, it is important that policy makers, or those who work with them, have the skills to assess its quality. This</w:t>
+      </w:r>
+      <w:r>
+        <w:t xml:space="preserve"> study also highlights the importance of including both parameter and measurement error, as excluding these sources of variation may lead to spuriously precise results. Spurious precision is problematic for policy makers as the worst-case scenario often ne</w:t>
+      </w:r>
+      <w:r>
+        <w:t>eds to be considered when making policy decisions. In addition, our exploration of the assumptions used to estimate the annual change in TB incidence rates in the ethnic White UK born illustrates the structural impact of assuming an annual decrease in TB i</w:t>
+      </w:r>
+      <w:r>
+        <w:t xml:space="preserve">ncidence rates. More realistic estimates of the annual decrease in incidence rates resulted in a greatly increased impact of ending the BCG schools scheme. Policy makers should consider these updated estimates when assessing the role of BCG vaccination in </w:t>
+      </w:r>
+      <w:r>
+        <w:t>those at school-age. However, decisions regarding vaccine policy in the UK require economic evaluation, which discounts costs and benefits in the future; discounting has not been applied in this study which estimates the epidemiological impact of vaccinati</w:t>
+      </w:r>
+      <w:r>
+        <w:t>on only.</w:t>
+      </w:r>
+    </w:p>
+    <w:p>
+      <w:pPr>
+        <w:pStyle w:val="BodyText"/>
+      </w:pPr>
+      <w:r>
+        <w:t>This study has reassessed some of the evidence previously used in decision making, correcting the transmission model used, and updating the approach with new data. However, as 15 years of detailed surveillance data have been collected since the en</w:t>
+      </w:r>
+      <w:r>
+        <w:t xml:space="preserve">ding of the BCG schools scheme it is now possible to use regression-based approaches to estimate the direct impact on incidence rates of ending the BCG schools scheme.[28] These approaches could also be used to estimate the impact of vaccinating high-risk </w:t>
+      </w:r>
+      <w:r>
+        <w:t>neonates, which may outweigh any negative impacts of ending the BCG schools scheme. In addition, the development, and use, of a transmission dynamic model would allow the more accurate estimation of indirect effects and the forecasting of long-term impacts</w:t>
+      </w:r>
+      <w:r>
+        <w:t>.</w:t>
+      </w:r>
+    </w:p>
+    <w:p>
+      <w:pPr>
+        <w:pStyle w:val="BodyText"/>
+      </w:pPr>
+      <w:r>
+        <w:rPr>
+          <w:b/>
+        </w:rPr>
         <w:lastRenderedPageBreak/>
-        <w:t>1987 and does not account for the role of non-White and non-UK born cases. However, the strength of this work</w:t>
-      </w:r>
-      <w:r>
-        <w:t xml:space="preserve"> is that the estimates were based on the framework used to inform policy making. This allowed the strength of model used in the decision-making process to be assessed once parameter uncertainty had been </w:t>
-      </w:r>
-      <w:r>
-        <w:t>incorporated</w:t>
-      </w:r>
-      <w:r>
-        <w:t>. This would not have been possible if th</w:t>
-      </w:r>
-      <w:r>
-        <w:t>e impact had been assessed using only the observed data or with a more complex model. It also allowed estimates based on updated data to be compared to historic estimates within the same framework. This would also not have been possible if a different fram</w:t>
-      </w:r>
-      <w:r>
-        <w:t>ework had been used. As mentioned, a weakness of the model used in this study is that it did not include the whole population or age groups outside those directly affected by vaccination. Heterogeneous mixing between these groups is also likely to be an im</w:t>
-      </w:r>
-      <w:r>
-        <w:t xml:space="preserve">portant consideration. The exclusion of these factors means that our results are conservative. A final limitation is that this study only considers the impact of ending the BCG schools scheme and not the impact of the introduction of the targeted neonatal </w:t>
-      </w:r>
-      <w:r>
-        <w:t>vaccination program. This should be considered when evaluating the change in policy as a whole.</w:t>
-      </w:r>
-    </w:p>
-    <w:p>
-      <w:pPr>
-        <w:pStyle w:val="BodyText"/>
-      </w:pPr>
-      <w:r>
-        <w:t>Little work has been done to assess the impact of the 2005 change in BCG vaccination policy or to assess the quantitative evidence used in decision making. Howe</w:t>
-      </w:r>
-      <w:r>
-        <w:t>ver, multiple studies have evaluated the cost effectiveness of various BCG programs and the impact of switching between them. A cluster-randomised trial in Brazil found that BCG vaccination of those at school-age was cheaper than treatment and would preven</w:t>
-      </w:r>
-      <w:r>
-        <w:t xml:space="preserve">t one TB case per 381 vaccinations even with a vaccine effectiveness of only 34% (8-53%).[20] This is substantially fewer than our estimate of 2000 (2.5, 97.5% Q: 1600, 2500) vaccines required to prevent a single notification within 15 years in 2014 (this </w:t>
-      </w:r>
-      <w:r>
-        <w:t>was the most comparable year from our study). However, the same trial found that for regions close to the equator BCG effectiveness was low in school-age children but unchanged in neonates,[21] highlighting the importance of considering the BCG vaccines re</w:t>
-      </w:r>
-      <w:r>
-        <w:t>duced effectiveness near the equator when determining vaccination policy.[22] There is also some research which supports universal re-vaccination of those at school-age, in countries with high incidence and universal vaccination of neonates, as it may be c</w:t>
-      </w:r>
-      <w:r>
-        <w:t>ost effective when BCG effectiveness is moderate to high.[21,23] There is some evidence that targeted vaccination of high risk neonates maybe more cost effective than universal vaccination of neonates.[24,25] However, a study in Sweden found that incidence</w:t>
-      </w:r>
-      <w:r>
-        <w:t xml:space="preserve"> rates in Swedish-born children increased slightly after universal vaccination of neonates was discontinued in favour of targeted vaccination.[26] In France, which switched from universal vaccination of neonates to targeted vaccination in 2007, it has also</w:t>
-      </w:r>
-      <w:r>
-        <w:t xml:space="preserve"> been shown that targeted vaccination reduced coverage in those most at risk.[27] Targeted vaccination may not be more cost effective than universal vaccination when possible reductions in transmission are considered. Our study indicated that a substantial</w:t>
-      </w:r>
-      <w:r>
-        <w:t xml:space="preserve"> number of cases due to transmission may be preventable if universal school-age BCG vaccination was still in place. This result is dependent on the effectiveness of BCG vaccination when given later in life, for which there is good evidence in the ethnic Wh</w:t>
-      </w:r>
-      <w:r>
-        <w:t>ite UK born.[9] We did not consider neonatal vaccination which would be less impacted by BCG’s effectiveness reducing when given later in life, but may also be less likely to result in the same reductions in ongoing transmission.</w:t>
-      </w:r>
-    </w:p>
-    <w:p>
-      <w:pPr>
-        <w:pStyle w:val="BodyText"/>
-      </w:pPr>
-      <w:r>
-        <w:t xml:space="preserve">This study indicates that some of the evidence used to justify the 2005 change in BCG vaccination policy may have underestimated the impact of ending the scheme. It highlights </w:t>
-      </w:r>
-      <w:r>
-        <w:lastRenderedPageBreak/>
-        <w:t>the importance of including both parameter and measurement error, as excluding t</w:t>
-      </w:r>
-      <w:r>
-        <w:t>hese sources of variation may lead to spuriously precise results. This is problematic for policy makers as the worst case scenario often needs to be considered when making policy decisions. In addition, our exploration of the assumptions used to estimate t</w:t>
-      </w:r>
-      <w:r>
-        <w:t>he annual change in TB incidence rates in the ethnic White UK born illustrates the structural impact of assuming an annual decrease in TB incidence rates. More realistic estimates of the annual decrease in incidence rates resulted in a greatly increased im</w:t>
-      </w:r>
-      <w:r>
-        <w:t>pact of ending the BCG schools scheme. Policy makers should consider these updated estimates when assessing the role of BCG vaccination in those at school-age. However, decisions regarding vaccine policy require economic evaluation, which discounts costs a</w:t>
-      </w:r>
-      <w:r>
-        <w:t xml:space="preserve">nd benefits in the future; discounting has not been applied in this study which estimates the </w:t>
-      </w:r>
-      <w:r>
-        <w:t>epidemiological</w:t>
-      </w:r>
-      <w:bookmarkStart w:id="24" w:name="_GoBack"/>
-      <w:bookmarkEnd w:id="24"/>
-      <w:r>
-        <w:t xml:space="preserve"> impact of vaccination only.</w:t>
-      </w:r>
-    </w:p>
-    <w:p>
-      <w:pPr>
-        <w:pStyle w:val="BodyText"/>
-      </w:pPr>
-      <w:r>
-        <w:t xml:space="preserve">This study has reassessed some of the evidence previously used in decision making, </w:t>
-      </w:r>
-      <w:r>
-        <w:t>updating the approach with new data. However, as 15 years of detailed surveillance data have been collected since the ending of the BCG schools scheme it is now possible to use regression-based approaches to estimate the direct impact on incidence rates of</w:t>
-      </w:r>
-      <w:r>
-        <w:t xml:space="preserve"> ending the BCG schools scheme.[28] These approaches could also be used to estimate the impact of vaccinating high-risk neonates, which may outweigh any negative impacts of ending the BCG schools scheme. In addition, the development, and use, of a transmis</w:t>
-      </w:r>
-      <w:r>
-        <w:t>sion dynamic model would allow the more accurate estimation of indirect effects and the forecasting of long-term impacts.</w:t>
-      </w:r>
-    </w:p>
-    <w:p>
-      <w:pPr>
-        <w:pStyle w:val="BodyText"/>
-      </w:pPr>
-      <w:r>
-        <w:br w:type="page"/>
-      </w:r>
-    </w:p>
-    <w:p>
-      <w:pPr>
-        <w:pStyle w:val="BodyText"/>
-      </w:pPr>
+        <w:t>Acknowledgements</w:t>
+      </w:r>
+    </w:p>
+    <w:p>
+      <w:pPr>
+        <w:pStyle w:val="BodyText"/>
+      </w:pPr>
+      <w:r>
+        <w:t>The authors thank the TB section at Public Health England (PHE) for maintaining the Enhanced Tuberculosis Surveillance (ETS) system; all the healthcare workers involved in data collection for the ETS.</w:t>
+      </w:r>
     </w:p>
     <w:p>
       <w:pPr>
@@ -2387,18 +2019,21 @@
         <w:rPr>
           <w:b/>
         </w:rPr>
-        <w:t>Acknowledgements</w:t>
-      </w:r>
-    </w:p>
-    <w:p>
-      <w:pPr>
-        <w:pStyle w:val="BodyText"/>
-      </w:pPr>
-      <w:r>
-        <w:t>The authors thank the TB section at Public Health England (PHE) for maintaining the Enhanced Tuberculosis Surveillanc</w:t>
-      </w:r>
-      <w:r>
-        <w:t>e (ETS) system; all the healthcare workers involved in data collection for the ETS.</w:t>
+        <w:t>Contributors</w:t>
+      </w:r>
+    </w:p>
+    <w:p>
+      <w:pPr>
+        <w:pStyle w:val="BodyText"/>
+      </w:pPr>
+      <w:r>
+        <w:t>SA, HC, and EBP conceiv</w:t>
+      </w:r>
+      <w:r>
+        <w:t>ed and designed the work. SA undertook the analysis with advice from all other authors. All authors contributed to the interpretation of the data. SA wrote the first draft of the paper and all authors contributed to subsequent drafts. All authors approve t</w:t>
+      </w:r>
+      <w:r>
+        <w:t>he work for publication and agree to be accountable for the work.</w:t>
       </w:r>
     </w:p>
     <w:p>
@@ -2409,18 +2044,18 @@
         <w:rPr>
           <w:b/>
         </w:rPr>
-        <w:t>Contributors</w:t>
-      </w:r>
-    </w:p>
-    <w:p>
-      <w:pPr>
-        <w:pStyle w:val="BodyText"/>
-      </w:pPr>
-      <w:r>
-        <w:t>SA, HC, and EBP conceived and designed the work. SA undertook the analysis with advice from all other authors. All authors contributed to the interpretation of</w:t>
-      </w:r>
-      <w:r>
-        <w:t xml:space="preserve"> the data. SA wrote the first draft of the paper and all authors contributed to subsequent drafts. All authors approve the work for publication and agree to be accountable for the work.</w:t>
+        <w:t>Funding</w:t>
+      </w:r>
+    </w:p>
+    <w:p>
+      <w:pPr>
+        <w:pStyle w:val="BodyText"/>
+      </w:pPr>
+      <w:r>
+        <w:t>SEA, HC, and EBP are funded by the National Institute for Health Research Health Protection Research Unit (NIHR HPRU) in Evaluation of Interventions at University of Bristol in partn</w:t>
+      </w:r>
+      <w:r>
+        <w:t>ership with Public Health England (PHE). The views expressed are those of the author(s) and not necessarily those of the NHS, the NIHR, the Department of Health or Public Health England.</w:t>
       </w:r>
     </w:p>
     <w:p>
@@ -2431,21 +2066,18 @@
         <w:rPr>
           <w:b/>
         </w:rPr>
-        <w:t>Funding</w:t>
-      </w:r>
-    </w:p>
-    <w:p>
-      <w:pPr>
-        <w:pStyle w:val="BodyText"/>
-      </w:pPr>
-      <w:r>
-        <w:t>SEA, HC, and EBP are funded by the National Institute for Heal</w:t>
-      </w:r>
-      <w:r>
-        <w:t xml:space="preserve">th Research Health Protection Research Unit (NIHR HPRU) in Evaluation of Interventions at University of Bristol in partnership with Public Health England (PHE). The views expressed are those of the author(s) and not necessarily those of the NHS, the NIHR, </w:t>
-      </w:r>
-      <w:r>
-        <w:t>the Department of Health or Public Health England.</w:t>
+        <w:t>Conflicts of interest</w:t>
+      </w:r>
+    </w:p>
+    <w:p>
+      <w:pPr>
+        <w:pStyle w:val="BodyText"/>
+      </w:pPr>
+      <w:r>
+        <w:t>HC reports receiving honoraria from Sanofi Past</w:t>
+      </w:r>
+      <w:r>
+        <w:t>eur, and consultancy fees from AstraZeneca, GSK and IMS Health, all paid to her employer.</w:t>
       </w:r>
     </w:p>
     <w:p>
@@ -2456,42 +2088,17 @@
         <w:rPr>
           <w:b/>
         </w:rPr>
-        <w:t>Conflicts of interest</w:t>
-      </w:r>
-    </w:p>
-    <w:p>
-      <w:pPr>
-        <w:pStyle w:val="BodyText"/>
-      </w:pPr>
-      <w:r>
-        <w:t>HC reports receiving honoraria from Sanofi Pasteur, and consultancy fees from AstraZeneca, GSK and IMS Health, all paid to her employer.</w:t>
-      </w:r>
-    </w:p>
-    <w:p>
-      <w:pPr>
-        <w:pStyle w:val="BodyText"/>
-      </w:pPr>
-      <w:r>
-        <w:rPr>
-          <w:b/>
-        </w:rPr>
         <w:t>Accessibility of data and programming code</w:t>
       </w:r>
     </w:p>
     <w:p>
       <w:pPr>
         <w:pStyle w:val="BodyText"/>
-        <w:rPr>
-          <w:rStyle w:val="Hyperlink"/>
-        </w:rPr>
-      </w:pPr>
-      <w:r>
-        <w:t>The</w:t>
-      </w:r>
-      <w:r>
-        <w:t xml:space="preserve"> code and data for the analysis contained in this paper can be found at: </w:t>
-      </w:r>
-      <w:hyperlink r:id="rId8">
+      </w:pPr>
+      <w:r>
+        <w:t xml:space="preserve">The code and data for the analysis contained in this paper can be found at: </w:t>
+      </w:r>
+      <w:hyperlink r:id="rId9">
         <w:r>
           <w:rPr>
             <w:rStyle w:val="Hyperlink"/>
@@ -2502,29 +2109,10 @@
     </w:p>
     <w:p>
       <w:pPr>
-        <w:pStyle w:val="BodyText"/>
-        <w:rPr>
-          <w:rStyle w:val="Hyperlink"/>
-        </w:rPr>
-      </w:pPr>
-      <w:r>
-        <w:rPr>
-          <w:rStyle w:val="Hyperlink"/>
-        </w:rPr>
-        <w:br w:type="page"/>
-      </w:r>
-    </w:p>
-    <w:p>
-      <w:pPr>
-        <w:pStyle w:val="BodyText"/>
-      </w:pPr>
-    </w:p>
-    <w:p>
-      <w:pPr>
         <w:pStyle w:val="Heading1"/>
       </w:pPr>
-      <w:bookmarkStart w:id="25" w:name="references"/>
-      <w:bookmarkEnd w:id="25"/>
+      <w:bookmarkStart w:id="22" w:name="references"/>
+      <w:bookmarkEnd w:id="22"/>
       <w:r>
         <w:t>References</w:t>
       </w:r>
@@ -2543,16 +2131,19 @@
         <w:t>et al.</w:t>
       </w:r>
       <w:r>
-        <w:t xml:space="preserve"> Protection by BCG Vaccine Against </w:t>
-      </w:r>
-      <w:r>
-        <w:t xml:space="preserve">Tuberculosis: A Systematic Review of Randomized Controlled Trials. </w:t>
-      </w:r>
-      <w:r>
-        <w:rPr>
-          <w:i/>
-        </w:rPr>
-        <w:t>Clinical infectious diseases : an official publication of the Infectious Diseases Society of America</w:t>
+        <w:t xml:space="preserve"> Protection by BCG Vaccine Against Tuberculosis: A Systematic Review of Randomized Controlled Trials. </w:t>
+      </w:r>
+      <w:r>
+        <w:rPr>
+          <w:i/>
+        </w:rPr>
+        <w:t>Clinical infectious diseases : an official publicatio</w:t>
+      </w:r>
+      <w:r>
+        <w:rPr>
+          <w:i/>
+        </w:rPr>
+        <w:t>n of the Infectious Diseases Society of America</w:t>
       </w:r>
       <w:r>
         <w:t xml:space="preserve"> 2014;</w:t>
@@ -2581,16 +2172,19 @@
         <w:t>et al.</w:t>
       </w:r>
       <w:r>
-        <w:t xml:space="preserve"> Systematic review and meta-analys</w:t>
-      </w:r>
-      <w:r>
-        <w:t xml:space="preserve">is of the current evidence on the duration of protection by bacillus Calmette-Guérin vaccination against tuberculosis. </w:t>
-      </w:r>
-      <w:r>
-        <w:rPr>
-          <w:i/>
-        </w:rPr>
-        <w:t>Health technology assessment</w:t>
+        <w:t xml:space="preserve"> Systematic review and meta-analysis of the current evidence on the duration of protection by bacillus Calmette-Guérin vaccination against tuberculosis. </w:t>
+      </w:r>
+      <w:r>
+        <w:rPr>
+          <w:i/>
+        </w:rPr>
+        <w:t>H</w:t>
+      </w:r>
+      <w:r>
+        <w:rPr>
+          <w:i/>
+        </w:rPr>
+        <w:t>ealth technology assessment</w:t>
       </w:r>
       <w:r>
         <w:t xml:space="preserve"> 2013;</w:t>
@@ -2619,10 +2213,7 @@
         <w:t>et al.</w:t>
       </w:r>
       <w:r>
-        <w:t xml:space="preserve"> BCG vaccination in England since 2005: </w:t>
-      </w:r>
-      <w:r>
-        <w:t xml:space="preserve">A survey of policy and practice. </w:t>
+        <w:t xml:space="preserve"> BCG vaccination in England since 2005: A survey of policy and practice. </w:t>
       </w:r>
       <w:r>
         <w:rPr>
@@ -2657,7 +2248,10 @@
         <w:t>et al.</w:t>
       </w:r>
       <w:r>
-        <w:t xml:space="preserve"> The BCG world atlas: A database of global BCG vaccination policies and practices. </w:t>
+        <w:t xml:space="preserve"> The BCG world atlas: A d</w:t>
+      </w:r>
+      <w:r>
+        <w:t xml:space="preserve">atabase of global BCG vaccination policies and practices. </w:t>
       </w:r>
       <w:r>
         <w:rPr>
@@ -2689,13 +2283,7 @@
         <w:rPr>
           <w:i/>
         </w:rPr>
-        <w:t>Global Tuberculosi</w:t>
-      </w:r>
-      <w:r>
-        <w:rPr>
-          <w:i/>
-        </w:rPr>
-        <w:t>s Report</w:t>
+        <w:t>Global Tuberculosis Report</w:t>
       </w:r>
       <w:r>
         <w:t xml:space="preserve">. 2017. </w:t>
@@ -2706,6 +2294,7 @@
         <w:pStyle w:val="BodyText"/>
       </w:pPr>
       <w:r>
+        <w:lastRenderedPageBreak/>
         <w:t xml:space="preserve">6 Rodrigues LC, Diwan VK, Wheeler JG. Protective effect of BCG against tuberculous meningitis and miliary tuberculosis: a meta-analysis. </w:t>
       </w:r>
       <w:r>
@@ -2741,278 +2330,280 @@
         <w:t>et al.</w:t>
       </w:r>
       <w:r>
+        <w:t xml:space="preserve"> Efficacy of BCG Vaccine</w:t>
+      </w:r>
+      <w:r>
+        <w:t xml:space="preserve"> in the Prevention of Tuberculosis. </w:t>
+      </w:r>
+      <w:r>
+        <w:rPr>
+          <w:i/>
+        </w:rPr>
+        <w:t>JAMA</w:t>
+      </w:r>
+      <w:r>
+        <w:t xml:space="preserve"> 1994;</w:t>
+      </w:r>
+      <w:r>
+        <w:rPr>
+          <w:b/>
+        </w:rPr>
+        <w:t>271</w:t>
+      </w:r>
+      <w:r>
+        <w:t>:698.</w:t>
+      </w:r>
+    </w:p>
+    <w:p>
+      <w:pPr>
+        <w:pStyle w:val="BodyText"/>
+      </w:pPr>
+      <w:r>
+        <w:t xml:space="preserve">8 Mangtani P, Abubakar I, Ariti C </w:t>
+      </w:r>
+      <w:r>
+        <w:rPr>
+          <w:i/>
+        </w:rPr>
+        <w:t>et al.</w:t>
+      </w:r>
+      <w:r>
+        <w:t xml:space="preserve"> Protection by BCG vaccine against tuberculosis: A systematic review of randomized controlled trials. </w:t>
+      </w:r>
+      <w:r>
+        <w:rPr>
+          <w:i/>
+        </w:rPr>
+        <w:t>Clinical Infectious Diseases</w:t>
+      </w:r>
+      <w:r>
+        <w:t xml:space="preserve"> 2014;</w:t>
+      </w:r>
+      <w:r>
+        <w:rPr>
+          <w:b/>
+        </w:rPr>
+        <w:t>58</w:t>
+      </w:r>
+      <w:r>
+        <w:t>:470–80.</w:t>
+      </w:r>
+    </w:p>
+    <w:p>
+      <w:pPr>
+        <w:pStyle w:val="BodyText"/>
+      </w:pPr>
+      <w:r>
+        <w:t>9 Hart PDA, Su</w:t>
+      </w:r>
+      <w:r>
+        <w:t xml:space="preserve">therland IAN. BCG and vole bacillus vaccines in the prevention of tuberculosis in adolescence and early adult life. </w:t>
+      </w:r>
+      <w:r>
+        <w:rPr>
+          <w:i/>
+        </w:rPr>
+        <w:t>The American Statistician</w:t>
+      </w:r>
+      <w:r>
+        <w:t xml:space="preserve"> 1972;</w:t>
+      </w:r>
+      <w:r>
+        <w:rPr>
+          <w:b/>
+        </w:rPr>
+        <w:t>46</w:t>
+      </w:r>
+      <w:r>
+        <w:t>:371–85.</w:t>
+      </w:r>
+    </w:p>
+    <w:p>
+      <w:pPr>
+        <w:pStyle w:val="BodyText"/>
+      </w:pPr>
+      <w:r>
+        <w:t>10 Public Health England. Tuberculosis in England 2017 report ( presenting data to end of 2016 ) A</w:t>
+      </w:r>
+      <w:r>
+        <w:t xml:space="preserve">bout Public Health England. 2017. </w:t>
+      </w:r>
+    </w:p>
+    <w:p>
+      <w:pPr>
+        <w:pStyle w:val="BodyText"/>
+      </w:pPr>
+      <w:r>
+        <w:t xml:space="preserve">11 Sutherland I, Springett VH. The effects of the scheme for BCG vaccination of schoolchildren in England and Wales and the consequences of discontinuing the scheme at various dates. </w:t>
+      </w:r>
+      <w:r>
+        <w:rPr>
+          <w:i/>
+        </w:rPr>
+        <w:t xml:space="preserve">Journal of epidemiology and community </w:t>
+      </w:r>
+      <w:r>
+        <w:rPr>
+          <w:i/>
+        </w:rPr>
+        <w:t>health</w:t>
+      </w:r>
+      <w:r>
+        <w:t xml:space="preserve"> 1989;</w:t>
+      </w:r>
+      <w:r>
+        <w:rPr>
+          <w:b/>
+        </w:rPr>
+        <w:t>43</w:t>
+      </w:r>
+      <w:r>
+        <w:t>:15–24.</w:t>
+      </w:r>
+    </w:p>
+    <w:p>
+      <w:pPr>
+        <w:pStyle w:val="BodyText"/>
+      </w:pPr>
+      <w:r>
+        <w:t xml:space="preserve">12 Joint Committee on Vaccination, panel IB. Minutes. 2002. </w:t>
+      </w:r>
+    </w:p>
+    <w:p>
+      <w:pPr>
+        <w:pStyle w:val="BodyText"/>
+      </w:pPr>
+      <w:r>
+        <w:t xml:space="preserve">13 Joint Committee on Vaccination, panel IB. Minutes. 2003. </w:t>
+      </w:r>
+    </w:p>
+    <w:p>
+      <w:pPr>
+        <w:pStyle w:val="BodyText"/>
+      </w:pPr>
+      <w:r>
+        <w:t xml:space="preserve">14 Sutherland I. Effectiveness of BCG vaccination in England and Wales in 1983. </w:t>
+      </w:r>
+      <w:r>
+        <w:rPr>
+          <w:i/>
+        </w:rPr>
+        <w:t>Tubercle</w:t>
+      </w:r>
+      <w:r>
+        <w:t xml:space="preserve"> 1987;</w:t>
+      </w:r>
+      <w:r>
+        <w:rPr>
+          <w:b/>
+        </w:rPr>
+        <w:t>68</w:t>
+      </w:r>
+      <w:r>
+        <w:t>:81–92.</w:t>
+      </w:r>
+    </w:p>
+    <w:p>
+      <w:pPr>
+        <w:pStyle w:val="BodyText"/>
+      </w:pPr>
+      <w:r>
+        <w:t xml:space="preserve">15 Springett VH, Darbyshire JH, Nunn AJ </w:t>
+      </w:r>
+      <w:r>
+        <w:rPr>
+          <w:i/>
+        </w:rPr>
+        <w:t>et al.</w:t>
+      </w:r>
+      <w:r>
+        <w:t xml:space="preserve"> Changes in tuberculosis notification rates in the white ethnic group in England and Wales between 1953 and 1983. </w:t>
+      </w:r>
+      <w:r>
+        <w:rPr>
+          <w:i/>
+        </w:rPr>
+        <w:t>Journal of epidemiology and community health</w:t>
+      </w:r>
+      <w:r>
+        <w:t xml:space="preserve"> 1988;</w:t>
+      </w:r>
+      <w:r>
+        <w:rPr>
+          <w:b/>
+        </w:rPr>
+        <w:t>42</w:t>
+      </w:r>
+      <w:r>
+        <w:t>:370–6.</w:t>
+      </w:r>
+    </w:p>
+    <w:p>
+      <w:pPr>
+        <w:pStyle w:val="BodyText"/>
+      </w:pPr>
+      <w:r>
+        <w:t>16 Borgdorff MW, Hof S van den, Kali</w:t>
+      </w:r>
+      <w:r>
+        <w:t xml:space="preserve">svaart N </w:t>
+      </w:r>
+      <w:r>
+        <w:rPr>
+          <w:i/>
+        </w:rPr>
+        <w:t>et al.</w:t>
+      </w:r>
+      <w:r>
+        <w:t xml:space="preserve"> Influence of sampling on clustering and associations with risk factors in the molecular epidemiology of tuberculosis. </w:t>
+      </w:r>
+      <w:r>
+        <w:rPr>
+          <w:i/>
+        </w:rPr>
+        <w:t>Am J Epidemiol</w:t>
+      </w:r>
+      <w:r>
+        <w:t xml:space="preserve"> 2011;</w:t>
+      </w:r>
+      <w:r>
+        <w:rPr>
+          <w:b/>
+        </w:rPr>
+        <w:t>174</w:t>
+      </w:r>
+      <w:r>
+        <w:t>:243–51.</w:t>
+      </w:r>
+    </w:p>
+    <w:p>
+      <w:pPr>
+        <w:pStyle w:val="BodyText"/>
+      </w:pPr>
+      <w:r>
+        <w:t xml:space="preserve">17 R Core Team. R: A Language and Environment for Statistical Computing. Vienna, Austria: </w:t>
+      </w:r>
+      <w:r>
+        <w:t xml:space="preserve">2016. </w:t>
+      </w:r>
+    </w:p>
+    <w:p>
+      <w:pPr>
+        <w:pStyle w:val="BodyText"/>
+      </w:pPr>
+      <w:r>
+        <w:t xml:space="preserve">18 Stevenson M, Nunes T, Heuer C </w:t>
+      </w:r>
+      <w:r>
+        <w:rPr>
+          <w:i/>
+        </w:rPr>
+        <w:t>et al.</w:t>
+      </w:r>
+      <w:r>
         <w:t xml:space="preserve"> </w:t>
       </w:r>
       <w:r>
-        <w:t xml:space="preserve">Efficacy of BCG Vaccine in the Prevention of Tuberculosis. </w:t>
-      </w:r>
-      <w:r>
-        <w:rPr>
-          <w:i/>
-        </w:rPr>
-        <w:t>JAMA</w:t>
-      </w:r>
-      <w:r>
-        <w:t xml:space="preserve"> 1994;</w:t>
-      </w:r>
-      <w:r>
-        <w:rPr>
-          <w:b/>
-        </w:rPr>
-        <w:t>271</w:t>
-      </w:r>
-      <w:r>
-        <w:t>:698.</w:t>
-      </w:r>
-    </w:p>
-    <w:p>
-      <w:pPr>
-        <w:pStyle w:val="BodyText"/>
-      </w:pPr>
-      <w:r>
-        <w:t xml:space="preserve">8 Mangtani P, Abubakar I, Ariti C </w:t>
-      </w:r>
-      <w:r>
-        <w:rPr>
-          <w:i/>
-        </w:rPr>
-        <w:t>et al.</w:t>
-      </w:r>
-      <w:r>
-        <w:t xml:space="preserve"> Protection by BCG vaccine against tuberculosis: A systematic review of randomized controlled trials. </w:t>
-      </w:r>
-      <w:r>
-        <w:rPr>
-          <w:i/>
-        </w:rPr>
-        <w:t>Clinical Infectious Diseases</w:t>
-      </w:r>
-      <w:r>
-        <w:t xml:space="preserve"> 2014;</w:t>
-      </w:r>
-      <w:r>
-        <w:rPr>
-          <w:b/>
-        </w:rPr>
-        <w:t>58</w:t>
-      </w:r>
-      <w:r>
-        <w:t>:470–80.</w:t>
-      </w:r>
-    </w:p>
-    <w:p>
-      <w:pPr>
-        <w:pStyle w:val="BodyText"/>
-      </w:pPr>
-      <w:r>
-        <w:t xml:space="preserve">9 Hart PDA, Sutherland IAN. BCG and vole bacillus vaccines in the prevention of tuberculosis in adolescence and early adult life. </w:t>
-      </w:r>
-      <w:r>
-        <w:rPr>
-          <w:i/>
-        </w:rPr>
-        <w:t>The American Statistician</w:t>
-      </w:r>
-      <w:r>
-        <w:t xml:space="preserve"> 1972;</w:t>
-      </w:r>
-      <w:r>
-        <w:rPr>
-          <w:b/>
-        </w:rPr>
-        <w:t>46</w:t>
-      </w:r>
-      <w:r>
-        <w:t>:371–85.</w:t>
-      </w:r>
-    </w:p>
-    <w:p>
-      <w:pPr>
-        <w:pStyle w:val="BodyText"/>
-      </w:pPr>
-      <w:r>
-        <w:t xml:space="preserve">10 Public Health England. Tuberculosis in England 2017 report ( presenting </w:t>
-      </w:r>
-      <w:r>
-        <w:t xml:space="preserve">data to end of 2016 ) About Public Health England. 2017. </w:t>
-      </w:r>
-    </w:p>
-    <w:p>
-      <w:pPr>
-        <w:pStyle w:val="BodyText"/>
-      </w:pPr>
-      <w:r>
-        <w:t xml:space="preserve">11 Sutherland I, Springett VH. The effects of the scheme for BCG vaccination of schoolchildren in England and Wales and the consequences of discontinuing the scheme at various dates. </w:t>
-      </w:r>
-      <w:r>
-        <w:rPr>
-          <w:i/>
-        </w:rPr>
-        <w:t>Journal of epid</w:t>
-      </w:r>
-      <w:r>
-        <w:rPr>
-          <w:i/>
-        </w:rPr>
-        <w:t>emiology and community health</w:t>
-      </w:r>
-      <w:r>
-        <w:t xml:space="preserve"> 1989;</w:t>
-      </w:r>
-      <w:r>
-        <w:rPr>
-          <w:b/>
-        </w:rPr>
-        <w:t>43</w:t>
-      </w:r>
-      <w:r>
-        <w:t>:15–24.</w:t>
-      </w:r>
-    </w:p>
-    <w:p>
-      <w:pPr>
-        <w:pStyle w:val="BodyText"/>
-      </w:pPr>
-      <w:r>
-        <w:t xml:space="preserve">12 Joint Committee on Vaccination, panel IB. Minutes. 2002. </w:t>
-      </w:r>
-    </w:p>
-    <w:p>
-      <w:pPr>
-        <w:pStyle w:val="BodyText"/>
-      </w:pPr>
-      <w:r>
-        <w:t xml:space="preserve">13 Joint Committee on Vaccination, panel IB. Minutes. 2003. </w:t>
-      </w:r>
-    </w:p>
-    <w:p>
-      <w:pPr>
-        <w:pStyle w:val="BodyText"/>
-      </w:pPr>
-      <w:r>
-        <w:t xml:space="preserve">14 Sutherland I. Effectiveness of BCG vaccination in England and Wales in 1983. </w:t>
-      </w:r>
-      <w:r>
-        <w:rPr>
-          <w:i/>
-        </w:rPr>
-        <w:t>Tubercle</w:t>
-      </w:r>
-      <w:r>
-        <w:t xml:space="preserve"> </w:t>
-      </w:r>
-      <w:r>
-        <w:t>1987;</w:t>
-      </w:r>
-      <w:r>
-        <w:rPr>
-          <w:b/>
-        </w:rPr>
-        <w:t>68</w:t>
-      </w:r>
-      <w:r>
-        <w:t>:81–92.</w:t>
-      </w:r>
-    </w:p>
-    <w:p>
-      <w:pPr>
-        <w:pStyle w:val="BodyText"/>
-      </w:pPr>
-      <w:r>
-        <w:lastRenderedPageBreak/>
-        <w:t xml:space="preserve">15 Springett VH, Darbyshire JH, Nunn AJ </w:t>
-      </w:r>
-      <w:r>
-        <w:rPr>
-          <w:i/>
-        </w:rPr>
-        <w:t>et al.</w:t>
-      </w:r>
-      <w:r>
-        <w:t xml:space="preserve"> Changes in tuberculosis notification rates in the white ethnic group in England and Wales between 1953 and 1983. </w:t>
-      </w:r>
-      <w:r>
-        <w:rPr>
-          <w:i/>
-        </w:rPr>
-        <w:t>Journal of epidemiology and community health</w:t>
-      </w:r>
-      <w:r>
-        <w:t xml:space="preserve"> 1988;</w:t>
-      </w:r>
-      <w:r>
-        <w:rPr>
-          <w:b/>
-        </w:rPr>
-        <w:t>42</w:t>
-      </w:r>
-      <w:r>
-        <w:t>:370–6.</w:t>
-      </w:r>
-    </w:p>
-    <w:p>
-      <w:pPr>
-        <w:pStyle w:val="BodyText"/>
-      </w:pPr>
-      <w:r>
-        <w:t xml:space="preserve">16 Borgdorff MW, Hof S van den, Kalisvaart N </w:t>
-      </w:r>
-      <w:r>
-        <w:rPr>
-          <w:i/>
-        </w:rPr>
-        <w:t>et al.</w:t>
-      </w:r>
-      <w:r>
-        <w:t xml:space="preserve"> Influence of sampling on clustering and associations with risk factors in the molecular epidemiology of tuberculosis. </w:t>
-      </w:r>
-      <w:r>
-        <w:rPr>
-          <w:i/>
-        </w:rPr>
-        <w:t>Am J Epidemiol</w:t>
-      </w:r>
-      <w:r>
-        <w:t xml:space="preserve"> 2011;</w:t>
-      </w:r>
-      <w:r>
-        <w:rPr>
-          <w:b/>
-        </w:rPr>
-        <w:t>174</w:t>
-      </w:r>
-      <w:r>
-        <w:t>:243–51.</w:t>
-      </w:r>
-    </w:p>
-    <w:p>
-      <w:pPr>
-        <w:pStyle w:val="BodyText"/>
-      </w:pPr>
-      <w:r>
-        <w:t>17 R Core Team. R: A Language and Environment for Stat</w:t>
-      </w:r>
-      <w:r>
-        <w:t xml:space="preserve">istical Computing. Vienna, Austria: 2016. </w:t>
-      </w:r>
-    </w:p>
-    <w:p>
-      <w:pPr>
-        <w:pStyle w:val="BodyText"/>
-      </w:pPr>
-      <w:r>
-        <w:t xml:space="preserve">18 Stevenson M, Nunes T, Heuer C </w:t>
-      </w:r>
-      <w:r>
-        <w:rPr>
-          <w:i/>
-        </w:rPr>
-        <w:t>et al.</w:t>
-      </w:r>
-      <w:r>
-        <w:t xml:space="preserve"> </w:t>
-      </w:r>
-      <w:r>
         <w:rPr>
           <w:i/>
         </w:rPr>
@@ -3038,7 +2629,7 @@
       <w:r>
         <w:t xml:space="preserve">. Third. Thousand Oaks CA:: Sage 2019. </w:t>
       </w:r>
-      <w:hyperlink r:id="rId9">
+      <w:hyperlink r:id="rId10">
         <w:r>
           <w:rPr>
             <w:rStyle w:val="Hyperlink"/>
@@ -3061,10 +2652,10 @@
         <w:t>et al.</w:t>
       </w:r>
       <w:r>
-        <w:t xml:space="preserve"> Effectiveness and cost-effectiveness of first BCG vaccination against tuberculosis in school-ag</w:t>
-      </w:r>
-      <w:r>
-        <w:t xml:space="preserve">e children without previous tuberculin test (BCG-REVAC trial): A cluster-randomised trial. </w:t>
+        <w:t xml:space="preserve"> Effectiveness and cost-effectiveness of first BCG vaccination against tuberculosis in school-age children without previous tubercul</w:t>
+      </w:r>
+      <w:r>
+        <w:t xml:space="preserve">in test (BCG-REVAC trial): A cluster-randomised trial. </w:t>
       </w:r>
       <w:r>
         <w:rPr>
@@ -3090,6 +2681,7 @@
         <w:pStyle w:val="BodyText"/>
       </w:pPr>
       <w:r>
+        <w:lastRenderedPageBreak/>
         <w:t xml:space="preserve">21 Barreto ML, Pilger D, Pereira SM </w:t>
       </w:r>
       <w:r>
@@ -3099,10 +2691,10 @@
         <w:t>et al.</w:t>
       </w:r>
       <w:r>
-        <w:t xml:space="preserve"> Causes of variation in BCG vaccine efficacy: Examining evidence from the BCG REV</w:t>
-      </w:r>
-      <w:r>
-        <w:t xml:space="preserve">AC cluster randomized trial to explore the masking and the blocking hypotheses. </w:t>
+        <w:t xml:space="preserve"> Causes of variation in BCG vaccine efficacy: Examining evidence from the BCG REVAC cluster randomized trial to explo</w:t>
+      </w:r>
+      <w:r>
+        <w:t xml:space="preserve">re the masking and the blocking hypotheses. </w:t>
       </w:r>
       <w:r>
         <w:rPr>
@@ -3154,10 +2746,7 @@
         <w:pStyle w:val="BodyText"/>
       </w:pPr>
       <w:r>
-        <w:t xml:space="preserve">23 Dye C. Making wider use of the </w:t>
-      </w:r>
-      <w:r>
-        <w:t xml:space="preserve">world’s most widely used vaccine: Bacille Calmette-Guerin revaccination reconsidered. </w:t>
+        <w:t xml:space="preserve">23 Dye C. Making wider use of the world’s most widely used vaccine: Bacille Calmette-Guerin revaccination reconsidered. </w:t>
       </w:r>
       <w:r>
         <w:rPr>
@@ -3192,10 +2781,10 @@
         <w:t>et al.</w:t>
       </w:r>
       <w:r>
-        <w:t xml:space="preserve"> </w:t>
-      </w:r>
-      <w:r>
-        <w:t xml:space="preserve">Evaluating the neonatal BCG vaccination programme in Ireland. </w:t>
+        <w:t xml:space="preserve"> Evaluating the neonatal BCG vaccination</w:t>
+      </w:r>
+      <w:r>
+        <w:t xml:space="preserve"> programme in Ireland. </w:t>
       </w:r>
       <w:r>
         <w:rPr>
@@ -3230,16 +2819,19 @@
         <w:t>et al.</w:t>
       </w:r>
       <w:r>
-        <w:t xml:space="preserve"> A cost-effectiveness analysis of universal versus selective immunization with Mycobacterium bovis bacille Calm</w:t>
-      </w:r>
-      <w:r>
-        <w:t xml:space="preserve">ette-Guérin in Finland. </w:t>
-      </w:r>
-      <w:r>
-        <w:rPr>
-          <w:i/>
-        </w:rPr>
-        <w:t>Int J Tuberc Lung Dis</w:t>
+        <w:t xml:space="preserve"> A cost-effectiveness analysis of universal versus selective immunization with Mycobacterium bovis bacille Calmette-Guérin in Finland. </w:t>
+      </w:r>
+      <w:r>
+        <w:rPr>
+          <w:i/>
+        </w:rPr>
+        <w:t>Int J Tuberc Lu</w:t>
+      </w:r>
+      <w:r>
+        <w:rPr>
+          <w:i/>
+        </w:rPr>
+        <w:t>ng Dis</w:t>
       </w:r>
       <w:r>
         <w:t xml:space="preserve"> 2003;</w:t>
@@ -3285,10 +2877,33 @@
         <w:pStyle w:val="BodyText"/>
       </w:pPr>
       <w:r>
-        <w:t>27 Gu</w:t>
-      </w:r>
-      <w:r>
-        <w:t xml:space="preserve">thmann JP, Antoine D, Fonteneau L </w:t>
+        <w:t xml:space="preserve">27 Guthmann JP, Antoine D, Fonteneau L </w:t>
+      </w:r>
+      <w:r>
+        <w:rPr>
+          <w:i/>
+        </w:rPr>
+        <w:t>et al</w:t>
+      </w:r>
+      <w:r>
+        <w:rPr>
+          <w:i/>
+        </w:rPr>
+        <w:t>.</w:t>
+      </w:r>
+      <w:r>
+        <w:t xml:space="preserve"> Assessing BCG vaccination coverage and incidence of paediatric tuberculosis following two major changes in BCG vaccination policy in France. 2011;1–6.</w:t>
+      </w:r>
+    </w:p>
+    <w:p>
+      <w:pPr>
+        <w:pStyle w:val="BodyText"/>
+        <w:rPr>
+          <w:rStyle w:val="Hyperlink"/>
+        </w:rPr>
+      </w:pPr>
+      <w:r>
+        <w:t xml:space="preserve">28 Abbott S, Christensen H, Welton N </w:t>
       </w:r>
       <w:r>
         <w:rPr>
@@ -3297,27 +2912,10 @@
         <w:t>et al.</w:t>
       </w:r>
       <w:r>
-        <w:t xml:space="preserve"> Assessing BCG vaccination coverage and incidence of paediatric tuberculosis following two major changes in BCG vaccination policy in France. 2011;1–6.</w:t>
-      </w:r>
-    </w:p>
-    <w:p>
-      <w:pPr>
-        <w:pStyle w:val="BodyText"/>
-      </w:pPr>
-      <w:r>
-        <w:t xml:space="preserve">28 Abbott S, Christensen H, Welton N </w:t>
-      </w:r>
-      <w:r>
-        <w:rPr>
-          <w:i/>
-        </w:rPr>
-        <w:t>et al.</w:t>
-      </w:r>
-      <w:r>
-        <w:t xml:space="preserve"> Estimating the effec</w:t>
-      </w:r>
-      <w:r>
-        <w:t xml:space="preserve">t of the 2005 change in bcg policy in england: A retrospective cohort study. </w:t>
+        <w:t xml:space="preserve"> Estimating the effect of the 2005 change in bcg policy in e</w:t>
+      </w:r>
+      <w:r>
+        <w:t xml:space="preserve">ngland: A retrospective cohort study. </w:t>
       </w:r>
       <w:r>
         <w:rPr>
@@ -3328,7 +2926,7 @@
       <w:r>
         <w:t xml:space="preserve"> Published Online First: 2019. doi:</w:t>
       </w:r>
-      <w:hyperlink r:id="rId10">
+      <w:hyperlink r:id="rId11">
         <w:r>
           <w:rPr>
             <w:rStyle w:val="Hyperlink"/>
@@ -3338,17 +2936,90 @@
       </w:hyperlink>
     </w:p>
     <w:p>
-      <w:bookmarkStart w:id="26" w:name="abstract"/>
-      <w:bookmarkStart w:id="27" w:name="supplementary-information-reassessing-th"/>
-      <w:bookmarkEnd w:id="26"/>
-      <w:bookmarkEnd w:id="27"/>
-      <w:r>
-        <w:lastRenderedPageBreak/>
-        <w:br w:type="page"/>
-      </w:r>
-    </w:p>
-    <w:p>
-      <w:pPr>
+      <w:pPr>
+        <w:pStyle w:val="BodyText"/>
+        <w:rPr>
+          <w:rStyle w:val="Hyperlink"/>
+        </w:rPr>
+      </w:pPr>
+    </w:p>
+    <w:p>
+      <w:pPr>
+        <w:pStyle w:val="BodyText"/>
+        <w:rPr>
+          <w:rStyle w:val="Hyperlink"/>
+        </w:rPr>
+      </w:pPr>
+    </w:p>
+    <w:p>
+      <w:pPr>
+        <w:pStyle w:val="BodyText"/>
+        <w:rPr>
+          <w:rStyle w:val="Hyperlink"/>
+        </w:rPr>
+      </w:pPr>
+    </w:p>
+    <w:p>
+      <w:pPr>
+        <w:pStyle w:val="BodyText"/>
+        <w:rPr>
+          <w:rStyle w:val="Hyperlink"/>
+        </w:rPr>
+      </w:pPr>
+    </w:p>
+    <w:p>
+      <w:pPr>
+        <w:pStyle w:val="BodyText"/>
+        <w:rPr>
+          <w:rStyle w:val="Hyperlink"/>
+        </w:rPr>
+      </w:pPr>
+    </w:p>
+    <w:p>
+      <w:pPr>
+        <w:pStyle w:val="BodyText"/>
+        <w:rPr>
+          <w:rStyle w:val="Hyperlink"/>
+        </w:rPr>
+      </w:pPr>
+    </w:p>
+    <w:p>
+      <w:pPr>
+        <w:pStyle w:val="BodyText"/>
+        <w:rPr>
+          <w:rStyle w:val="Hyperlink"/>
+        </w:rPr>
+      </w:pPr>
+    </w:p>
+    <w:p>
+      <w:pPr>
+        <w:pStyle w:val="BodyText"/>
+        <w:rPr>
+          <w:rStyle w:val="Hyperlink"/>
+        </w:rPr>
+      </w:pPr>
+    </w:p>
+    <w:p>
+      <w:pPr>
+        <w:pStyle w:val="BodyText"/>
+        <w:rPr>
+          <w:rStyle w:val="Hyperlink"/>
+        </w:rPr>
+      </w:pPr>
+    </w:p>
+    <w:p>
+      <w:pPr>
+        <w:pStyle w:val="BodyText"/>
+        <w:rPr>
+          <w:rStyle w:val="Hyperlink"/>
+        </w:rPr>
+      </w:pPr>
+      <w:bookmarkStart w:id="23" w:name="_GoBack"/>
+      <w:bookmarkEnd w:id="23"/>
+    </w:p>
+    <w:p>
+      <w:pPr>
+        <w:pStyle w:val="BodyText"/>
         <w:rPr>
           <w:i/>
           <w:iCs/>
@@ -3365,17 +3036,27 @@
     </w:p>
     <w:p>
       <w:pPr>
+        <w:pStyle w:val="BodyText"/>
         <w:rPr>
           <w:i/>
           <w:iCs/>
         </w:rPr>
       </w:pPr>
-      <w:r>
+    </w:p>
+    <w:p>
+      <w:pPr>
+        <w:pStyle w:val="BodyText"/>
         <w:rPr>
           <w:i/>
           <w:iCs/>
         </w:rPr>
-        <w:t xml:space="preserve">Figure 2: Vaccines required in a cohort of those vaccinated at school-age to prevent a single case of Tuberculosis within 15 years of vaccination in 2004, 2009, 2014, or 2019. The years presented were dictated by the 5 year timestep of the model. The percentage annual decrease scenarios considered were based on those considered by the JVCI BCG subgroup, with the addition of a scenario using aggregate notification data and a scenario using estimates of age-specific incidence rates in the UK born. Each boxplot </w:t>
+      </w:pPr>
+      <w:r>
+        <w:rPr>
+          <w:i/>
+          <w:iCs/>
+        </w:rPr>
+        <w:t xml:space="preserve">Figure 2: Vaccines required in a cohort of those vaccinated at school-age to prevent a single case of Tuberculosis within 15 years of vaccination in 2004, 2009, 2014, or 2019. The years presented were dictated by the 5-year timestep of the model. The percentage annual decrease scenarios considered were based on those considered by the JVCI BCG subgroup, with the addition of a scenario using aggregate notification data and a scenario using estimates of age-specific incidence rates in the UK born. Each boxplot </w:t>
       </w:r>
       <w:proofErr w:type="spellStart"/>
       <w:r>
@@ -3391,55 +3072,50 @@
           <w:i/>
           <w:iCs/>
         </w:rPr>
-        <w:t xml:space="preserve"> the output of 10,000 model simulations for each scenario. Outliers have been omitted for clarity.</w:t>
-      </w:r>
-    </w:p>
-    <w:p>
-      <w:pPr>
+        <w:t xml:space="preserve"> the output of 10,000 model simulations for each scenario.</w:t>
+      </w:r>
+    </w:p>
+    <w:p>
+      <w:pPr>
+        <w:pStyle w:val="BodyText"/>
         <w:rPr>
           <w:i/>
           <w:iCs/>
         </w:rPr>
       </w:pPr>
-      <w:r>
+    </w:p>
+    <w:p>
+      <w:pPr>
+        <w:pStyle w:val="ImageCaption"/>
+      </w:pPr>
+      <w:r>
+        <w:t xml:space="preserve">Figure 3: Annual additional (stratified into primary and secondary) notifications in 15-29 year </w:t>
+      </w:r>
+      <w:proofErr w:type="spellStart"/>
+      <w:r>
+        <w:t>olds</w:t>
+      </w:r>
+      <w:proofErr w:type="spellEnd"/>
+      <w:r>
+        <w:t xml:space="preserve"> from stopping the BCG schools scheme in 2006, and 2011 until 2028. The years presented were dictated by the 5-year timestep of the model. The percentage annual decrease scenarios considered were based on those considered by the JVCI BCG subgroup. Data based scenarios and the JVCI 0% decrease scenario were not presented here as the updated transmission model could not support these scenarios. Each boxplot </w:t>
+      </w:r>
+      <w:proofErr w:type="spellStart"/>
+      <w:r>
+        <w:t>summarises</w:t>
+      </w:r>
+      <w:proofErr w:type="spellEnd"/>
+      <w:r>
+        <w:t xml:space="preserve"> the output of 10,000 model simulations for each scenario. Secondary notifications are reported assuming they occurred in the same year as the primary notifications that caused them.</w:t>
+      </w:r>
+    </w:p>
+    <w:p>
+      <w:pPr>
+        <w:pStyle w:val="BodyText"/>
         <w:rPr>
           <w:i/>
           <w:iCs/>
         </w:rPr>
-        <w:t xml:space="preserve">Figure 3: Annual additional notifications in 15-29 year </w:t>
-      </w:r>
-      <w:proofErr w:type="spellStart"/>
-      <w:r>
-        <w:rPr>
-          <w:i/>
-          <w:iCs/>
-        </w:rPr>
-        <w:t>olds</w:t>
-      </w:r>
-      <w:proofErr w:type="spellEnd"/>
-      <w:r>
-        <w:rPr>
-          <w:i/>
-          <w:iCs/>
-        </w:rPr>
-        <w:t xml:space="preserve"> from stopping the BCG schools scheme in 2001, 2006, 2011, and 2016 until 2028. The years presented were dictated by the 5 year timestep of the model. The percentage annual decrease scenarios considered were based on those considered by the JVCI BCG subgroup, with the addition of a scenario using aggregate notification data and a scenario using estimates of age-specific incidence rates in the UK born. Each boxplot </w:t>
-      </w:r>
-      <w:proofErr w:type="spellStart"/>
-      <w:r>
-        <w:rPr>
-          <w:i/>
-          <w:iCs/>
-        </w:rPr>
-        <w:t>summarises</w:t>
-      </w:r>
-      <w:proofErr w:type="spellEnd"/>
-      <w:r>
-        <w:rPr>
-          <w:i/>
-          <w:iCs/>
-        </w:rPr>
-        <w:t xml:space="preserve"> the output of 10,000 model simulations for each scenario. Outliers have been omitted for clarity.</w:t>
-      </w:r>
+      </w:pPr>
     </w:p>
     <w:sectPr>
       <w:pgSz w:w="12240" w:h="15840"/>
@@ -3497,9 +3173,200 @@
 <file path=word/numbering.xml><?xml version="1.0" encoding="utf-8"?>
 <w:numbering xmlns:wpc="http://schemas.microsoft.com/office/word/2010/wordprocessingCanvas" xmlns:cx="http://schemas.microsoft.com/office/drawing/2014/chartex" xmlns:cx1="http://schemas.microsoft.com/office/drawing/2015/9/8/chartex" xmlns:cx2="http://schemas.microsoft.com/office/drawing/2015/10/21/chartex" xmlns:cx3="http://schemas.microsoft.com/office/drawing/2016/5/9/chartex" xmlns:cx4="http://schemas.microsoft.com/office/drawing/2016/5/10/chartex" xmlns:cx5="http://schemas.microsoft.com/office/drawing/2016/5/11/chartex" xmlns:cx6="http://schemas.microsoft.com/office/drawing/2016/5/12/chartex" xmlns:cx7="http://schemas.microsoft.com/office/drawing/2016/5/13/chartex" xmlns:cx8="http://schemas.microsoft.com/office/drawing/2016/5/14/chartex" xmlns:mc="http://schemas.openxmlformats.org/markup-compatibility/2006" xmlns:aink="http://schemas.microsoft.com/office/drawing/2016/ink" xmlns:am3d="http://schemas.microsoft.com/office/drawing/2017/model3d" xmlns:o="urn:schemas-microsoft-com:office:office" xmlns:r="http://schemas.openxmlformats.org/officeDocument/2006/relationships" xmlns:m="http://schemas.openxmlformats.org/officeDocument/2006/math" xmlns:v="urn:schemas-microsoft-com:vml" xmlns:wp14="http://schemas.microsoft.com/office/word/2010/wordprocessingDrawing" xmlns:wp="http://schemas.openxmlformats.org/drawingml/2006/wordprocessingDrawing" xmlns:w10="urn:schemas-microsoft-com:office:word" xmlns:w="http://schemas.openxmlformats.org/wordprocessingml/2006/main" xmlns:w14="http://schemas.microsoft.com/office/word/2010/wordml" xmlns:w15="http://schemas.microsoft.com/office/word/2012/wordml" xmlns:w16cid="http://schemas.microsoft.com/office/word/2016/wordml/cid" xmlns:w16se="http://schemas.microsoft.com/office/word/2015/wordml/symex" xmlns:wpg="http://schemas.microsoft.com/office/word/2010/wordprocessingGroup" xmlns:wpi="http://schemas.microsoft.com/office/word/2010/wordprocessingInk" xmlns:wne="http://schemas.microsoft.com/office/word/2006/wordml" xmlns:wps="http://schemas.microsoft.com/office/word/2010/wordprocessingShape" mc:Ignorable="w14 w15 w16se w16cid wp14">
   <w:abstractNum w:abstractNumId="0" w15:restartNumberingAfterBreak="0">
-    <w:nsid w:val="8356B71A"/>
+    <w:nsid w:val="93150459"/>
     <w:multiLevelType w:val="multilevel"/>
-    <w:tmpl w:val="4846327E"/>
+    <w:tmpl w:val="7C9E352C"/>
+    <w:lvl w:ilvl="0">
+      <w:numFmt w:val="bullet"/>
+      <w:lvlText w:val=" "/>
+      <w:lvlJc w:val="left"/>
+      <w:pPr>
+        <w:tabs>
+          <w:tab w:val="num" w:pos="0"/>
+        </w:tabs>
+        <w:ind w:left="480" w:hanging="480"/>
+      </w:pPr>
+    </w:lvl>
+    <w:lvl w:ilvl="1">
+      <w:numFmt w:val="bullet"/>
+      <w:lvlText w:val=" "/>
+      <w:lvlJc w:val="left"/>
+      <w:pPr>
+        <w:tabs>
+          <w:tab w:val="num" w:pos="720"/>
+        </w:tabs>
+        <w:ind w:left="1200" w:hanging="480"/>
+      </w:pPr>
+    </w:lvl>
+    <w:lvl w:ilvl="2">
+      <w:numFmt w:val="bullet"/>
+      <w:lvlText w:val=" "/>
+      <w:lvlJc w:val="left"/>
+      <w:pPr>
+        <w:tabs>
+          <w:tab w:val="num" w:pos="1440"/>
+        </w:tabs>
+        <w:ind w:left="1920" w:hanging="480"/>
+      </w:pPr>
+    </w:lvl>
+    <w:lvl w:ilvl="3">
+      <w:numFmt w:val="bullet"/>
+      <w:lvlText w:val=" "/>
+      <w:lvlJc w:val="left"/>
+      <w:pPr>
+        <w:tabs>
+          <w:tab w:val="num" w:pos="2160"/>
+        </w:tabs>
+        <w:ind w:left="2640" w:hanging="480"/>
+      </w:pPr>
+    </w:lvl>
+    <w:lvl w:ilvl="4">
+      <w:numFmt w:val="bullet"/>
+      <w:lvlText w:val=" "/>
+      <w:lvlJc w:val="left"/>
+      <w:pPr>
+        <w:tabs>
+          <w:tab w:val="num" w:pos="2880"/>
+        </w:tabs>
+        <w:ind w:left="3360" w:hanging="480"/>
+      </w:pPr>
+    </w:lvl>
+    <w:lvl w:ilvl="5">
+      <w:numFmt w:val="bullet"/>
+      <w:lvlText w:val=" "/>
+      <w:lvlJc w:val="left"/>
+      <w:pPr>
+        <w:tabs>
+          <w:tab w:val="num" w:pos="3600"/>
+        </w:tabs>
+        <w:ind w:left="4080" w:hanging="480"/>
+      </w:pPr>
+    </w:lvl>
+    <w:lvl w:ilvl="6">
+      <w:numFmt w:val="bullet"/>
+      <w:lvlText w:val=" "/>
+      <w:lvlJc w:val="left"/>
+      <w:pPr>
+        <w:tabs>
+          <w:tab w:val="num" w:pos="4320"/>
+        </w:tabs>
+        <w:ind w:left="4800" w:hanging="480"/>
+      </w:pPr>
+    </w:lvl>
+    <w:lvl w:ilvl="7">
+      <w:numFmt w:val="decimal"/>
+      <w:lvlText w:val=""/>
+      <w:lvlJc w:val="left"/>
+    </w:lvl>
+    <w:lvl w:ilvl="8">
+      <w:numFmt w:val="decimal"/>
+      <w:lvlText w:val=""/>
+      <w:lvlJc w:val="left"/>
+    </w:lvl>
+  </w:abstractNum>
+  <w:abstractNum w:abstractNumId="1" w15:restartNumberingAfterBreak="0">
+    <w:nsid w:val="98A9A66F"/>
+    <w:multiLevelType w:val="multilevel"/>
+    <w:tmpl w:val="8A0A211C"/>
+    <w:lvl w:ilvl="0">
+      <w:start w:val="3"/>
+      <w:numFmt w:val="decimal"/>
+      <w:lvlText w:val="%1."/>
+      <w:lvlJc w:val="left"/>
+      <w:pPr>
+        <w:tabs>
+          <w:tab w:val="num" w:pos="0"/>
+        </w:tabs>
+        <w:ind w:left="480" w:hanging="480"/>
+      </w:pPr>
+    </w:lvl>
+    <w:lvl w:ilvl="1">
+      <w:start w:val="3"/>
+      <w:numFmt w:val="decimal"/>
+      <w:lvlText w:val="%2."/>
+      <w:lvlJc w:val="left"/>
+      <w:pPr>
+        <w:tabs>
+          <w:tab w:val="num" w:pos="720"/>
+        </w:tabs>
+        <w:ind w:left="1200" w:hanging="480"/>
+      </w:pPr>
+    </w:lvl>
+    <w:lvl w:ilvl="2">
+      <w:start w:val="3"/>
+      <w:numFmt w:val="decimal"/>
+      <w:lvlText w:val="%3."/>
+      <w:lvlJc w:val="left"/>
+      <w:pPr>
+        <w:tabs>
+          <w:tab w:val="num" w:pos="1440"/>
+        </w:tabs>
+        <w:ind w:left="1920" w:hanging="480"/>
+      </w:pPr>
+    </w:lvl>
+    <w:lvl w:ilvl="3">
+      <w:start w:val="3"/>
+      <w:numFmt w:val="decimal"/>
+      <w:lvlText w:val="%4."/>
+      <w:lvlJc w:val="left"/>
+      <w:pPr>
+        <w:tabs>
+          <w:tab w:val="num" w:pos="2160"/>
+        </w:tabs>
+        <w:ind w:left="2640" w:hanging="480"/>
+      </w:pPr>
+    </w:lvl>
+    <w:lvl w:ilvl="4">
+      <w:start w:val="3"/>
+      <w:numFmt w:val="decimal"/>
+      <w:lvlText w:val="%5."/>
+      <w:lvlJc w:val="left"/>
+      <w:pPr>
+        <w:tabs>
+          <w:tab w:val="num" w:pos="2880"/>
+        </w:tabs>
+        <w:ind w:left="3360" w:hanging="480"/>
+      </w:pPr>
+    </w:lvl>
+    <w:lvl w:ilvl="5">
+      <w:start w:val="3"/>
+      <w:numFmt w:val="decimal"/>
+      <w:lvlText w:val="%6."/>
+      <w:lvlJc w:val="left"/>
+      <w:pPr>
+        <w:tabs>
+          <w:tab w:val="num" w:pos="3600"/>
+        </w:tabs>
+        <w:ind w:left="4080" w:hanging="480"/>
+      </w:pPr>
+    </w:lvl>
+    <w:lvl w:ilvl="6">
+      <w:start w:val="3"/>
+      <w:numFmt w:val="decimal"/>
+      <w:lvlText w:val="%7."/>
+      <w:lvlJc w:val="left"/>
+      <w:pPr>
+        <w:tabs>
+          <w:tab w:val="num" w:pos="4320"/>
+        </w:tabs>
+        <w:ind w:left="4800" w:hanging="480"/>
+      </w:pPr>
+    </w:lvl>
+    <w:lvl w:ilvl="7">
+      <w:numFmt w:val="decimal"/>
+      <w:lvlText w:val=""/>
+      <w:lvlJc w:val="left"/>
+    </w:lvl>
+    <w:lvl w:ilvl="8">
+      <w:numFmt w:val="decimal"/>
+      <w:lvlText w:val=""/>
+      <w:lvlJc w:val="left"/>
+    </w:lvl>
+  </w:abstractNum>
+  <w:abstractNum w:abstractNumId="2" w15:restartNumberingAfterBreak="0">
+    <w:nsid w:val="A9227E09"/>
+    <w:multiLevelType w:val="multilevel"/>
+    <w:tmpl w:val="61CA21FE"/>
     <w:lvl w:ilvl="0">
       <w:start w:val="2"/>
       <w:numFmt w:val="decimal"/>
@@ -3595,106 +3462,7 @@
       <w:lvlJc w:val="left"/>
     </w:lvl>
   </w:abstractNum>
-  <w:abstractNum w:abstractNumId="1" w15:restartNumberingAfterBreak="0">
-    <w:nsid w:val="B696CE4C"/>
-    <w:multiLevelType w:val="multilevel"/>
-    <w:tmpl w:val="6510915E"/>
-    <w:lvl w:ilvl="0">
-      <w:start w:val="3"/>
-      <w:numFmt w:val="decimal"/>
-      <w:lvlText w:val="%1."/>
-      <w:lvlJc w:val="left"/>
-      <w:pPr>
-        <w:tabs>
-          <w:tab w:val="num" w:pos="0"/>
-        </w:tabs>
-        <w:ind w:left="480" w:hanging="480"/>
-      </w:pPr>
-    </w:lvl>
-    <w:lvl w:ilvl="1">
-      <w:start w:val="3"/>
-      <w:numFmt w:val="decimal"/>
-      <w:lvlText w:val="%2."/>
-      <w:lvlJc w:val="left"/>
-      <w:pPr>
-        <w:tabs>
-          <w:tab w:val="num" w:pos="720"/>
-        </w:tabs>
-        <w:ind w:left="1200" w:hanging="480"/>
-      </w:pPr>
-    </w:lvl>
-    <w:lvl w:ilvl="2">
-      <w:start w:val="3"/>
-      <w:numFmt w:val="decimal"/>
-      <w:lvlText w:val="%3."/>
-      <w:lvlJc w:val="left"/>
-      <w:pPr>
-        <w:tabs>
-          <w:tab w:val="num" w:pos="1440"/>
-        </w:tabs>
-        <w:ind w:left="1920" w:hanging="480"/>
-      </w:pPr>
-    </w:lvl>
-    <w:lvl w:ilvl="3">
-      <w:start w:val="3"/>
-      <w:numFmt w:val="decimal"/>
-      <w:lvlText w:val="%4."/>
-      <w:lvlJc w:val="left"/>
-      <w:pPr>
-        <w:tabs>
-          <w:tab w:val="num" w:pos="2160"/>
-        </w:tabs>
-        <w:ind w:left="2640" w:hanging="480"/>
-      </w:pPr>
-    </w:lvl>
-    <w:lvl w:ilvl="4">
-      <w:start w:val="3"/>
-      <w:numFmt w:val="decimal"/>
-      <w:lvlText w:val="%5."/>
-      <w:lvlJc w:val="left"/>
-      <w:pPr>
-        <w:tabs>
-          <w:tab w:val="num" w:pos="2880"/>
-        </w:tabs>
-        <w:ind w:left="3360" w:hanging="480"/>
-      </w:pPr>
-    </w:lvl>
-    <w:lvl w:ilvl="5">
-      <w:start w:val="3"/>
-      <w:numFmt w:val="decimal"/>
-      <w:lvlText w:val="%6."/>
-      <w:lvlJc w:val="left"/>
-      <w:pPr>
-        <w:tabs>
-          <w:tab w:val="num" w:pos="3600"/>
-        </w:tabs>
-        <w:ind w:left="4080" w:hanging="480"/>
-      </w:pPr>
-    </w:lvl>
-    <w:lvl w:ilvl="6">
-      <w:start w:val="3"/>
-      <w:numFmt w:val="decimal"/>
-      <w:lvlText w:val="%7."/>
-      <w:lvlJc w:val="left"/>
-      <w:pPr>
-        <w:tabs>
-          <w:tab w:val="num" w:pos="4320"/>
-        </w:tabs>
-        <w:ind w:left="4800" w:hanging="480"/>
-      </w:pPr>
-    </w:lvl>
-    <w:lvl w:ilvl="7">
-      <w:numFmt w:val="decimal"/>
-      <w:lvlText w:val=""/>
-      <w:lvlJc w:val="left"/>
-    </w:lvl>
-    <w:lvl w:ilvl="8">
-      <w:numFmt w:val="decimal"/>
-      <w:lvlText w:val=""/>
-      <w:lvlJc w:val="left"/>
-    </w:lvl>
-  </w:abstractNum>
-  <w:abstractNum w:abstractNumId="2" w15:restartNumberingAfterBreak="0">
+  <w:abstractNum w:abstractNumId="3" w15:restartNumberingAfterBreak="0">
     <w:nsid w:val="E17F69BA"/>
     <w:multiLevelType w:val="multilevel"/>
     <w:tmpl w:val="751653CE"/>
@@ -3767,98 +3535,6 @@
     <w:lvl w:ilvl="6">
       <w:numFmt w:val="bullet"/>
       <w:lvlText w:val=" "/>
-      <w:lvlJc w:val="left"/>
-      <w:pPr>
-        <w:tabs>
-          <w:tab w:val="num" w:pos="4320"/>
-        </w:tabs>
-        <w:ind w:left="4800" w:hanging="480"/>
-      </w:pPr>
-    </w:lvl>
-    <w:lvl w:ilvl="7">
-      <w:numFmt w:val="decimal"/>
-      <w:lvlText w:val=""/>
-      <w:lvlJc w:val="left"/>
-    </w:lvl>
-    <w:lvl w:ilvl="8">
-      <w:numFmt w:val="decimal"/>
-      <w:lvlText w:val=""/>
-      <w:lvlJc w:val="left"/>
-    </w:lvl>
-  </w:abstractNum>
-  <w:abstractNum w:abstractNumId="3" w15:restartNumberingAfterBreak="0">
-    <w:nsid w:val="ED280FED"/>
-    <w:multiLevelType w:val="multilevel"/>
-    <w:tmpl w:val="54628F5A"/>
-    <w:lvl w:ilvl="0">
-      <w:numFmt w:val="bullet"/>
-      <w:lvlText w:val="•"/>
-      <w:lvlJc w:val="left"/>
-      <w:pPr>
-        <w:tabs>
-          <w:tab w:val="num" w:pos="0"/>
-        </w:tabs>
-        <w:ind w:left="480" w:hanging="480"/>
-      </w:pPr>
-    </w:lvl>
-    <w:lvl w:ilvl="1">
-      <w:numFmt w:val="bullet"/>
-      <w:lvlText w:val="–"/>
-      <w:lvlJc w:val="left"/>
-      <w:pPr>
-        <w:tabs>
-          <w:tab w:val="num" w:pos="720"/>
-        </w:tabs>
-        <w:ind w:left="1200" w:hanging="480"/>
-      </w:pPr>
-    </w:lvl>
-    <w:lvl w:ilvl="2">
-      <w:numFmt w:val="bullet"/>
-      <w:lvlText w:val="•"/>
-      <w:lvlJc w:val="left"/>
-      <w:pPr>
-        <w:tabs>
-          <w:tab w:val="num" w:pos="1440"/>
-        </w:tabs>
-        <w:ind w:left="1920" w:hanging="480"/>
-      </w:pPr>
-    </w:lvl>
-    <w:lvl w:ilvl="3">
-      <w:numFmt w:val="bullet"/>
-      <w:lvlText w:val="–"/>
-      <w:lvlJc w:val="left"/>
-      <w:pPr>
-        <w:tabs>
-          <w:tab w:val="num" w:pos="2160"/>
-        </w:tabs>
-        <w:ind w:left="2640" w:hanging="480"/>
-      </w:pPr>
-    </w:lvl>
-    <w:lvl w:ilvl="4">
-      <w:numFmt w:val="bullet"/>
-      <w:lvlText w:val="•"/>
-      <w:lvlJc w:val="left"/>
-      <w:pPr>
-        <w:tabs>
-          <w:tab w:val="num" w:pos="2880"/>
-        </w:tabs>
-        <w:ind w:left="3360" w:hanging="480"/>
-      </w:pPr>
-    </w:lvl>
-    <w:lvl w:ilvl="5">
-      <w:numFmt w:val="bullet"/>
-      <w:lvlText w:val="–"/>
-      <w:lvlJc w:val="left"/>
-      <w:pPr>
-        <w:tabs>
-          <w:tab w:val="num" w:pos="3600"/>
-        </w:tabs>
-        <w:ind w:left="4080" w:hanging="480"/>
-      </w:pPr>
-    </w:lvl>
-    <w:lvl w:ilvl="6">
-      <w:numFmt w:val="bullet"/>
-      <w:lvlText w:val="•"/>
       <w:lvlJc w:val="left"/>
       <w:pPr>
         <w:tabs>
@@ -4204,12 +3880,13 @@
     </w:lvl>
   </w:abstractNum>
   <w:abstractNum w:abstractNumId="15" w15:restartNumberingAfterBreak="0">
-    <w:nsid w:val="2B071448"/>
+    <w:nsid w:val="144B6B5E"/>
     <w:multiLevelType w:val="multilevel"/>
-    <w:tmpl w:val="C74C46A4"/>
+    <w:tmpl w:val="28522142"/>
     <w:lvl w:ilvl="0">
-      <w:numFmt w:val="bullet"/>
-      <w:lvlText w:val=" "/>
+      <w:start w:val="1"/>
+      <w:numFmt w:val="decimal"/>
+      <w:lvlText w:val="%1."/>
       <w:lvlJc w:val="left"/>
       <w:pPr>
         <w:tabs>
@@ -4219,8 +3896,9 @@
       </w:pPr>
     </w:lvl>
     <w:lvl w:ilvl="1">
-      <w:numFmt w:val="bullet"/>
-      <w:lvlText w:val=" "/>
+      <w:start w:val="1"/>
+      <w:numFmt w:val="decimal"/>
+      <w:lvlText w:val="%2."/>
       <w:lvlJc w:val="left"/>
       <w:pPr>
         <w:tabs>
@@ -4230,8 +3908,9 @@
       </w:pPr>
     </w:lvl>
     <w:lvl w:ilvl="2">
-      <w:numFmt w:val="bullet"/>
-      <w:lvlText w:val=" "/>
+      <w:start w:val="1"/>
+      <w:numFmt w:val="decimal"/>
+      <w:lvlText w:val="%3."/>
       <w:lvlJc w:val="left"/>
       <w:pPr>
         <w:tabs>
@@ -4241,8 +3920,9 @@
       </w:pPr>
     </w:lvl>
     <w:lvl w:ilvl="3">
-      <w:numFmt w:val="bullet"/>
-      <w:lvlText w:val=" "/>
+      <w:start w:val="1"/>
+      <w:numFmt w:val="decimal"/>
+      <w:lvlText w:val="%4."/>
       <w:lvlJc w:val="left"/>
       <w:pPr>
         <w:tabs>
@@ -4252,8 +3932,9 @@
       </w:pPr>
     </w:lvl>
     <w:lvl w:ilvl="4">
-      <w:numFmt w:val="bullet"/>
-      <w:lvlText w:val=" "/>
+      <w:start w:val="1"/>
+      <w:numFmt w:val="decimal"/>
+      <w:lvlText w:val="%5."/>
       <w:lvlJc w:val="left"/>
       <w:pPr>
         <w:tabs>
@@ -4263,8 +3944,9 @@
       </w:pPr>
     </w:lvl>
     <w:lvl w:ilvl="5">
-      <w:numFmt w:val="bullet"/>
-      <w:lvlText w:val=" "/>
+      <w:start w:val="1"/>
+      <w:numFmt w:val="decimal"/>
+      <w:lvlText w:val="%6."/>
       <w:lvlJc w:val="left"/>
       <w:pPr>
         <w:tabs>
@@ -4274,8 +3956,9 @@
       </w:pPr>
     </w:lvl>
     <w:lvl w:ilvl="6">
-      <w:numFmt w:val="bullet"/>
-      <w:lvlText w:val=" "/>
+      <w:start w:val="1"/>
+      <w:numFmt w:val="decimal"/>
+      <w:lvlText w:val="%7."/>
       <w:lvlJc w:val="left"/>
       <w:pPr>
         <w:tabs>
@@ -4296,6 +3979,98 @@
     </w:lvl>
   </w:abstractNum>
   <w:abstractNum w:abstractNumId="16" w15:restartNumberingAfterBreak="0">
+    <w:nsid w:val="5948DE6E"/>
+    <w:multiLevelType w:val="multilevel"/>
+    <w:tmpl w:val="241246A2"/>
+    <w:lvl w:ilvl="0">
+      <w:numFmt w:val="bullet"/>
+      <w:lvlText w:val="•"/>
+      <w:lvlJc w:val="left"/>
+      <w:pPr>
+        <w:tabs>
+          <w:tab w:val="num" w:pos="0"/>
+        </w:tabs>
+        <w:ind w:left="480" w:hanging="480"/>
+      </w:pPr>
+    </w:lvl>
+    <w:lvl w:ilvl="1">
+      <w:numFmt w:val="bullet"/>
+      <w:lvlText w:val="–"/>
+      <w:lvlJc w:val="left"/>
+      <w:pPr>
+        <w:tabs>
+          <w:tab w:val="num" w:pos="720"/>
+        </w:tabs>
+        <w:ind w:left="1200" w:hanging="480"/>
+      </w:pPr>
+    </w:lvl>
+    <w:lvl w:ilvl="2">
+      <w:numFmt w:val="bullet"/>
+      <w:lvlText w:val="•"/>
+      <w:lvlJc w:val="left"/>
+      <w:pPr>
+        <w:tabs>
+          <w:tab w:val="num" w:pos="1440"/>
+        </w:tabs>
+        <w:ind w:left="1920" w:hanging="480"/>
+      </w:pPr>
+    </w:lvl>
+    <w:lvl w:ilvl="3">
+      <w:numFmt w:val="bullet"/>
+      <w:lvlText w:val="–"/>
+      <w:lvlJc w:val="left"/>
+      <w:pPr>
+        <w:tabs>
+          <w:tab w:val="num" w:pos="2160"/>
+        </w:tabs>
+        <w:ind w:left="2640" w:hanging="480"/>
+      </w:pPr>
+    </w:lvl>
+    <w:lvl w:ilvl="4">
+      <w:numFmt w:val="bullet"/>
+      <w:lvlText w:val="•"/>
+      <w:lvlJc w:val="left"/>
+      <w:pPr>
+        <w:tabs>
+          <w:tab w:val="num" w:pos="2880"/>
+        </w:tabs>
+        <w:ind w:left="3360" w:hanging="480"/>
+      </w:pPr>
+    </w:lvl>
+    <w:lvl w:ilvl="5">
+      <w:numFmt w:val="bullet"/>
+      <w:lvlText w:val="–"/>
+      <w:lvlJc w:val="left"/>
+      <w:pPr>
+        <w:tabs>
+          <w:tab w:val="num" w:pos="3600"/>
+        </w:tabs>
+        <w:ind w:left="4080" w:hanging="480"/>
+      </w:pPr>
+    </w:lvl>
+    <w:lvl w:ilvl="6">
+      <w:numFmt w:val="bullet"/>
+      <w:lvlText w:val="•"/>
+      <w:lvlJc w:val="left"/>
+      <w:pPr>
+        <w:tabs>
+          <w:tab w:val="num" w:pos="4320"/>
+        </w:tabs>
+        <w:ind w:left="4800" w:hanging="480"/>
+      </w:pPr>
+    </w:lvl>
+    <w:lvl w:ilvl="7">
+      <w:numFmt w:val="decimal"/>
+      <w:lvlText w:val=""/>
+      <w:lvlJc w:val="left"/>
+    </w:lvl>
+    <w:lvl w:ilvl="8">
+      <w:numFmt w:val="decimal"/>
+      <w:lvlText w:val=""/>
+      <w:lvlJc w:val="left"/>
+    </w:lvl>
+  </w:abstractNum>
+  <w:abstractNum w:abstractNumId="17" w15:restartNumberingAfterBreak="0">
     <w:nsid w:val="6DCE8A63"/>
     <w:multiLevelType w:val="multilevel"/>
     <w:tmpl w:val="5A20E796"/>
@@ -4387,110 +4162,11 @@
       <w:lvlJc w:val="left"/>
     </w:lvl>
   </w:abstractNum>
-  <w:abstractNum w:abstractNumId="17" w15:restartNumberingAfterBreak="0">
-    <w:nsid w:val="7595DE9B"/>
-    <w:multiLevelType w:val="multilevel"/>
-    <w:tmpl w:val="15BC0EC6"/>
-    <w:lvl w:ilvl="0">
-      <w:start w:val="1"/>
-      <w:numFmt w:val="decimal"/>
-      <w:lvlText w:val="%1."/>
-      <w:lvlJc w:val="left"/>
-      <w:pPr>
-        <w:tabs>
-          <w:tab w:val="num" w:pos="0"/>
-        </w:tabs>
-        <w:ind w:left="480" w:hanging="480"/>
-      </w:pPr>
-    </w:lvl>
-    <w:lvl w:ilvl="1">
-      <w:start w:val="1"/>
-      <w:numFmt w:val="decimal"/>
-      <w:lvlText w:val="%2."/>
-      <w:lvlJc w:val="left"/>
-      <w:pPr>
-        <w:tabs>
-          <w:tab w:val="num" w:pos="720"/>
-        </w:tabs>
-        <w:ind w:left="1200" w:hanging="480"/>
-      </w:pPr>
-    </w:lvl>
-    <w:lvl w:ilvl="2">
-      <w:start w:val="1"/>
-      <w:numFmt w:val="decimal"/>
-      <w:lvlText w:val="%3."/>
-      <w:lvlJc w:val="left"/>
-      <w:pPr>
-        <w:tabs>
-          <w:tab w:val="num" w:pos="1440"/>
-        </w:tabs>
-        <w:ind w:left="1920" w:hanging="480"/>
-      </w:pPr>
-    </w:lvl>
-    <w:lvl w:ilvl="3">
-      <w:start w:val="1"/>
-      <w:numFmt w:val="decimal"/>
-      <w:lvlText w:val="%4."/>
-      <w:lvlJc w:val="left"/>
-      <w:pPr>
-        <w:tabs>
-          <w:tab w:val="num" w:pos="2160"/>
-        </w:tabs>
-        <w:ind w:left="2640" w:hanging="480"/>
-      </w:pPr>
-    </w:lvl>
-    <w:lvl w:ilvl="4">
-      <w:start w:val="1"/>
-      <w:numFmt w:val="decimal"/>
-      <w:lvlText w:val="%5."/>
-      <w:lvlJc w:val="left"/>
-      <w:pPr>
-        <w:tabs>
-          <w:tab w:val="num" w:pos="2880"/>
-        </w:tabs>
-        <w:ind w:left="3360" w:hanging="480"/>
-      </w:pPr>
-    </w:lvl>
-    <w:lvl w:ilvl="5">
-      <w:start w:val="1"/>
-      <w:numFmt w:val="decimal"/>
-      <w:lvlText w:val="%6."/>
-      <w:lvlJc w:val="left"/>
-      <w:pPr>
-        <w:tabs>
-          <w:tab w:val="num" w:pos="3600"/>
-        </w:tabs>
-        <w:ind w:left="4080" w:hanging="480"/>
-      </w:pPr>
-    </w:lvl>
-    <w:lvl w:ilvl="6">
-      <w:start w:val="1"/>
-      <w:numFmt w:val="decimal"/>
-      <w:lvlText w:val="%7."/>
-      <w:lvlJc w:val="left"/>
-      <w:pPr>
-        <w:tabs>
-          <w:tab w:val="num" w:pos="4320"/>
-        </w:tabs>
-        <w:ind w:left="4800" w:hanging="480"/>
-      </w:pPr>
-    </w:lvl>
-    <w:lvl w:ilvl="7">
-      <w:numFmt w:val="decimal"/>
-      <w:lvlText w:val=""/>
-      <w:lvlJc w:val="left"/>
-    </w:lvl>
-    <w:lvl w:ilvl="8">
-      <w:numFmt w:val="decimal"/>
-      <w:lvlText w:val=""/>
-      <w:lvlJc w:val="left"/>
-    </w:lvl>
-  </w:abstractNum>
   <w:num w:numId="1">
-    <w:abstractNumId w:val="2"/>
+    <w:abstractNumId w:val="3"/>
   </w:num>
   <w:num w:numId="2">
-    <w:abstractNumId w:val="16"/>
+    <w:abstractNumId w:val="17"/>
   </w:num>
   <w:num w:numId="3">
     <w:abstractNumId w:val="4"/>
@@ -4526,19 +4202,13 @@
     <w:abstractNumId w:val="14"/>
   </w:num>
   <w:num w:numId="14">
-    <w:abstractNumId w:val="15"/>
+    <w:abstractNumId w:val="0"/>
   </w:num>
   <w:num w:numId="15">
-    <w:abstractNumId w:val="3"/>
+    <w:abstractNumId w:val="16"/>
   </w:num>
   <w:num w:numId="16">
-    <w:abstractNumId w:val="3"/>
-  </w:num>
-  <w:num w:numId="17">
-    <w:abstractNumId w:val="3"/>
-  </w:num>
-  <w:num w:numId="18">
-    <w:abstractNumId w:val="17"/>
+    <w:abstractNumId w:val="15"/>
     <w:lvlOverride w:ilvl="0">
       <w:startOverride w:val="1"/>
     </w:lvlOverride>
@@ -4561,8 +4231,8 @@
       <w:startOverride w:val="1"/>
     </w:lvlOverride>
   </w:num>
-  <w:num w:numId="19">
-    <w:abstractNumId w:val="0"/>
+  <w:num w:numId="17">
+    <w:abstractNumId w:val="2"/>
     <w:lvlOverride w:ilvl="0">
       <w:startOverride w:val="2"/>
     </w:lvlOverride>
@@ -4585,7 +4255,7 @@
       <w:startOverride w:val="2"/>
     </w:lvlOverride>
   </w:num>
-  <w:num w:numId="20">
+  <w:num w:numId="18">
     <w:abstractNumId w:val="1"/>
     <w:lvlOverride w:ilvl="0">
       <w:startOverride w:val="3"/>
@@ -4689,7 +4359,7 @@
     <w:lsdException w:name="Body Text Indent 2" w:semiHidden="1" w:unhideWhenUsed="1"/>
     <w:lsdException w:name="Body Text Indent 3" w:semiHidden="1" w:unhideWhenUsed="1"/>
     <w:lsdException w:name="Block Text" w:semiHidden="1" w:unhideWhenUsed="1"/>
-    <w:lsdException w:name="Hyperlink" w:semiHidden="1" w:uiPriority="99" w:unhideWhenUsed="1"/>
+    <w:lsdException w:name="Hyperlink" w:semiHidden="1" w:unhideWhenUsed="1"/>
     <w:lsdException w:name="FollowedHyperlink" w:semiHidden="1" w:unhideWhenUsed="1"/>
     <w:lsdException w:name="Document Map" w:semiHidden="1" w:unhideWhenUsed="1"/>
     <w:lsdException w:name="Normal (Web)" w:semiHidden="1" w:unhideWhenUsed="1"/>
@@ -5303,7 +4973,6 @@
   <w:style w:type="character" w:styleId="Hyperlink">
     <w:name w:val="Hyperlink"/>
     <w:basedOn w:val="CaptionChar"/>
-    <w:uiPriority w:val="99"/>
     <w:rPr>
       <w:color w:val="4F81BD" w:themeColor="accent1"/>
     </w:rPr>
@@ -5669,39 +5338,6 @@
     <w:basedOn w:val="DefaultParagraphFont"/>
     <w:link w:val="BodyText"/>
     <w:rsid w:val="00FE604A"/>
-  </w:style>
-  <w:style w:type="character" w:customStyle="1" w:styleId="apple-converted-space">
-    <w:name w:val="apple-converted-space"/>
-    <w:basedOn w:val="DefaultParagraphFont"/>
-    <w:rsid w:val="00994201"/>
-  </w:style>
-  <w:style w:type="paragraph" w:styleId="BalloonText">
-    <w:name w:val="Balloon Text"/>
-    <w:basedOn w:val="Normal"/>
-    <w:link w:val="BalloonTextChar"/>
-    <w:semiHidden/>
-    <w:unhideWhenUsed/>
-    <w:rsid w:val="003C1AAF"/>
-    <w:pPr>
-      <w:spacing w:after="0"/>
-    </w:pPr>
-    <w:rPr>
-      <w:rFonts w:ascii="Times New Roman" w:hAnsi="Times New Roman" w:cs="Times New Roman"/>
-      <w:sz w:val="18"/>
-      <w:szCs w:val="18"/>
-    </w:rPr>
-  </w:style>
-  <w:style w:type="character" w:customStyle="1" w:styleId="BalloonTextChar">
-    <w:name w:val="Balloon Text Char"/>
-    <w:basedOn w:val="DefaultParagraphFont"/>
-    <w:link w:val="BalloonText"/>
-    <w:semiHidden/>
-    <w:rsid w:val="003C1AAF"/>
-    <w:rPr>
-      <w:rFonts w:ascii="Times New Roman" w:hAnsi="Times New Roman" w:cs="Times New Roman"/>
-      <w:sz w:val="18"/>
-      <w:szCs w:val="18"/>
-    </w:rPr>
   </w:style>
 </w:styles>
 </file>

</xml_diff>